<commit_message>
ECOSENT-3331 - Add table row numbering to document templates
</commit_message>
<xml_diff>
--- a/src/main/resources/app/artifacts/transformation/template/act/act-template.docx
+++ b/src/main/resources/app/artifacts/transformation/template/act/act-template.docx
@@ -4,7 +4,7 @@
   <w:body>
     <w:p>
       <w:pPr>
-        <w:pStyle w:val="698"/>
+        <w:pStyle w:val="746"/>
         <w:pBdr/>
         <w:spacing/>
         <w:ind/>
@@ -42,12 +42,7 @@
       </w:r>
       <w:r>
         <w:rPr>
-          <w:spacing w:val="-1"/>
-        </w:rPr>
-      </w:r>
-      <w:r>
-        <w:rPr>
-          <w:rStyle w:val="851"/>
+          <w:rStyle w:val="899"/>
           <w:b w:val="0"/>
           <w:bCs w:val="0"/>
         </w:rPr>
@@ -56,7 +51,7 @@
     </w:p>
     <w:p>
       <w:pPr>
-        <w:pStyle w:val="699"/>
+        <w:pStyle w:val="747"/>
         <w:pBdr/>
         <w:spacing w:before="4"/>
         <w:ind/>
@@ -65,6 +60,12 @@
           <w:sz w:val="9"/>
         </w:rPr>
       </w:pPr>
+      <w:r>
+        <w:rPr>
+          <w:b/>
+          <w:sz w:val="9"/>
+        </w:rPr>
+      </w:r>
       <w:r>
         <w:rPr>
           <w:b/>
@@ -80,7 +81,7 @@
     </w:p>
     <w:p>
       <w:pPr>
-        <w:pStyle w:val="699"/>
+        <w:pStyle w:val="747"/>
         <w:pBdr/>
         <w:spacing w:before="2"/>
         <w:ind/>
@@ -192,10 +193,16 @@
           <w:sz w:val="21"/>
         </w:rPr>
       </w:r>
+      <w:r>
+        <w:rPr>
+          <w:b/>
+          <w:sz w:val="21"/>
+        </w:rPr>
+      </w:r>
     </w:p>
     <w:p>
       <w:pPr>
-        <w:pStyle w:val="699"/>
+        <w:pStyle w:val="747"/>
         <w:pBdr/>
         <w:spacing/>
         <w:ind w:left="115"/>
@@ -210,16 +217,14 @@
         </w:rPr>
         <w:t xml:space="preserve"> </w:t>
       </w:r>
-      <w:r/>
       <w:r>
         <w:t xml:space="preserve">${legalEntity!""}</w:t>
       </w:r>
       <w:r/>
-      <w:r/>
     </w:p>
     <w:p>
       <w:pPr>
-        <w:pStyle w:val="699"/>
+        <w:pStyle w:val="747"/>
         <w:pBdr/>
         <w:spacing/>
         <w:ind w:left="115"/>
@@ -234,16 +239,14 @@
         </w:rPr>
         <w:t xml:space="preserve"> </w:t>
       </w:r>
-      <w:r/>
       <w:r>
         <w:t xml:space="preserve">${counterparty!""}</w:t>
       </w:r>
       <w:r/>
-      <w:r/>
     </w:p>
     <w:p>
       <w:pPr>
-        <w:pStyle w:val="699"/>
+        <w:pStyle w:val="747"/>
         <w:pBdr/>
         <w:spacing/>
         <w:ind w:left="115"/>
@@ -290,7 +293,7 @@
           </w:tcPr>
           <w:p>
             <w:pPr>
-              <w:pStyle w:val="724"/>
+              <w:pStyle w:val="772"/>
               <w:pBdr/>
               <w:spacing/>
               <w:ind w:right="49"/>
@@ -304,6 +307,11 @@
                 <w:sz w:val="24"/>
               </w:rPr>
               <w:t xml:space="preserve">№</w:t>
+            </w:r>
+            <w:r>
+              <w:rPr>
+                <w:sz w:val="24"/>
+              </w:rPr>
             </w:r>
             <w:r>
               <w:rPr>
@@ -326,7 +334,7 @@
           </w:tcPr>
           <w:p>
             <w:pPr>
-              <w:pStyle w:val="724"/>
+              <w:pStyle w:val="772"/>
               <w:pBdr/>
               <w:spacing/>
               <w:ind w:left="1244"/>
@@ -371,6 +379,11 @@
                 <w:sz w:val="24"/>
               </w:rPr>
             </w:r>
+            <w:r>
+              <w:rPr>
+                <w:sz w:val="24"/>
+              </w:rPr>
+            </w:r>
           </w:p>
         </w:tc>
         <w:tc>
@@ -387,7 +400,7 @@
           </w:tcPr>
           <w:p>
             <w:pPr>
-              <w:pStyle w:val="724"/>
+              <w:pStyle w:val="772"/>
               <w:pBdr/>
               <w:spacing/>
               <w:ind w:right="40"/>
@@ -401,6 +414,11 @@
                 <w:sz w:val="24"/>
               </w:rPr>
               <w:t xml:space="preserve">Кол-во</w:t>
+            </w:r>
+            <w:r>
+              <w:rPr>
+                <w:sz w:val="24"/>
+              </w:rPr>
             </w:r>
             <w:r>
               <w:rPr>
@@ -423,7 +441,7 @@
           </w:tcPr>
           <w:p>
             <w:pPr>
-              <w:pStyle w:val="724"/>
+              <w:pStyle w:val="772"/>
               <w:pBdr/>
               <w:spacing/>
               <w:ind w:right="25" w:left="30"/>
@@ -437,6 +455,11 @@
                 <w:sz w:val="24"/>
               </w:rPr>
               <w:t xml:space="preserve">Ед.</w:t>
+            </w:r>
+            <w:r>
+              <w:rPr>
+                <w:sz w:val="24"/>
+              </w:rPr>
             </w:r>
             <w:r>
               <w:rPr>
@@ -459,7 +482,7 @@
           </w:tcPr>
           <w:p>
             <w:pPr>
-              <w:pStyle w:val="724"/>
+              <w:pStyle w:val="772"/>
               <w:pBdr/>
               <w:spacing/>
               <w:ind w:right="606" w:left="612"/>
@@ -473,6 +496,11 @@
                 <w:sz w:val="24"/>
               </w:rPr>
               <w:t xml:space="preserve">Цена</w:t>
+            </w:r>
+            <w:r>
+              <w:rPr>
+                <w:sz w:val="24"/>
+              </w:rPr>
             </w:r>
             <w:r>
               <w:rPr>
@@ -495,7 +523,7 @@
           </w:tcPr>
           <w:p>
             <w:pPr>
-              <w:pStyle w:val="724"/>
+              <w:pStyle w:val="772"/>
               <w:pBdr/>
               <w:spacing/>
               <w:ind w:left="594"/>
@@ -514,12 +542,17 @@
                 <w:sz w:val="24"/>
               </w:rPr>
             </w:r>
+            <w:r>
+              <w:rPr>
+                <w:sz w:val="24"/>
+              </w:rPr>
+            </w:r>
           </w:p>
         </w:tc>
       </w:tr>
       <w:tr>
         <w:trPr>
-          <w:trHeight w:val="2001"/>
+          <w:trHeight w:val="362"/>
         </w:trPr>
         <w:tc>
           <w:tcPr>
@@ -535,7 +568,7 @@
           </w:tcPr>
           <w:p>
             <w:pPr>
-              <w:pStyle w:val="724"/>
+              <w:pStyle w:val="772"/>
               <w:pBdr/>
               <w:spacing w:before="0"/>
               <w:ind w:right="104"/>
@@ -544,7 +577,6 @@
                 <w:sz w:val="24"/>
               </w:rPr>
             </w:pPr>
-            <w:r/>
             <w:r>
               <w:rPr>
                 <w:sz w:val="24"/>
@@ -554,7 +586,14 @@
               <w:rPr>
                 <w:sz w:val="24"/>
               </w:rPr>
-              <w:t xml:space="preserve">#LIST orders</w:t>
+              <w:t xml:space="preserve">#LIST orders </w:t>
+            </w:r>
+            <w:r>
+              <w:rPr>
+                <w:sz w:val="24"/>
+                <w:lang w:val="en-US"/>
+              </w:rPr>
+              <w:t xml:space="preserve">${orders.counter!""}</w:t>
             </w:r>
             <w:r>
               <w:rPr>
@@ -582,7 +621,7 @@
           </w:tcPr>
           <w:p>
             <w:pPr>
-              <w:pStyle w:val="724"/>
+              <w:pStyle w:val="772"/>
               <w:pBdr/>
               <w:spacing w:before="26"/>
               <w:ind w:right="92" w:left="28"/>
@@ -607,7 +646,6 @@
             <w:r>
               <w:rPr>
                 <w:sz w:val="24"/>
-                <w:lang w:val="en-US"/>
               </w:rPr>
             </w:r>
             <w:r>
@@ -631,7 +669,7 @@
           </w:tcPr>
           <w:p>
             <w:pPr>
-              <w:pStyle w:val="724"/>
+              <w:pStyle w:val="772"/>
               <w:pBdr/>
               <w:spacing w:before="0"/>
               <w:ind w:right="18"/>
@@ -682,7 +720,7 @@
           </w:tcPr>
           <w:p>
             <w:pPr>
-              <w:pStyle w:val="724"/>
+              <w:pStyle w:val="772"/>
               <w:pBdr/>
               <w:spacing w:before="0"/>
               <w:ind w:right="25" w:left="31"/>
@@ -733,7 +771,7 @@
           </w:tcPr>
           <w:p>
             <w:pPr>
-              <w:pStyle w:val="724"/>
+              <w:pStyle w:val="772"/>
               <w:pBdr/>
               <w:spacing w:before="3"/>
               <w:ind/>
@@ -752,10 +790,15 @@
                 <w:sz w:val="26"/>
               </w:rPr>
             </w:r>
+            <w:r>
+              <w:rPr>
+                <w:sz w:val="26"/>
+              </w:rPr>
+            </w:r>
           </w:p>
           <w:p>
             <w:pPr>
-              <w:pStyle w:val="724"/>
+              <w:pStyle w:val="772"/>
               <w:pBdr/>
               <w:spacing w:before="0"/>
               <w:ind w:hanging="514" w:left="910"/>
@@ -779,7 +822,6 @@
             </w:r>
             <w:r>
               <w:rPr>
-                <w:color w:val="000000"/>
                 <w:sz w:val="24"/>
               </w:rPr>
             </w:r>
@@ -804,7 +846,7 @@
           </w:tcPr>
           <w:p>
             <w:pPr>
-              <w:pStyle w:val="724"/>
+              <w:pStyle w:val="772"/>
               <w:pBdr/>
               <w:spacing w:before="3"/>
               <w:ind/>
@@ -823,10 +865,15 @@
                 <w:sz w:val="26"/>
               </w:rPr>
             </w:r>
+            <w:r>
+              <w:rPr>
+                <w:sz w:val="26"/>
+              </w:rPr>
+            </w:r>
           </w:p>
           <w:p>
             <w:pPr>
-              <w:pStyle w:val="724"/>
+              <w:pStyle w:val="772"/>
               <w:pBdr/>
               <w:spacing w:before="0"/>
               <w:ind w:hanging="291" w:left="760"/>
@@ -852,9 +899,7 @@
             </w:r>
             <w:r>
               <w:rPr>
-                <w:color w:val="000000"/>
                 <w:sz w:val="24"/>
-                <w:lang w:val="en-US"/>
               </w:rPr>
             </w:r>
             <w:r>
@@ -868,7 +913,7 @@
     </w:tbl>
     <w:p>
       <w:pPr>
-        <w:pStyle w:val="699"/>
+        <w:pStyle w:val="747"/>
         <w:pBdr/>
         <w:tabs>
           <w:tab w:val="left" w:leader="none" w:pos="1549"/>
@@ -885,11 +930,10 @@
         <w:t xml:space="preserve">                            ${totalAmount!0}</w:t>
       </w:r>
       <w:r/>
-      <w:r/>
     </w:p>
     <w:p>
       <w:pPr>
-        <w:pStyle w:val="699"/>
+        <w:pStyle w:val="747"/>
         <w:pBdr/>
         <w:tabs>
           <w:tab w:val="left" w:leader="none" w:pos="3677"/>
@@ -911,14 +955,14 @@
       </w:r>
       <w:r>
         <w:rPr>
-          <w:rStyle w:val="851"/>
+          <w:rStyle w:val="899"/>
         </w:rPr>
       </w:r>
       <w:r/>
     </w:p>
     <w:p>
       <w:pPr>
-        <w:pStyle w:val="699"/>
+        <w:pStyle w:val="747"/>
         <w:pBdr/>
         <w:tabs>
           <w:tab w:val="left" w:leader="none" w:pos="3677"/>
@@ -949,7 +993,7 @@
     </w:p>
     <w:p>
       <w:pPr>
-        <w:pStyle w:val="699"/>
+        <w:pStyle w:val="747"/>
         <w:pBdr/>
         <w:spacing w:before="6"/>
         <w:ind/>
@@ -957,6 +1001,11 @@
           <w:sz w:val="21"/>
         </w:rPr>
       </w:pPr>
+      <w:r>
+        <w:rPr>
+          <w:sz w:val="21"/>
+        </w:rPr>
+      </w:r>
       <w:r>
         <w:rPr>
           <w:sz w:val="21"/>
@@ -997,13 +1046,6 @@
           <w:color w:val="000000"/>
           <w:sz w:val="24"/>
         </w:rPr>
-      </w:r>
-      <w:r/>
-      <w:r>
-        <w:rPr>
-          <w:color w:val="000000"/>
-          <w:sz w:val="24"/>
-        </w:rPr>
         <w:t xml:space="preserve">, на сумму </w:t>
       </w:r>
       <w:r>
@@ -1012,18 +1054,6 @@
           <w:sz w:val="24"/>
         </w:rPr>
         <w:t xml:space="preserve">${totalAmountWithVat!0}</w:t>
-      </w:r>
-      <w:r>
-        <w:rPr>
-          <w:color w:val="000000"/>
-          <w:sz w:val="24"/>
-        </w:rPr>
-      </w:r>
-      <w:r>
-        <w:rPr>
-          <w:color w:val="000000"/>
-          <w:sz w:val="24"/>
-        </w:rPr>
       </w:r>
       <w:r>
         <w:rPr>
@@ -1045,10 +1075,16 @@
           <w:sz w:val="24"/>
         </w:rPr>
       </w:r>
+      <w:r>
+        <w:rPr>
+          <w:color w:val="000000"/>
+          <w:sz w:val="24"/>
+        </w:rPr>
+      </w:r>
     </w:p>
     <w:p>
       <w:pPr>
-        <w:pStyle w:val="699"/>
+        <w:pStyle w:val="747"/>
         <w:pBdr/>
         <w:spacing w:before="90"/>
         <w:ind w:left="144"/>
@@ -1060,7 +1096,7 @@
     </w:p>
     <w:p>
       <w:pPr>
-        <w:pStyle w:val="699"/>
+        <w:pStyle w:val="747"/>
         <w:pBdr/>
         <w:spacing w:before="90"/>
         <w:ind w:left="144"/>
@@ -1135,10 +1171,17 @@
           <w:color w:val="000000"/>
         </w:rPr>
       </w:r>
+      <w:r>
+        <w:rPr>
+          <w:i/>
+          <w:iCs/>
+          <w:color w:val="000000"/>
+        </w:rPr>
+      </w:r>
     </w:p>
     <w:p>
       <w:pPr>
-        <w:pStyle w:val="699"/>
+        <w:pStyle w:val="747"/>
         <w:pBdr/>
         <w:spacing w:before="90"/>
         <w:ind w:left="144"/>
@@ -1148,6 +1191,12 @@
           <w:highlight w:val="cyan"/>
         </w:rPr>
       </w:pPr>
+      <w:r>
+        <w:rPr>
+          <w:sz w:val="29"/>
+          <w:highlight w:val="cyan"/>
+        </w:rPr>
+      </w:r>
       <w:r>
         <w:rPr>
           <w:sz w:val="29"/>
@@ -1163,7 +1212,7 @@
     </w:p>
     <w:p>
       <w:pPr>
-        <w:pStyle w:val="699"/>
+        <w:pStyle w:val="747"/>
         <w:pBdr/>
         <w:spacing/>
         <w:ind w:right="181" w:left="144"/>
@@ -1303,7 +1352,7 @@
     </w:p>
     <w:p>
       <w:pPr>
-        <w:pStyle w:val="699"/>
+        <w:pStyle w:val="747"/>
         <w:pBdr/>
         <w:spacing/>
         <w:ind w:right="181" w:left="144"/>
@@ -1315,7 +1364,7 @@
     </w:p>
     <w:p>
       <w:pPr>
-        <w:pStyle w:val="699"/>
+        <w:pStyle w:val="747"/>
         <w:pBdr/>
         <w:spacing/>
         <w:ind w:right="181" w:left="144"/>
@@ -1327,7 +1376,7 @@
     </w:p>
     <w:p>
       <w:pPr>
-        <w:pStyle w:val="699"/>
+        <w:pStyle w:val="747"/>
         <w:pBdr/>
         <w:spacing w:before="6"/>
         <w:ind/>
@@ -1436,6 +1485,11 @@
           <w:sz w:val="16"/>
         </w:rPr>
       </w:r>
+      <w:r>
+        <w:rPr>
+          <w:sz w:val="16"/>
+        </w:rPr>
+      </w:r>
     </w:p>
     <w:tbl>
       <w:tblPr>
@@ -1462,7 +1516,7 @@
           </w:tcPr>
           <w:p>
             <w:pPr>
-              <w:pStyle w:val="699"/>
+              <w:pStyle w:val="747"/>
               <w:pBdr/>
               <w:spacing w:before="9"/>
               <w:ind/>
@@ -1478,7 +1532,7 @@
           </w:p>
           <w:p>
             <w:pPr>
-              <w:pStyle w:val="699"/>
+              <w:pStyle w:val="747"/>
               <w:pBdr/>
               <w:spacing w:before="9"/>
               <w:ind/>
@@ -1489,7 +1543,7 @@
           </w:p>
           <w:p>
             <w:pPr>
-              <w:pStyle w:val="699"/>
+              <w:pStyle w:val="747"/>
               <w:pBdr/>
               <w:spacing w:before="9"/>
               <w:ind/>
@@ -1500,7 +1554,7 @@
           </w:p>
           <w:p>
             <w:pPr>
-              <w:pStyle w:val="699"/>
+              <w:pStyle w:val="747"/>
               <w:pBdr/>
               <w:spacing w:before="9"/>
               <w:ind/>
@@ -1519,7 +1573,7 @@
           </w:tcPr>
           <w:p>
             <w:pPr>
-              <w:pStyle w:val="699"/>
+              <w:pStyle w:val="747"/>
               <w:pBdr/>
               <w:spacing w:before="9"/>
               <w:ind/>
@@ -1535,7 +1589,7 @@
           </w:p>
           <w:p>
             <w:pPr>
-              <w:pStyle w:val="699"/>
+              <w:pStyle w:val="747"/>
               <w:pBdr/>
               <w:spacing w:before="9"/>
               <w:ind/>
@@ -1546,7 +1600,7 @@
           </w:p>
           <w:p>
             <w:pPr>
-              <w:pStyle w:val="699"/>
+              <w:pStyle w:val="747"/>
               <w:pBdr/>
               <w:spacing w:before="9"/>
               <w:ind/>
@@ -1560,7 +1614,7 @@
     </w:tbl>
     <w:p>
       <w:pPr>
-        <w:pStyle w:val="699"/>
+        <w:pStyle w:val="747"/>
         <w:pBdr/>
         <w:spacing w:before="9"/>
         <w:ind/>
@@ -1568,6 +1622,11 @@
           <w:sz w:val="15"/>
         </w:rPr>
       </w:pPr>
+      <w:r>
+        <w:rPr>
+          <w:sz w:val="15"/>
+        </w:rPr>
+      </w:r>
       <w:r>
         <w:rPr>
           <w:sz w:val="15"/>
@@ -1601,7 +1660,6 @@
         <w:ind/>
         <w:rPr/>
       </w:pPr>
-      <w:r/>
       <w:r>
         <w:separator/>
       </w:r>
@@ -1616,7 +1674,6 @@
         <w:ind/>
         <w:rPr/>
       </w:pPr>
-      <w:r/>
       <w:r>
         <w:continuationSeparator/>
       </w:r>
@@ -1636,7 +1693,6 @@
         <w:ind/>
         <w:rPr/>
       </w:pPr>
-      <w:r/>
       <w:r>
         <w:separator/>
       </w:r>
@@ -1651,7 +1707,6 @@
         <w:ind/>
         <w:rPr/>
       </w:pPr>
-      <w:r/>
       <w:r>
         <w:continuationSeparator/>
       </w:r>
@@ -1955,9 +2010,9 @@
     <w:lsdException w:name="Bibliography" w:uiPriority="37"/>
     <w:lsdException w:name="TOC Heading" w:uiPriority="39" w:qFormat="1"/>
   </w:latentStyles>
-  <w:style w:type="character" w:styleId="165">
+  <w:style w:type="character" w:styleId="699">
     <w:name w:val="Intense Emphasis"/>
-    <w:basedOn w:val="672"/>
+    <w:basedOn w:val="720"/>
     <w:uiPriority w:val="21"/>
     <w:qFormat/>
     <w:pPr>
@@ -1971,9 +2026,9 @@
       <w:color w:val="0f4761" w:themeColor="accent1" w:themeShade="BF"/>
     </w:rPr>
   </w:style>
-  <w:style w:type="character" w:styleId="168">
+  <w:style w:type="character" w:styleId="700">
     <w:name w:val="Intense Reference"/>
-    <w:basedOn w:val="672"/>
+    <w:basedOn w:val="720"/>
     <w:uiPriority w:val="32"/>
     <w:qFormat/>
     <w:pPr>
@@ -1989,9 +2044,9 @@
       <w:spacing w:val="5"/>
     </w:rPr>
   </w:style>
-  <w:style w:type="character" w:styleId="170">
+  <w:style w:type="character" w:styleId="701">
     <w:name w:val="Subtle Emphasis"/>
-    <w:basedOn w:val="672"/>
+    <w:basedOn w:val="720"/>
     <w:uiPriority w:val="19"/>
     <w:qFormat/>
     <w:pPr>
@@ -2005,9 +2060,9 @@
       <w:color w:val="404040" w:themeColor="text1" w:themeTint="BF"/>
     </w:rPr>
   </w:style>
-  <w:style w:type="character" w:styleId="171">
+  <w:style w:type="character" w:styleId="702">
     <w:name w:val="Emphasis"/>
-    <w:basedOn w:val="672"/>
+    <w:basedOn w:val="720"/>
     <w:uiPriority w:val="20"/>
     <w:qFormat/>
     <w:pPr>
@@ -2020,9 +2075,9 @@
       <w:iCs/>
     </w:rPr>
   </w:style>
-  <w:style w:type="character" w:styleId="172">
+  <w:style w:type="character" w:styleId="703">
     <w:name w:val="Strong"/>
-    <w:basedOn w:val="672"/>
+    <w:basedOn w:val="720"/>
     <w:uiPriority w:val="22"/>
     <w:qFormat/>
     <w:pPr>
@@ -2035,9 +2090,9 @@
       <w:bCs/>
     </w:rPr>
   </w:style>
-  <w:style w:type="character" w:styleId="173">
+  <w:style w:type="character" w:styleId="704">
     <w:name w:val="Subtle Reference"/>
-    <w:basedOn w:val="672"/>
+    <w:basedOn w:val="720"/>
     <w:uiPriority w:val="31"/>
     <w:qFormat/>
     <w:pPr>
@@ -2050,9 +2105,9 @@
       <w:color w:val="5a5a5a" w:themeColor="text1" w:themeTint="A5"/>
     </w:rPr>
   </w:style>
-  <w:style w:type="character" w:styleId="174">
+  <w:style w:type="character" w:styleId="705">
     <w:name w:val="Book Title"/>
-    <w:basedOn w:val="672"/>
+    <w:basedOn w:val="720"/>
     <w:uiPriority w:val="33"/>
     <w:qFormat/>
     <w:pPr>
@@ -2068,9 +2123,9 @@
       <w:spacing w:val="5"/>
     </w:rPr>
   </w:style>
-  <w:style w:type="character" w:styleId="182">
+  <w:style w:type="character" w:styleId="706">
     <w:name w:val="footnote reference"/>
-    <w:basedOn w:val="672"/>
+    <w:basedOn w:val="720"/>
     <w:uiPriority w:val="99"/>
     <w:semiHidden/>
     <w:unhideWhenUsed/>
@@ -2083,9 +2138,9 @@
       <w:vertAlign w:val="superscript"/>
     </w:rPr>
   </w:style>
-  <w:style w:type="character" w:styleId="185">
+  <w:style w:type="character" w:styleId="707">
     <w:name w:val="endnote reference"/>
-    <w:basedOn w:val="672"/>
+    <w:basedOn w:val="720"/>
     <w:uiPriority w:val="99"/>
     <w:semiHidden/>
     <w:unhideWhenUsed/>
@@ -2098,9 +2153,9 @@
       <w:vertAlign w:val="superscript"/>
     </w:rPr>
   </w:style>
-  <w:style w:type="character" w:styleId="186">
+  <w:style w:type="character" w:styleId="708">
     <w:name w:val="Hyperlink"/>
-    <w:basedOn w:val="672"/>
+    <w:basedOn w:val="720"/>
     <w:uiPriority w:val="99"/>
     <w:unhideWhenUsed/>
     <w:pPr>
@@ -2113,9 +2168,9 @@
       <w:u w:val="single"/>
     </w:rPr>
   </w:style>
-  <w:style w:type="character" w:styleId="187">
+  <w:style w:type="character" w:styleId="709">
     <w:name w:val="FollowedHyperlink"/>
-    <w:basedOn w:val="672"/>
+    <w:basedOn w:val="720"/>
     <w:uiPriority w:val="99"/>
     <w:semiHidden/>
     <w:unhideWhenUsed/>
@@ -2129,7 +2184,7 @@
       <w:u w:val="single"/>
     </w:rPr>
   </w:style>
-  <w:style w:type="paragraph" w:styleId="662" w:default="1">
+  <w:style w:type="paragraph" w:styleId="710" w:default="1">
     <w:name w:val="Normal"/>
     <w:uiPriority w:val="1"/>
     <w:qFormat/>
@@ -2144,9 +2199,9 @@
       <w:lang w:val="ru-RU"/>
     </w:rPr>
   </w:style>
-  <w:style w:type="paragraph" w:styleId="663">
+  <w:style w:type="paragraph" w:styleId="711">
     <w:name w:val="Heading 1"/>
-    <w:basedOn w:val="662"/>
+    <w:basedOn w:val="710"/>
     <w:uiPriority w:val="9"/>
     <w:qFormat/>
     <w:pPr>
@@ -2163,9 +2218,9 @@
       <w:szCs w:val="40"/>
     </w:rPr>
   </w:style>
-  <w:style w:type="paragraph" w:styleId="664">
+  <w:style w:type="paragraph" w:styleId="712">
     <w:name w:val="Heading 2"/>
-    <w:basedOn w:val="662"/>
+    <w:basedOn w:val="710"/>
     <w:uiPriority w:val="9"/>
     <w:unhideWhenUsed/>
     <w:qFormat/>
@@ -2182,9 +2237,9 @@
       <w:sz w:val="34"/>
     </w:rPr>
   </w:style>
-  <w:style w:type="paragraph" w:styleId="665">
+  <w:style w:type="paragraph" w:styleId="713">
     <w:name w:val="Heading 3"/>
-    <w:basedOn w:val="662"/>
+    <w:basedOn w:val="710"/>
     <w:uiPriority w:val="9"/>
     <w:unhideWhenUsed/>
     <w:qFormat/>
@@ -2202,9 +2257,9 @@
       <w:szCs w:val="30"/>
     </w:rPr>
   </w:style>
-  <w:style w:type="paragraph" w:styleId="666">
+  <w:style w:type="paragraph" w:styleId="714">
     <w:name w:val="Heading 4"/>
-    <w:basedOn w:val="662"/>
+    <w:basedOn w:val="710"/>
     <w:uiPriority w:val="9"/>
     <w:unhideWhenUsed/>
     <w:qFormat/>
@@ -2224,9 +2279,9 @@
       <w:szCs w:val="26"/>
     </w:rPr>
   </w:style>
-  <w:style w:type="paragraph" w:styleId="667">
+  <w:style w:type="paragraph" w:styleId="715">
     <w:name w:val="Heading 5"/>
-    <w:basedOn w:val="662"/>
+    <w:basedOn w:val="710"/>
     <w:uiPriority w:val="9"/>
     <w:unhideWhenUsed/>
     <w:qFormat/>
@@ -2246,9 +2301,9 @@
       <w:szCs w:val="24"/>
     </w:rPr>
   </w:style>
-  <w:style w:type="paragraph" w:styleId="668">
+  <w:style w:type="paragraph" w:styleId="716">
     <w:name w:val="Heading 6"/>
-    <w:basedOn w:val="662"/>
+    <w:basedOn w:val="710"/>
     <w:uiPriority w:val="9"/>
     <w:unhideWhenUsed/>
     <w:qFormat/>
@@ -2266,9 +2321,9 @@
       <w:bCs/>
     </w:rPr>
   </w:style>
-  <w:style w:type="paragraph" w:styleId="669">
+  <w:style w:type="paragraph" w:styleId="717">
     <w:name w:val="Heading 7"/>
-    <w:basedOn w:val="662"/>
+    <w:basedOn w:val="710"/>
     <w:uiPriority w:val="9"/>
     <w:unhideWhenUsed/>
     <w:qFormat/>
@@ -2288,9 +2343,9 @@
       <w:iCs/>
     </w:rPr>
   </w:style>
-  <w:style w:type="paragraph" w:styleId="670">
+  <w:style w:type="paragraph" w:styleId="718">
     <w:name w:val="Heading 8"/>
-    <w:basedOn w:val="662"/>
+    <w:basedOn w:val="710"/>
     <w:uiPriority w:val="9"/>
     <w:unhideWhenUsed/>
     <w:qFormat/>
@@ -2308,9 +2363,9 @@
       <w:iCs/>
     </w:rPr>
   </w:style>
-  <w:style w:type="paragraph" w:styleId="671">
+  <w:style w:type="paragraph" w:styleId="719">
     <w:name w:val="Heading 9"/>
-    <w:basedOn w:val="662"/>
+    <w:basedOn w:val="710"/>
     <w:uiPriority w:val="9"/>
     <w:unhideWhenUsed/>
     <w:qFormat/>
@@ -2330,7 +2385,7 @@
       <w:szCs w:val="21"/>
     </w:rPr>
   </w:style>
-  <w:style w:type="character" w:styleId="672" w:default="1">
+  <w:style w:type="character" w:styleId="720" w:default="1">
     <w:name w:val="Default Paragraph Font"/>
     <w:uiPriority w:val="1"/>
     <w:semiHidden/>
@@ -2341,7 +2396,7 @@
       <w:ind/>
     </w:pPr>
   </w:style>
-  <w:style w:type="table" w:styleId="673" w:default="1">
+  <w:style w:type="table" w:styleId="721" w:default="1">
     <w:name w:val="Normal Table"/>
     <w:uiPriority w:val="99"/>
     <w:semiHidden/>
@@ -2534,7 +2589,7 @@
       </w:tcPr>
     </w:tblStylePr>
   </w:style>
-  <w:style w:type="numbering" w:styleId="674" w:default="1">
+  <w:style w:type="numbering" w:styleId="722" w:default="1">
     <w:name w:val="No List"/>
     <w:uiPriority w:val="99"/>
     <w:semiHidden/>
@@ -2545,7 +2600,7 @@
       <w:ind/>
     </w:pPr>
   </w:style>
-  <w:style w:type="character" w:styleId="675" w:customStyle="1">
+  <w:style w:type="character" w:styleId="723" w:customStyle="1">
     <w:name w:val="Интернет-ссылка"/>
     <w:uiPriority w:val="99"/>
     <w:unhideWhenUsed/>
@@ -2559,7 +2614,7 @@
       <w:u w:val="single"/>
     </w:rPr>
   </w:style>
-  <w:style w:type="character" w:styleId="676" w:customStyle="1">
+  <w:style w:type="character" w:styleId="724" w:customStyle="1">
     <w:name w:val="Привязка сноски"/>
     <w:pPr>
       <w:pBdr/>
@@ -2570,9 +2625,9 @@
       <w:vertAlign w:val="superscript"/>
     </w:rPr>
   </w:style>
-  <w:style w:type="character" w:styleId="677" w:customStyle="1">
+  <w:style w:type="character" w:styleId="725" w:customStyle="1">
     <w:name w:val="Footnote Characters"/>
-    <w:basedOn w:val="672"/>
+    <w:basedOn w:val="720"/>
     <w:uiPriority w:val="99"/>
     <w:unhideWhenUsed/>
     <w:qFormat/>
@@ -2585,7 +2640,7 @@
       <w:vertAlign w:val="superscript"/>
     </w:rPr>
   </w:style>
-  <w:style w:type="character" w:styleId="678" w:customStyle="1">
+  <w:style w:type="character" w:styleId="726" w:customStyle="1">
     <w:name w:val="Привязка концевой сноски"/>
     <w:pPr>
       <w:pBdr/>
@@ -2596,9 +2651,9 @@
       <w:vertAlign w:val="superscript"/>
     </w:rPr>
   </w:style>
-  <w:style w:type="character" w:styleId="679" w:customStyle="1">
+  <w:style w:type="character" w:styleId="727" w:customStyle="1">
     <w:name w:val="Endnote Characters"/>
-    <w:basedOn w:val="672"/>
+    <w:basedOn w:val="720"/>
     <w:uiPriority w:val="99"/>
     <w:semiHidden/>
     <w:unhideWhenUsed/>
@@ -2612,9 +2667,9 @@
       <w:vertAlign w:val="superscript"/>
     </w:rPr>
   </w:style>
-  <w:style w:type="character" w:styleId="680" w:customStyle="1">
+  <w:style w:type="character" w:styleId="728" w:customStyle="1">
     <w:name w:val="Heading 1 Char"/>
-    <w:basedOn w:val="672"/>
+    <w:basedOn w:val="720"/>
     <w:uiPriority w:val="9"/>
     <w:qFormat/>
     <w:pPr>
@@ -2628,9 +2683,9 @@
       <w:szCs w:val="40"/>
     </w:rPr>
   </w:style>
-  <w:style w:type="character" w:styleId="681" w:customStyle="1">
+  <w:style w:type="character" w:styleId="729" w:customStyle="1">
     <w:name w:val="Heading 2 Char"/>
-    <w:basedOn w:val="672"/>
+    <w:basedOn w:val="720"/>
     <w:uiPriority w:val="9"/>
     <w:qFormat/>
     <w:pPr>
@@ -2643,9 +2698,9 @@
       <w:sz w:val="34"/>
     </w:rPr>
   </w:style>
-  <w:style w:type="character" w:styleId="682" w:customStyle="1">
+  <w:style w:type="character" w:styleId="730" w:customStyle="1">
     <w:name w:val="Heading 3 Char"/>
-    <w:basedOn w:val="672"/>
+    <w:basedOn w:val="720"/>
     <w:uiPriority w:val="9"/>
     <w:qFormat/>
     <w:pPr>
@@ -2659,9 +2714,9 @@
       <w:szCs w:val="30"/>
     </w:rPr>
   </w:style>
-  <w:style w:type="character" w:styleId="683" w:customStyle="1">
+  <w:style w:type="character" w:styleId="731" w:customStyle="1">
     <w:name w:val="Heading 4 Char"/>
-    <w:basedOn w:val="672"/>
+    <w:basedOn w:val="720"/>
     <w:uiPriority w:val="9"/>
     <w:qFormat/>
     <w:pPr>
@@ -2677,9 +2732,9 @@
       <w:szCs w:val="26"/>
     </w:rPr>
   </w:style>
-  <w:style w:type="character" w:styleId="684" w:customStyle="1">
+  <w:style w:type="character" w:styleId="732" w:customStyle="1">
     <w:name w:val="Heading 5 Char"/>
-    <w:basedOn w:val="672"/>
+    <w:basedOn w:val="720"/>
     <w:uiPriority w:val="9"/>
     <w:qFormat/>
     <w:pPr>
@@ -2695,9 +2750,9 @@
       <w:szCs w:val="24"/>
     </w:rPr>
   </w:style>
-  <w:style w:type="character" w:styleId="685" w:customStyle="1">
+  <w:style w:type="character" w:styleId="733" w:customStyle="1">
     <w:name w:val="Heading 6 Char"/>
-    <w:basedOn w:val="672"/>
+    <w:basedOn w:val="720"/>
     <w:uiPriority w:val="9"/>
     <w:qFormat/>
     <w:pPr>
@@ -2713,9 +2768,9 @@
       <w:szCs w:val="22"/>
     </w:rPr>
   </w:style>
-  <w:style w:type="character" w:styleId="686" w:customStyle="1">
+  <w:style w:type="character" w:styleId="734" w:customStyle="1">
     <w:name w:val="Heading 7 Char"/>
-    <w:basedOn w:val="672"/>
+    <w:basedOn w:val="720"/>
     <w:uiPriority w:val="9"/>
     <w:qFormat/>
     <w:pPr>
@@ -2733,9 +2788,9 @@
       <w:szCs w:val="22"/>
     </w:rPr>
   </w:style>
-  <w:style w:type="character" w:styleId="687" w:customStyle="1">
+  <w:style w:type="character" w:styleId="735" w:customStyle="1">
     <w:name w:val="Heading 8 Char"/>
-    <w:basedOn w:val="672"/>
+    <w:basedOn w:val="720"/>
     <w:uiPriority w:val="9"/>
     <w:qFormat/>
     <w:pPr>
@@ -2751,9 +2806,9 @@
       <w:szCs w:val="22"/>
     </w:rPr>
   </w:style>
-  <w:style w:type="character" w:styleId="688" w:customStyle="1">
+  <w:style w:type="character" w:styleId="736" w:customStyle="1">
     <w:name w:val="Heading 9 Char"/>
-    <w:basedOn w:val="672"/>
+    <w:basedOn w:val="720"/>
     <w:uiPriority w:val="9"/>
     <w:qFormat/>
     <w:pPr>
@@ -2769,9 +2824,9 @@
       <w:szCs w:val="21"/>
     </w:rPr>
   </w:style>
-  <w:style w:type="character" w:styleId="689" w:customStyle="1">
+  <w:style w:type="character" w:styleId="737" w:customStyle="1">
     <w:name w:val="Title Char"/>
-    <w:basedOn w:val="672"/>
+    <w:basedOn w:val="720"/>
     <w:uiPriority w:val="10"/>
     <w:qFormat/>
     <w:pPr>
@@ -2784,9 +2839,9 @@
       <w:szCs w:val="48"/>
     </w:rPr>
   </w:style>
-  <w:style w:type="character" w:styleId="690" w:customStyle="1">
+  <w:style w:type="character" w:styleId="738" w:customStyle="1">
     <w:name w:val="Subtitle Char"/>
-    <w:basedOn w:val="672"/>
+    <w:basedOn w:val="720"/>
     <w:uiPriority w:val="11"/>
     <w:qFormat/>
     <w:pPr>
@@ -2799,7 +2854,7 @@
       <w:szCs w:val="24"/>
     </w:rPr>
   </w:style>
-  <w:style w:type="character" w:styleId="691" w:customStyle="1">
+  <w:style w:type="character" w:styleId="739" w:customStyle="1">
     <w:name w:val="Quote Char"/>
     <w:uiPriority w:val="29"/>
     <w:qFormat/>
@@ -2812,7 +2867,7 @@
       <w:i/>
     </w:rPr>
   </w:style>
-  <w:style w:type="character" w:styleId="692" w:customStyle="1">
+  <w:style w:type="character" w:styleId="740" w:customStyle="1">
     <w:name w:val="Intense Quote Char"/>
     <w:uiPriority w:val="30"/>
     <w:qFormat/>
@@ -2825,9 +2880,9 @@
       <w:i/>
     </w:rPr>
   </w:style>
-  <w:style w:type="character" w:styleId="693" w:customStyle="1">
+  <w:style w:type="character" w:styleId="741" w:customStyle="1">
     <w:name w:val="Header Char"/>
-    <w:basedOn w:val="672"/>
+    <w:basedOn w:val="720"/>
     <w:uiPriority w:val="99"/>
     <w:qFormat/>
     <w:pPr>
@@ -2836,9 +2891,9 @@
       <w:ind/>
     </w:pPr>
   </w:style>
-  <w:style w:type="character" w:styleId="694" w:customStyle="1">
+  <w:style w:type="character" w:styleId="742" w:customStyle="1">
     <w:name w:val="Footer Char"/>
-    <w:basedOn w:val="672"/>
+    <w:basedOn w:val="720"/>
     <w:uiPriority w:val="99"/>
     <w:qFormat/>
     <w:pPr>
@@ -2847,7 +2902,7 @@
       <w:ind/>
     </w:pPr>
   </w:style>
-  <w:style w:type="character" w:styleId="695" w:customStyle="1">
+  <w:style w:type="character" w:styleId="743" w:customStyle="1">
     <w:name w:val="Caption Char"/>
     <w:uiPriority w:val="99"/>
     <w:qFormat/>
@@ -2857,7 +2912,7 @@
       <w:ind/>
     </w:pPr>
   </w:style>
-  <w:style w:type="character" w:styleId="696" w:customStyle="1">
+  <w:style w:type="character" w:styleId="744" w:customStyle="1">
     <w:name w:val="Footnote Text Char"/>
     <w:uiPriority w:val="99"/>
     <w:qFormat/>
@@ -2870,7 +2925,7 @@
       <w:sz w:val="18"/>
     </w:rPr>
   </w:style>
-  <w:style w:type="character" w:styleId="697" w:customStyle="1">
+  <w:style w:type="character" w:styleId="745" w:customStyle="1">
     <w:name w:val="Endnote Text Char"/>
     <w:uiPriority w:val="99"/>
     <w:qFormat/>
@@ -2883,10 +2938,10 @@
       <w:sz w:val="20"/>
     </w:rPr>
   </w:style>
-  <w:style w:type="paragraph" w:styleId="698">
+  <w:style w:type="paragraph" w:styleId="746">
     <w:name w:val="Title"/>
-    <w:basedOn w:val="662"/>
-    <w:next w:val="699"/>
+    <w:basedOn w:val="710"/>
+    <w:next w:val="747"/>
     <w:uiPriority w:val="1"/>
     <w:qFormat/>
     <w:pPr>
@@ -2901,9 +2956,9 @@
       <w:szCs w:val="24"/>
     </w:rPr>
   </w:style>
-  <w:style w:type="paragraph" w:styleId="699">
+  <w:style w:type="paragraph" w:styleId="747">
     <w:name w:val="Body Text"/>
-    <w:basedOn w:val="662"/>
+    <w:basedOn w:val="710"/>
     <w:uiPriority w:val="1"/>
     <w:qFormat/>
     <w:pPr>
@@ -2916,9 +2971,9 @@
       <w:szCs w:val="24"/>
     </w:rPr>
   </w:style>
-  <w:style w:type="paragraph" w:styleId="700">
+  <w:style w:type="paragraph" w:styleId="748">
     <w:name w:val="List"/>
-    <w:basedOn w:val="699"/>
+    <w:basedOn w:val="747"/>
     <w:pPr>
       <w:pBdr/>
       <w:spacing/>
@@ -2928,9 +2983,9 @@
       <w:rFonts w:cs="Arial"/>
     </w:rPr>
   </w:style>
-  <w:style w:type="paragraph" w:styleId="701">
+  <w:style w:type="paragraph" w:styleId="749">
     <w:name w:val="Caption"/>
-    <w:basedOn w:val="662"/>
+    <w:basedOn w:val="710"/>
     <w:uiPriority w:val="35"/>
     <w:semiHidden/>
     <w:unhideWhenUsed/>
@@ -2948,16 +3003,16 @@
       <w:szCs w:val="18"/>
     </w:rPr>
   </w:style>
-  <w:style w:type="paragraph" w:styleId="702">
+  <w:style w:type="paragraph" w:styleId="750">
     <w:name w:val="index heading"/>
-    <w:basedOn w:val="698"/>
+    <w:basedOn w:val="746"/>
     <w:pPr>
       <w:pBdr/>
       <w:spacing/>
       <w:ind/>
     </w:pPr>
   </w:style>
-  <w:style w:type="paragraph" w:styleId="703">
+  <w:style w:type="paragraph" w:styleId="751">
     <w:name w:val="No Spacing"/>
     <w:uiPriority w:val="1"/>
     <w:qFormat/>
@@ -2968,9 +3023,9 @@
       <w:ind/>
     </w:pPr>
   </w:style>
-  <w:style w:type="paragraph" w:styleId="704">
+  <w:style w:type="paragraph" w:styleId="752">
     <w:name w:val="Subtitle"/>
-    <w:basedOn w:val="662"/>
+    <w:basedOn w:val="710"/>
     <w:uiPriority w:val="11"/>
     <w:qFormat/>
     <w:pPr>
@@ -2983,9 +3038,9 @@
       <w:szCs w:val="24"/>
     </w:rPr>
   </w:style>
-  <w:style w:type="paragraph" w:styleId="705">
+  <w:style w:type="paragraph" w:styleId="753">
     <w:name w:val="Quote"/>
-    <w:basedOn w:val="662"/>
+    <w:basedOn w:val="710"/>
     <w:uiPriority w:val="29"/>
     <w:qFormat/>
     <w:pPr>
@@ -2997,9 +3052,9 @@
       <w:i/>
     </w:rPr>
   </w:style>
-  <w:style w:type="paragraph" w:styleId="706">
+  <w:style w:type="paragraph" w:styleId="754">
     <w:name w:val="Intense Quote"/>
-    <w:basedOn w:val="662"/>
+    <w:basedOn w:val="710"/>
     <w:uiPriority w:val="30"/>
     <w:qFormat/>
     <w:pPr>
@@ -3017,9 +3072,9 @@
       <w:i/>
     </w:rPr>
   </w:style>
-  <w:style w:type="paragraph" w:styleId="707" w:customStyle="1">
+  <w:style w:type="paragraph" w:styleId="755" w:customStyle="1">
     <w:name w:val="Колонтитул"/>
-    <w:basedOn w:val="662"/>
+    <w:basedOn w:val="710"/>
     <w:qFormat/>
     <w:pPr>
       <w:pBdr/>
@@ -3027,9 +3082,9 @@
       <w:ind/>
     </w:pPr>
   </w:style>
-  <w:style w:type="paragraph" w:styleId="708">
+  <w:style w:type="paragraph" w:styleId="756">
     <w:name w:val="Header"/>
-    <w:basedOn w:val="662"/>
+    <w:basedOn w:val="710"/>
     <w:uiPriority w:val="99"/>
     <w:unhideWhenUsed/>
     <w:pPr>
@@ -3042,9 +3097,9 @@
       <w:ind/>
     </w:pPr>
   </w:style>
-  <w:style w:type="paragraph" w:styleId="709">
+  <w:style w:type="paragraph" w:styleId="757">
     <w:name w:val="Footer"/>
-    <w:basedOn w:val="662"/>
+    <w:basedOn w:val="710"/>
     <w:uiPriority w:val="99"/>
     <w:unhideWhenUsed/>
     <w:pPr>
@@ -3057,9 +3112,9 @@
       <w:ind/>
     </w:pPr>
   </w:style>
-  <w:style w:type="paragraph" w:styleId="710">
+  <w:style w:type="paragraph" w:styleId="758">
     <w:name w:val="footnote text"/>
-    <w:basedOn w:val="662"/>
+    <w:basedOn w:val="710"/>
     <w:uiPriority w:val="99"/>
     <w:semiHidden/>
     <w:unhideWhenUsed/>
@@ -3072,9 +3127,9 @@
       <w:sz w:val="18"/>
     </w:rPr>
   </w:style>
-  <w:style w:type="paragraph" w:styleId="711">
+  <w:style w:type="paragraph" w:styleId="759">
     <w:name w:val="endnote text"/>
-    <w:basedOn w:val="662"/>
+    <w:basedOn w:val="710"/>
     <w:uiPriority w:val="99"/>
     <w:semiHidden/>
     <w:unhideWhenUsed/>
@@ -3087,9 +3142,9 @@
       <w:sz w:val="20"/>
     </w:rPr>
   </w:style>
-  <w:style w:type="paragraph" w:styleId="712">
+  <w:style w:type="paragraph" w:styleId="760">
     <w:name w:val="toc 1"/>
-    <w:basedOn w:val="662"/>
+    <w:basedOn w:val="710"/>
     <w:uiPriority w:val="39"/>
     <w:unhideWhenUsed/>
     <w:pPr>
@@ -3098,9 +3153,9 @@
       <w:ind/>
     </w:pPr>
   </w:style>
-  <w:style w:type="paragraph" w:styleId="713">
+  <w:style w:type="paragraph" w:styleId="761">
     <w:name w:val="toc 2"/>
-    <w:basedOn w:val="662"/>
+    <w:basedOn w:val="710"/>
     <w:uiPriority w:val="39"/>
     <w:unhideWhenUsed/>
     <w:pPr>
@@ -3109,9 +3164,9 @@
       <w:ind w:left="283"/>
     </w:pPr>
   </w:style>
-  <w:style w:type="paragraph" w:styleId="714">
+  <w:style w:type="paragraph" w:styleId="762">
     <w:name w:val="toc 3"/>
-    <w:basedOn w:val="662"/>
+    <w:basedOn w:val="710"/>
     <w:uiPriority w:val="39"/>
     <w:unhideWhenUsed/>
     <w:pPr>
@@ -3120,9 +3175,9 @@
       <w:ind w:left="567"/>
     </w:pPr>
   </w:style>
-  <w:style w:type="paragraph" w:styleId="715">
+  <w:style w:type="paragraph" w:styleId="763">
     <w:name w:val="toc 4"/>
-    <w:basedOn w:val="662"/>
+    <w:basedOn w:val="710"/>
     <w:uiPriority w:val="39"/>
     <w:unhideWhenUsed/>
     <w:pPr>
@@ -3131,9 +3186,9 @@
       <w:ind w:left="850"/>
     </w:pPr>
   </w:style>
-  <w:style w:type="paragraph" w:styleId="716">
+  <w:style w:type="paragraph" w:styleId="764">
     <w:name w:val="toc 5"/>
-    <w:basedOn w:val="662"/>
+    <w:basedOn w:val="710"/>
     <w:uiPriority w:val="39"/>
     <w:unhideWhenUsed/>
     <w:pPr>
@@ -3142,9 +3197,9 @@
       <w:ind w:left="1134"/>
     </w:pPr>
   </w:style>
-  <w:style w:type="paragraph" w:styleId="717">
+  <w:style w:type="paragraph" w:styleId="765">
     <w:name w:val="toc 6"/>
-    <w:basedOn w:val="662"/>
+    <w:basedOn w:val="710"/>
     <w:uiPriority w:val="39"/>
     <w:unhideWhenUsed/>
     <w:pPr>
@@ -3153,9 +3208,9 @@
       <w:ind w:left="1417"/>
     </w:pPr>
   </w:style>
-  <w:style w:type="paragraph" w:styleId="718">
+  <w:style w:type="paragraph" w:styleId="766">
     <w:name w:val="toc 7"/>
-    <w:basedOn w:val="662"/>
+    <w:basedOn w:val="710"/>
     <w:uiPriority w:val="39"/>
     <w:unhideWhenUsed/>
     <w:pPr>
@@ -3164,9 +3219,9 @@
       <w:ind w:left="1701"/>
     </w:pPr>
   </w:style>
-  <w:style w:type="paragraph" w:styleId="719">
+  <w:style w:type="paragraph" w:styleId="767">
     <w:name w:val="toc 8"/>
-    <w:basedOn w:val="662"/>
+    <w:basedOn w:val="710"/>
     <w:uiPriority w:val="39"/>
     <w:unhideWhenUsed/>
     <w:pPr>
@@ -3175,9 +3230,9 @@
       <w:ind w:left="1984"/>
     </w:pPr>
   </w:style>
-  <w:style w:type="paragraph" w:styleId="720">
+  <w:style w:type="paragraph" w:styleId="768">
     <w:name w:val="toc 9"/>
-    <w:basedOn w:val="662"/>
+    <w:basedOn w:val="710"/>
     <w:uiPriority w:val="39"/>
     <w:unhideWhenUsed/>
     <w:pPr>
@@ -3186,7 +3241,7 @@
       <w:ind w:left="2268"/>
     </w:pPr>
   </w:style>
-  <w:style w:type="paragraph" w:styleId="721">
+  <w:style w:type="paragraph" w:styleId="769">
     <w:name w:val="TOC Heading"/>
     <w:uiPriority w:val="39"/>
     <w:unhideWhenUsed/>
@@ -3197,9 +3252,9 @@
       <w:ind/>
     </w:pPr>
   </w:style>
-  <w:style w:type="paragraph" w:styleId="722">
+  <w:style w:type="paragraph" w:styleId="770">
     <w:name w:val="table of figures"/>
-    <w:basedOn w:val="662"/>
+    <w:basedOn w:val="710"/>
     <w:uiPriority w:val="99"/>
     <w:unhideWhenUsed/>
     <w:qFormat/>
@@ -3209,9 +3264,9 @@
       <w:ind/>
     </w:pPr>
   </w:style>
-  <w:style w:type="paragraph" w:styleId="723">
+  <w:style w:type="paragraph" w:styleId="771">
     <w:name w:val="List Paragraph"/>
-    <w:basedOn w:val="662"/>
+    <w:basedOn w:val="710"/>
     <w:uiPriority w:val="1"/>
     <w:qFormat/>
     <w:pPr>
@@ -3220,9 +3275,9 @@
       <w:ind/>
     </w:pPr>
   </w:style>
-  <w:style w:type="paragraph" w:styleId="724" w:customStyle="1">
+  <w:style w:type="paragraph" w:styleId="772" w:customStyle="1">
     <w:name w:val="Table Paragraph"/>
-    <w:basedOn w:val="662"/>
+    <w:basedOn w:val="710"/>
     <w:uiPriority w:val="1"/>
     <w:qFormat/>
     <w:pPr>
@@ -3231,7 +3286,7 @@
       <w:ind/>
     </w:pPr>
   </w:style>
-  <w:style w:type="table" w:styleId="725">
+  <w:style w:type="table" w:styleId="773">
     <w:name w:val="Table Grid"/>
     <w:uiPriority w:val="59"/>
     <w:pPr>
@@ -3428,7 +3483,7 @@
       </w:tcPr>
     </w:tblStylePr>
   </w:style>
-  <w:style w:type="table" w:styleId="726" w:customStyle="1">
+  <w:style w:type="table" w:styleId="774" w:customStyle="1">
     <w:name w:val="Table Grid Light"/>
     <w:uiPriority w:val="59"/>
     <w:pPr>
@@ -3625,7 +3680,7 @@
       </w:tcPr>
     </w:tblStylePr>
   </w:style>
-  <w:style w:type="table" w:styleId="727">
+  <w:style w:type="table" w:styleId="775">
     <w:name w:val="Plain Table 1"/>
     <w:uiPriority w:val="59"/>
     <w:pPr>
@@ -3844,7 +3899,7 @@
       </w:tcPr>
     </w:tblStylePr>
   </w:style>
-  <w:style w:type="table" w:styleId="728">
+  <w:style w:type="table" w:styleId="776">
     <w:name w:val="Plain Table 2"/>
     <w:uiPriority w:val="59"/>
     <w:pPr>
@@ -4071,7 +4126,7 @@
       </w:tcPr>
     </w:tblStylePr>
   </w:style>
-  <w:style w:type="table" w:styleId="729">
+  <w:style w:type="table" w:styleId="777">
     <w:name w:val="Plain Table 3"/>
     <w:uiPriority w:val="99"/>
     <w:pPr>
@@ -4303,7 +4358,7 @@
       </w:tcPr>
     </w:tblStylePr>
   </w:style>
-  <w:style w:type="table" w:styleId="730">
+  <w:style w:type="table" w:styleId="778">
     <w:name w:val="Plain Table 4"/>
     <w:uiPriority w:val="99"/>
     <w:pPr>
@@ -4521,7 +4576,7 @@
       </w:tcPr>
     </w:tblStylePr>
   </w:style>
-  <w:style w:type="table" w:styleId="731">
+  <w:style w:type="table" w:styleId="779">
     <w:name w:val="Plain Table 5"/>
     <w:uiPriority w:val="99"/>
     <w:pPr>
@@ -4756,7 +4811,7 @@
       </w:tcPr>
     </w:tblStylePr>
   </w:style>
-  <w:style w:type="table" w:styleId="732">
+  <w:style w:type="table" w:styleId="780">
     <w:name w:val="Grid Table 1 Light"/>
     <w:uiPriority w:val="99"/>
     <w:pPr>
@@ -4982,7 +5037,7 @@
       </w:tcPr>
     </w:tblStylePr>
   </w:style>
-  <w:style w:type="table" w:styleId="733" w:customStyle="1">
+  <w:style w:type="table" w:styleId="781" w:customStyle="1">
     <w:name w:val="Grid Table 1 Light - Accent 1"/>
     <w:uiPriority w:val="99"/>
     <w:pPr>
@@ -5208,7 +5263,7 @@
       </w:tcPr>
     </w:tblStylePr>
   </w:style>
-  <w:style w:type="table" w:styleId="734" w:customStyle="1">
+  <w:style w:type="table" w:styleId="782" w:customStyle="1">
     <w:name w:val="Grid Table 1 Light - Accent 2"/>
     <w:uiPriority w:val="99"/>
     <w:pPr>
@@ -5434,7 +5489,7 @@
       </w:tcPr>
     </w:tblStylePr>
   </w:style>
-  <w:style w:type="table" w:styleId="735" w:customStyle="1">
+  <w:style w:type="table" w:styleId="783" w:customStyle="1">
     <w:name w:val="Grid Table 1 Light - Accent 3"/>
     <w:uiPriority w:val="99"/>
     <w:pPr>
@@ -5660,7 +5715,7 @@
       </w:tcPr>
     </w:tblStylePr>
   </w:style>
-  <w:style w:type="table" w:styleId="736" w:customStyle="1">
+  <w:style w:type="table" w:styleId="784" w:customStyle="1">
     <w:name w:val="Grid Table 1 Light - Accent 4"/>
     <w:uiPriority w:val="99"/>
     <w:pPr>
@@ -5886,7 +5941,7 @@
       </w:tcPr>
     </w:tblStylePr>
   </w:style>
-  <w:style w:type="table" w:styleId="737" w:customStyle="1">
+  <w:style w:type="table" w:styleId="785" w:customStyle="1">
     <w:name w:val="Grid Table 1 Light - Accent 5"/>
     <w:uiPriority w:val="99"/>
     <w:pPr>
@@ -6112,7 +6167,7 @@
       </w:tcPr>
     </w:tblStylePr>
   </w:style>
-  <w:style w:type="table" w:styleId="738" w:customStyle="1">
+  <w:style w:type="table" w:styleId="786" w:customStyle="1">
     <w:name w:val="Grid Table 1 Light - Accent 6"/>
     <w:uiPriority w:val="99"/>
     <w:pPr>
@@ -6338,7 +6393,7 @@
       </w:tcPr>
     </w:tblStylePr>
   </w:style>
-  <w:style w:type="table" w:styleId="739">
+  <w:style w:type="table" w:styleId="787">
     <w:name w:val="Grid Table 2"/>
     <w:uiPriority w:val="99"/>
     <w:pPr>
@@ -6572,7 +6627,7 @@
       </w:tcPr>
     </w:tblStylePr>
   </w:style>
-  <w:style w:type="table" w:styleId="740" w:customStyle="1">
+  <w:style w:type="table" w:styleId="788" w:customStyle="1">
     <w:name w:val="Grid Table 2 - Accent 1"/>
     <w:uiPriority w:val="99"/>
     <w:pPr>
@@ -6806,7 +6861,7 @@
       </w:tcPr>
     </w:tblStylePr>
   </w:style>
-  <w:style w:type="table" w:styleId="741" w:customStyle="1">
+  <w:style w:type="table" w:styleId="789" w:customStyle="1">
     <w:name w:val="Grid Table 2 - Accent 2"/>
     <w:uiPriority w:val="99"/>
     <w:pPr>
@@ -7040,7 +7095,7 @@
       </w:tcPr>
     </w:tblStylePr>
   </w:style>
-  <w:style w:type="table" w:styleId="742" w:customStyle="1">
+  <w:style w:type="table" w:styleId="790" w:customStyle="1">
     <w:name w:val="Grid Table 2 - Accent 3"/>
     <w:uiPriority w:val="99"/>
     <w:pPr>
@@ -7274,7 +7329,7 @@
       </w:tcPr>
     </w:tblStylePr>
   </w:style>
-  <w:style w:type="table" w:styleId="743" w:customStyle="1">
+  <w:style w:type="table" w:styleId="791" w:customStyle="1">
     <w:name w:val="Grid Table 2 - Accent 4"/>
     <w:uiPriority w:val="99"/>
     <w:pPr>
@@ -7508,7 +7563,7 @@
       </w:tcPr>
     </w:tblStylePr>
   </w:style>
-  <w:style w:type="table" w:styleId="744" w:customStyle="1">
+  <w:style w:type="table" w:styleId="792" w:customStyle="1">
     <w:name w:val="Grid Table 2 - Accent 5"/>
     <w:uiPriority w:val="99"/>
     <w:pPr>
@@ -7742,7 +7797,7 @@
       </w:tcPr>
     </w:tblStylePr>
   </w:style>
-  <w:style w:type="table" w:styleId="745" w:customStyle="1">
+  <w:style w:type="table" w:styleId="793" w:customStyle="1">
     <w:name w:val="Grid Table 2 - Accent 6"/>
     <w:uiPriority w:val="99"/>
     <w:pPr>
@@ -7976,7 +8031,7 @@
       </w:tcPr>
     </w:tblStylePr>
   </w:style>
-  <w:style w:type="table" w:styleId="746">
+  <w:style w:type="table" w:styleId="794">
     <w:name w:val="Grid Table 3"/>
     <w:uiPriority w:val="99"/>
     <w:pPr>
@@ -8223,7 +8278,7 @@
       </w:tcPr>
     </w:tblStylePr>
   </w:style>
-  <w:style w:type="table" w:styleId="747" w:customStyle="1">
+  <w:style w:type="table" w:styleId="795" w:customStyle="1">
     <w:name w:val="Grid Table 3 - Accent 1"/>
     <w:uiPriority w:val="99"/>
     <w:pPr>
@@ -8470,7 +8525,7 @@
       </w:tcPr>
     </w:tblStylePr>
   </w:style>
-  <w:style w:type="table" w:styleId="748" w:customStyle="1">
+  <w:style w:type="table" w:styleId="796" w:customStyle="1">
     <w:name w:val="Grid Table 3 - Accent 2"/>
     <w:uiPriority w:val="99"/>
     <w:pPr>
@@ -8717,7 +8772,7 @@
       </w:tcPr>
     </w:tblStylePr>
   </w:style>
-  <w:style w:type="table" w:styleId="749" w:customStyle="1">
+  <w:style w:type="table" w:styleId="797" w:customStyle="1">
     <w:name w:val="Grid Table 3 - Accent 3"/>
     <w:uiPriority w:val="99"/>
     <w:pPr>
@@ -8964,7 +9019,7 @@
       </w:tcPr>
     </w:tblStylePr>
   </w:style>
-  <w:style w:type="table" w:styleId="750" w:customStyle="1">
+  <w:style w:type="table" w:styleId="798" w:customStyle="1">
     <w:name w:val="Grid Table 3 - Accent 4"/>
     <w:uiPriority w:val="99"/>
     <w:pPr>
@@ -9211,7 +9266,7 @@
       </w:tcPr>
     </w:tblStylePr>
   </w:style>
-  <w:style w:type="table" w:styleId="751" w:customStyle="1">
+  <w:style w:type="table" w:styleId="799" w:customStyle="1">
     <w:name w:val="Grid Table 3 - Accent 5"/>
     <w:uiPriority w:val="99"/>
     <w:pPr>
@@ -9458,7 +9513,7 @@
       </w:tcPr>
     </w:tblStylePr>
   </w:style>
-  <w:style w:type="table" w:styleId="752" w:customStyle="1">
+  <w:style w:type="table" w:styleId="800" w:customStyle="1">
     <w:name w:val="Grid Table 3 - Accent 6"/>
     <w:uiPriority w:val="99"/>
     <w:pPr>
@@ -9705,7 +9760,7 @@
       </w:tcPr>
     </w:tblStylePr>
   </w:style>
-  <w:style w:type="table" w:styleId="753">
+  <w:style w:type="table" w:styleId="801">
     <w:name w:val="Grid Table 4"/>
     <w:uiPriority w:val="59"/>
     <w:pPr>
@@ -9939,7 +9994,7 @@
       </w:tcPr>
     </w:tblStylePr>
   </w:style>
-  <w:style w:type="table" w:styleId="754" w:customStyle="1">
+  <w:style w:type="table" w:styleId="802" w:customStyle="1">
     <w:name w:val="Grid Table 4 - Accent 1"/>
     <w:uiPriority w:val="59"/>
     <w:pPr>
@@ -10173,7 +10228,7 @@
       </w:tcPr>
     </w:tblStylePr>
   </w:style>
-  <w:style w:type="table" w:styleId="755" w:customStyle="1">
+  <w:style w:type="table" w:styleId="803" w:customStyle="1">
     <w:name w:val="Grid Table 4 - Accent 2"/>
     <w:uiPriority w:val="59"/>
     <w:pPr>
@@ -10407,7 +10462,7 @@
       </w:tcPr>
     </w:tblStylePr>
   </w:style>
-  <w:style w:type="table" w:styleId="756" w:customStyle="1">
+  <w:style w:type="table" w:styleId="804" w:customStyle="1">
     <w:name w:val="Grid Table 4 - Accent 3"/>
     <w:uiPriority w:val="59"/>
     <w:pPr>
@@ -10641,7 +10696,7 @@
       </w:tcPr>
     </w:tblStylePr>
   </w:style>
-  <w:style w:type="table" w:styleId="757" w:customStyle="1">
+  <w:style w:type="table" w:styleId="805" w:customStyle="1">
     <w:name w:val="Grid Table 4 - Accent 4"/>
     <w:uiPriority w:val="59"/>
     <w:pPr>
@@ -10875,7 +10930,7 @@
       </w:tcPr>
     </w:tblStylePr>
   </w:style>
-  <w:style w:type="table" w:styleId="758" w:customStyle="1">
+  <w:style w:type="table" w:styleId="806" w:customStyle="1">
     <w:name w:val="Grid Table 4 - Accent 5"/>
     <w:uiPriority w:val="59"/>
     <w:pPr>
@@ -11109,7 +11164,7 @@
       </w:tcPr>
     </w:tblStylePr>
   </w:style>
-  <w:style w:type="table" w:styleId="759" w:customStyle="1">
+  <w:style w:type="table" w:styleId="807" w:customStyle="1">
     <w:name w:val="Grid Table 4 - Accent 6"/>
     <w:uiPriority w:val="59"/>
     <w:pPr>
@@ -11343,7 +11398,7 @@
       </w:tcPr>
     </w:tblStylePr>
   </w:style>
-  <w:style w:type="table" w:styleId="760">
+  <w:style w:type="table" w:styleId="808">
     <w:name w:val="Grid Table 5 Dark"/>
     <w:uiPriority w:val="99"/>
     <w:pPr>
@@ -11570,7 +11625,7 @@
       </w:tcPr>
     </w:tblStylePr>
   </w:style>
-  <w:style w:type="table" w:styleId="761" w:customStyle="1">
+  <w:style w:type="table" w:styleId="809" w:customStyle="1">
     <w:name w:val="Grid Table 5 Dark- Accent 1"/>
     <w:uiPriority w:val="99"/>
     <w:pPr>
@@ -11797,7 +11852,7 @@
       </w:tcPr>
     </w:tblStylePr>
   </w:style>
-  <w:style w:type="table" w:styleId="762" w:customStyle="1">
+  <w:style w:type="table" w:styleId="810" w:customStyle="1">
     <w:name w:val="Grid Table 5 Dark - Accent 2"/>
     <w:uiPriority w:val="99"/>
     <w:pPr>
@@ -12024,7 +12079,7 @@
       </w:tcPr>
     </w:tblStylePr>
   </w:style>
-  <w:style w:type="table" w:styleId="763" w:customStyle="1">
+  <w:style w:type="table" w:styleId="811" w:customStyle="1">
     <w:name w:val="Grid Table 5 Dark - Accent 3"/>
     <w:uiPriority w:val="99"/>
     <w:pPr>
@@ -12251,7 +12306,7 @@
       </w:tcPr>
     </w:tblStylePr>
   </w:style>
-  <w:style w:type="table" w:styleId="764" w:customStyle="1">
+  <w:style w:type="table" w:styleId="812" w:customStyle="1">
     <w:name w:val="Grid Table 5 Dark- Accent 4"/>
     <w:uiPriority w:val="99"/>
     <w:pPr>
@@ -12478,7 +12533,7 @@
       </w:tcPr>
     </w:tblStylePr>
   </w:style>
-  <w:style w:type="table" w:styleId="765" w:customStyle="1">
+  <w:style w:type="table" w:styleId="813" w:customStyle="1">
     <w:name w:val="Grid Table 5 Dark - Accent 5"/>
     <w:uiPriority w:val="99"/>
     <w:pPr>
@@ -12705,7 +12760,7 @@
       </w:tcPr>
     </w:tblStylePr>
   </w:style>
-  <w:style w:type="table" w:styleId="766" w:customStyle="1">
+  <w:style w:type="table" w:styleId="814" w:customStyle="1">
     <w:name w:val="Grid Table 5 Dark - Accent 6"/>
     <w:uiPriority w:val="99"/>
     <w:pPr>
@@ -12932,7 +12987,7 @@
       </w:tcPr>
     </w:tblStylePr>
   </w:style>
-  <w:style w:type="table" w:styleId="767">
+  <w:style w:type="table" w:styleId="815">
     <w:name w:val="Grid Table 6 Colorful"/>
     <w:uiPriority w:val="99"/>
     <w:pPr>
@@ -13159,7 +13214,7 @@
       </w:tcPr>
     </w:tblStylePr>
   </w:style>
-  <w:style w:type="table" w:styleId="768" w:customStyle="1">
+  <w:style w:type="table" w:styleId="816" w:customStyle="1">
     <w:name w:val="Grid Table 6 Colorful - Accent 1"/>
     <w:uiPriority w:val="99"/>
     <w:pPr>
@@ -13386,7 +13441,7 @@
       </w:tcPr>
     </w:tblStylePr>
   </w:style>
-  <w:style w:type="table" w:styleId="769" w:customStyle="1">
+  <w:style w:type="table" w:styleId="817" w:customStyle="1">
     <w:name w:val="Grid Table 6 Colorful - Accent 2"/>
     <w:uiPriority w:val="99"/>
     <w:pPr>
@@ -13613,7 +13668,7 @@
       </w:tcPr>
     </w:tblStylePr>
   </w:style>
-  <w:style w:type="table" w:styleId="770" w:customStyle="1">
+  <w:style w:type="table" w:styleId="818" w:customStyle="1">
     <w:name w:val="Grid Table 6 Colorful - Accent 3"/>
     <w:uiPriority w:val="99"/>
     <w:pPr>
@@ -13840,7 +13895,7 @@
       </w:tcPr>
     </w:tblStylePr>
   </w:style>
-  <w:style w:type="table" w:styleId="771" w:customStyle="1">
+  <w:style w:type="table" w:styleId="819" w:customStyle="1">
     <w:name w:val="Grid Table 6 Colorful - Accent 4"/>
     <w:uiPriority w:val="99"/>
     <w:pPr>
@@ -14067,7 +14122,7 @@
       </w:tcPr>
     </w:tblStylePr>
   </w:style>
-  <w:style w:type="table" w:styleId="772" w:customStyle="1">
+  <w:style w:type="table" w:styleId="820" w:customStyle="1">
     <w:name w:val="Grid Table 6 Colorful - Accent 5"/>
     <w:uiPriority w:val="99"/>
     <w:pPr>
@@ -14294,7 +14349,7 @@
       </w:tcPr>
     </w:tblStylePr>
   </w:style>
-  <w:style w:type="table" w:styleId="773" w:customStyle="1">
+  <w:style w:type="table" w:styleId="821" w:customStyle="1">
     <w:name w:val="Grid Table 6 Colorful - Accent 6"/>
     <w:uiPriority w:val="99"/>
     <w:pPr>
@@ -14521,7 +14576,7 @@
       </w:tcPr>
     </w:tblStylePr>
   </w:style>
-  <w:style w:type="table" w:styleId="774">
+  <w:style w:type="table" w:styleId="822">
     <w:name w:val="Grid Table 7 Colorful"/>
     <w:uiPriority w:val="99"/>
     <w:pPr>
@@ -14773,7 +14828,7 @@
       </w:tcPr>
     </w:tblStylePr>
   </w:style>
-  <w:style w:type="table" w:styleId="775" w:customStyle="1">
+  <w:style w:type="table" w:styleId="823" w:customStyle="1">
     <w:name w:val="Grid Table 7 Colorful - Accent 1"/>
     <w:uiPriority w:val="99"/>
     <w:pPr>
@@ -15025,7 +15080,7 @@
       </w:tcPr>
     </w:tblStylePr>
   </w:style>
-  <w:style w:type="table" w:styleId="776" w:customStyle="1">
+  <w:style w:type="table" w:styleId="824" w:customStyle="1">
     <w:name w:val="Grid Table 7 Colorful - Accent 2"/>
     <w:uiPriority w:val="99"/>
     <w:pPr>
@@ -15277,7 +15332,7 @@
       </w:tcPr>
     </w:tblStylePr>
   </w:style>
-  <w:style w:type="table" w:styleId="777" w:customStyle="1">
+  <w:style w:type="table" w:styleId="825" w:customStyle="1">
     <w:name w:val="Grid Table 7 Colorful - Accent 3"/>
     <w:uiPriority w:val="99"/>
     <w:pPr>
@@ -15529,7 +15584,7 @@
       </w:tcPr>
     </w:tblStylePr>
   </w:style>
-  <w:style w:type="table" w:styleId="778" w:customStyle="1">
+  <w:style w:type="table" w:styleId="826" w:customStyle="1">
     <w:name w:val="Grid Table 7 Colorful - Accent 4"/>
     <w:uiPriority w:val="99"/>
     <w:pPr>
@@ -15781,7 +15836,7 @@
       </w:tcPr>
     </w:tblStylePr>
   </w:style>
-  <w:style w:type="table" w:styleId="779" w:customStyle="1">
+  <w:style w:type="table" w:styleId="827" w:customStyle="1">
     <w:name w:val="Grid Table 7 Colorful - Accent 5"/>
     <w:uiPriority w:val="99"/>
     <w:pPr>
@@ -16033,7 +16088,7 @@
       </w:tcPr>
     </w:tblStylePr>
   </w:style>
-  <w:style w:type="table" w:styleId="780" w:customStyle="1">
+  <w:style w:type="table" w:styleId="828" w:customStyle="1">
     <w:name w:val="Grid Table 7 Colorful - Accent 6"/>
     <w:uiPriority w:val="99"/>
     <w:pPr>
@@ -16285,7 +16340,7 @@
       </w:tcPr>
     </w:tblStylePr>
   </w:style>
-  <w:style w:type="table" w:styleId="781">
+  <w:style w:type="table" w:styleId="829">
     <w:name w:val="List Table 1 Light"/>
     <w:uiPriority w:val="99"/>
     <w:pPr>
@@ -16505,7 +16560,7 @@
       </w:tcPr>
     </w:tblStylePr>
   </w:style>
-  <w:style w:type="table" w:styleId="782" w:customStyle="1">
+  <w:style w:type="table" w:styleId="830" w:customStyle="1">
     <w:name w:val="List Table 1 Light - Accent 1"/>
     <w:uiPriority w:val="99"/>
     <w:pPr>
@@ -16725,7 +16780,7 @@
       </w:tcPr>
     </w:tblStylePr>
   </w:style>
-  <w:style w:type="table" w:styleId="783" w:customStyle="1">
+  <w:style w:type="table" w:styleId="831" w:customStyle="1">
     <w:name w:val="List Table 1 Light - Accent 2"/>
     <w:uiPriority w:val="99"/>
     <w:pPr>
@@ -16945,7 +17000,7 @@
       </w:tcPr>
     </w:tblStylePr>
   </w:style>
-  <w:style w:type="table" w:styleId="784" w:customStyle="1">
+  <w:style w:type="table" w:styleId="832" w:customStyle="1">
     <w:name w:val="List Table 1 Light - Accent 3"/>
     <w:uiPriority w:val="99"/>
     <w:pPr>
@@ -17165,7 +17220,7 @@
       </w:tcPr>
     </w:tblStylePr>
   </w:style>
-  <w:style w:type="table" w:styleId="785" w:customStyle="1">
+  <w:style w:type="table" w:styleId="833" w:customStyle="1">
     <w:name w:val="List Table 1 Light - Accent 4"/>
     <w:uiPriority w:val="99"/>
     <w:pPr>
@@ -17385,7 +17440,7 @@
       </w:tcPr>
     </w:tblStylePr>
   </w:style>
-  <w:style w:type="table" w:styleId="786" w:customStyle="1">
+  <w:style w:type="table" w:styleId="834" w:customStyle="1">
     <w:name w:val="List Table 1 Light - Accent 5"/>
     <w:uiPriority w:val="99"/>
     <w:pPr>
@@ -17605,7 +17660,7 @@
       </w:tcPr>
     </w:tblStylePr>
   </w:style>
-  <w:style w:type="table" w:styleId="787" w:customStyle="1">
+  <w:style w:type="table" w:styleId="835" w:customStyle="1">
     <w:name w:val="List Table 1 Light - Accent 6"/>
     <w:uiPriority w:val="99"/>
     <w:pPr>
@@ -17825,7 +17880,7 @@
       </w:tcPr>
     </w:tblStylePr>
   </w:style>
-  <w:style w:type="table" w:styleId="788">
+  <w:style w:type="table" w:styleId="836">
     <w:name w:val="List Table 2"/>
     <w:uiPriority w:val="99"/>
     <w:pPr>
@@ -18061,7 +18116,7 @@
       </w:tcPr>
     </w:tblStylePr>
   </w:style>
-  <w:style w:type="table" w:styleId="789" w:customStyle="1">
+  <w:style w:type="table" w:styleId="837" w:customStyle="1">
     <w:name w:val="List Table 2 - Accent 1"/>
     <w:uiPriority w:val="99"/>
     <w:pPr>
@@ -18297,7 +18352,7 @@
       </w:tcPr>
     </w:tblStylePr>
   </w:style>
-  <w:style w:type="table" w:styleId="790" w:customStyle="1">
+  <w:style w:type="table" w:styleId="838" w:customStyle="1">
     <w:name w:val="List Table 2 - Accent 2"/>
     <w:uiPriority w:val="99"/>
     <w:pPr>
@@ -18533,7 +18588,7 @@
       </w:tcPr>
     </w:tblStylePr>
   </w:style>
-  <w:style w:type="table" w:styleId="791" w:customStyle="1">
+  <w:style w:type="table" w:styleId="839" w:customStyle="1">
     <w:name w:val="List Table 2 - Accent 3"/>
     <w:uiPriority w:val="99"/>
     <w:pPr>
@@ -18769,7 +18824,7 @@
       </w:tcPr>
     </w:tblStylePr>
   </w:style>
-  <w:style w:type="table" w:styleId="792" w:customStyle="1">
+  <w:style w:type="table" w:styleId="840" w:customStyle="1">
     <w:name w:val="List Table 2 - Accent 4"/>
     <w:uiPriority w:val="99"/>
     <w:pPr>
@@ -19005,7 +19060,7 @@
       </w:tcPr>
     </w:tblStylePr>
   </w:style>
-  <w:style w:type="table" w:styleId="793" w:customStyle="1">
+  <w:style w:type="table" w:styleId="841" w:customStyle="1">
     <w:name w:val="List Table 2 - Accent 5"/>
     <w:uiPriority w:val="99"/>
     <w:pPr>
@@ -19241,7 +19296,7 @@
       </w:tcPr>
     </w:tblStylePr>
   </w:style>
-  <w:style w:type="table" w:styleId="794" w:customStyle="1">
+  <w:style w:type="table" w:styleId="842" w:customStyle="1">
     <w:name w:val="List Table 2 - Accent 6"/>
     <w:uiPriority w:val="99"/>
     <w:pPr>
@@ -19477,7 +19532,7 @@
       </w:tcPr>
     </w:tblStylePr>
   </w:style>
-  <w:style w:type="table" w:styleId="795">
+  <w:style w:type="table" w:styleId="843">
     <w:name w:val="List Table 3"/>
     <w:uiPriority w:val="99"/>
     <w:pPr>
@@ -19706,7 +19761,7 @@
       </w:tcPr>
     </w:tblStylePr>
   </w:style>
-  <w:style w:type="table" w:styleId="796" w:customStyle="1">
+  <w:style w:type="table" w:styleId="844" w:customStyle="1">
     <w:name w:val="List Table 3 - Accent 1"/>
     <w:uiPriority w:val="99"/>
     <w:pPr>
@@ -19935,7 +19990,7 @@
       </w:tcPr>
     </w:tblStylePr>
   </w:style>
-  <w:style w:type="table" w:styleId="797" w:customStyle="1">
+  <w:style w:type="table" w:styleId="845" w:customStyle="1">
     <w:name w:val="List Table 3 - Accent 2"/>
     <w:uiPriority w:val="99"/>
     <w:pPr>
@@ -20164,7 +20219,7 @@
       </w:tcPr>
     </w:tblStylePr>
   </w:style>
-  <w:style w:type="table" w:styleId="798" w:customStyle="1">
+  <w:style w:type="table" w:styleId="846" w:customStyle="1">
     <w:name w:val="List Table 3 - Accent 3"/>
     <w:uiPriority w:val="99"/>
     <w:pPr>
@@ -20393,7 +20448,7 @@
       </w:tcPr>
     </w:tblStylePr>
   </w:style>
-  <w:style w:type="table" w:styleId="799" w:customStyle="1">
+  <w:style w:type="table" w:styleId="847" w:customStyle="1">
     <w:name w:val="List Table 3 - Accent 4"/>
     <w:uiPriority w:val="99"/>
     <w:pPr>
@@ -20622,7 +20677,7 @@
       </w:tcPr>
     </w:tblStylePr>
   </w:style>
-  <w:style w:type="table" w:styleId="800" w:customStyle="1">
+  <w:style w:type="table" w:styleId="848" w:customStyle="1">
     <w:name w:val="List Table 3 - Accent 5"/>
     <w:uiPriority w:val="99"/>
     <w:pPr>
@@ -20851,7 +20906,7 @@
       </w:tcPr>
     </w:tblStylePr>
   </w:style>
-  <w:style w:type="table" w:styleId="801" w:customStyle="1">
+  <w:style w:type="table" w:styleId="849" w:customStyle="1">
     <w:name w:val="List Table 3 - Accent 6"/>
     <w:uiPriority w:val="99"/>
     <w:pPr>
@@ -21080,7 +21135,7 @@
       </w:tcPr>
     </w:tblStylePr>
   </w:style>
-  <w:style w:type="table" w:styleId="802">
+  <w:style w:type="table" w:styleId="850">
     <w:name w:val="List Table 4"/>
     <w:uiPriority w:val="99"/>
     <w:pPr>
@@ -21306,7 +21361,7 @@
       </w:tcPr>
     </w:tblStylePr>
   </w:style>
-  <w:style w:type="table" w:styleId="803" w:customStyle="1">
+  <w:style w:type="table" w:styleId="851" w:customStyle="1">
     <w:name w:val="List Table 4 - Accent 1"/>
     <w:uiPriority w:val="99"/>
     <w:pPr>
@@ -21532,7 +21587,7 @@
       </w:tcPr>
     </w:tblStylePr>
   </w:style>
-  <w:style w:type="table" w:styleId="804" w:customStyle="1">
+  <w:style w:type="table" w:styleId="852" w:customStyle="1">
     <w:name w:val="List Table 4 - Accent 2"/>
     <w:uiPriority w:val="99"/>
     <w:pPr>
@@ -21758,7 +21813,7 @@
       </w:tcPr>
     </w:tblStylePr>
   </w:style>
-  <w:style w:type="table" w:styleId="805" w:customStyle="1">
+  <w:style w:type="table" w:styleId="853" w:customStyle="1">
     <w:name w:val="List Table 4 - Accent 3"/>
     <w:uiPriority w:val="99"/>
     <w:pPr>
@@ -21984,7 +22039,7 @@
       </w:tcPr>
     </w:tblStylePr>
   </w:style>
-  <w:style w:type="table" w:styleId="806" w:customStyle="1">
+  <w:style w:type="table" w:styleId="854" w:customStyle="1">
     <w:name w:val="List Table 4 - Accent 4"/>
     <w:uiPriority w:val="99"/>
     <w:pPr>
@@ -22210,7 +22265,7 @@
       </w:tcPr>
     </w:tblStylePr>
   </w:style>
-  <w:style w:type="table" w:styleId="807" w:customStyle="1">
+  <w:style w:type="table" w:styleId="855" w:customStyle="1">
     <w:name w:val="List Table 4 - Accent 5"/>
     <w:uiPriority w:val="99"/>
     <w:pPr>
@@ -22436,7 +22491,7 @@
       </w:tcPr>
     </w:tblStylePr>
   </w:style>
-  <w:style w:type="table" w:styleId="808" w:customStyle="1">
+  <w:style w:type="table" w:styleId="856" w:customStyle="1">
     <w:name w:val="List Table 4 - Accent 6"/>
     <w:uiPriority w:val="99"/>
     <w:pPr>
@@ -22662,7 +22717,7 @@
       </w:tcPr>
     </w:tblStylePr>
   </w:style>
-  <w:style w:type="table" w:styleId="809">
+  <w:style w:type="table" w:styleId="857">
     <w:name w:val="List Table 5 Dark"/>
     <w:uiPriority w:val="99"/>
     <w:pPr>
@@ -22899,7 +22954,7 @@
       </w:tcPr>
     </w:tblStylePr>
   </w:style>
-  <w:style w:type="table" w:styleId="810" w:customStyle="1">
+  <w:style w:type="table" w:styleId="858" w:customStyle="1">
     <w:name w:val="List Table 5 Dark - Accent 1"/>
     <w:uiPriority w:val="99"/>
     <w:pPr>
@@ -23136,7 +23191,7 @@
       </w:tcPr>
     </w:tblStylePr>
   </w:style>
-  <w:style w:type="table" w:styleId="811" w:customStyle="1">
+  <w:style w:type="table" w:styleId="859" w:customStyle="1">
     <w:name w:val="List Table 5 Dark - Accent 2"/>
     <w:uiPriority w:val="99"/>
     <w:pPr>
@@ -23373,7 +23428,7 @@
       </w:tcPr>
     </w:tblStylePr>
   </w:style>
-  <w:style w:type="table" w:styleId="812" w:customStyle="1">
+  <w:style w:type="table" w:styleId="860" w:customStyle="1">
     <w:name w:val="List Table 5 Dark - Accent 3"/>
     <w:uiPriority w:val="99"/>
     <w:pPr>
@@ -23610,7 +23665,7 @@
       </w:tcPr>
     </w:tblStylePr>
   </w:style>
-  <w:style w:type="table" w:styleId="813" w:customStyle="1">
+  <w:style w:type="table" w:styleId="861" w:customStyle="1">
     <w:name w:val="List Table 5 Dark - Accent 4"/>
     <w:uiPriority w:val="99"/>
     <w:pPr>
@@ -23847,7 +23902,7 @@
       </w:tcPr>
     </w:tblStylePr>
   </w:style>
-  <w:style w:type="table" w:styleId="814" w:customStyle="1">
+  <w:style w:type="table" w:styleId="862" w:customStyle="1">
     <w:name w:val="List Table 5 Dark - Accent 5"/>
     <w:uiPriority w:val="99"/>
     <w:pPr>
@@ -24084,7 +24139,7 @@
       </w:tcPr>
     </w:tblStylePr>
   </w:style>
-  <w:style w:type="table" w:styleId="815" w:customStyle="1">
+  <w:style w:type="table" w:styleId="863" w:customStyle="1">
     <w:name w:val="List Table 5 Dark - Accent 6"/>
     <w:uiPriority w:val="99"/>
     <w:pPr>
@@ -24321,7 +24376,7 @@
       </w:tcPr>
     </w:tblStylePr>
   </w:style>
-  <w:style w:type="table" w:styleId="816">
+  <w:style w:type="table" w:styleId="864">
     <w:name w:val="List Table 6 Colorful"/>
     <w:uiPriority w:val="99"/>
     <w:pPr>
@@ -24546,7 +24601,7 @@
       </w:tcPr>
     </w:tblStylePr>
   </w:style>
-  <w:style w:type="table" w:styleId="817" w:customStyle="1">
+  <w:style w:type="table" w:styleId="865" w:customStyle="1">
     <w:name w:val="List Table 6 Colorful - Accent 1"/>
     <w:uiPriority w:val="99"/>
     <w:pPr>
@@ -24771,7 +24826,7 @@
       </w:tcPr>
     </w:tblStylePr>
   </w:style>
-  <w:style w:type="table" w:styleId="818" w:customStyle="1">
+  <w:style w:type="table" w:styleId="866" w:customStyle="1">
     <w:name w:val="List Table 6 Colorful - Accent 2"/>
     <w:uiPriority w:val="99"/>
     <w:pPr>
@@ -24996,7 +25051,7 @@
       </w:tcPr>
     </w:tblStylePr>
   </w:style>
-  <w:style w:type="table" w:styleId="819" w:customStyle="1">
+  <w:style w:type="table" w:styleId="867" w:customStyle="1">
     <w:name w:val="List Table 6 Colorful - Accent 3"/>
     <w:uiPriority w:val="99"/>
     <w:pPr>
@@ -25221,7 +25276,7 @@
       </w:tcPr>
     </w:tblStylePr>
   </w:style>
-  <w:style w:type="table" w:styleId="820" w:customStyle="1">
+  <w:style w:type="table" w:styleId="868" w:customStyle="1">
     <w:name w:val="List Table 6 Colorful - Accent 4"/>
     <w:uiPriority w:val="99"/>
     <w:pPr>
@@ -25446,7 +25501,7 @@
       </w:tcPr>
     </w:tblStylePr>
   </w:style>
-  <w:style w:type="table" w:styleId="821" w:customStyle="1">
+  <w:style w:type="table" w:styleId="869" w:customStyle="1">
     <w:name w:val="List Table 6 Colorful - Accent 5"/>
     <w:uiPriority w:val="99"/>
     <w:pPr>
@@ -25671,7 +25726,7 @@
       </w:tcPr>
     </w:tblStylePr>
   </w:style>
-  <w:style w:type="table" w:styleId="822" w:customStyle="1">
+  <w:style w:type="table" w:styleId="870" w:customStyle="1">
     <w:name w:val="List Table 6 Colorful - Accent 6"/>
     <w:uiPriority w:val="99"/>
     <w:pPr>
@@ -25896,7 +25951,7 @@
       </w:tcPr>
     </w:tblStylePr>
   </w:style>
-  <w:style w:type="table" w:styleId="823">
+  <w:style w:type="table" w:styleId="871">
     <w:name w:val="List Table 7 Colorful"/>
     <w:uiPriority w:val="99"/>
     <w:pPr>
@@ -26145,7 +26200,7 @@
       </w:tcPr>
     </w:tblStylePr>
   </w:style>
-  <w:style w:type="table" w:styleId="824" w:customStyle="1">
+  <w:style w:type="table" w:styleId="872" w:customStyle="1">
     <w:name w:val="List Table 7 Colorful - Accent 1"/>
     <w:uiPriority w:val="99"/>
     <w:pPr>
@@ -26394,7 +26449,7 @@
       </w:tcPr>
     </w:tblStylePr>
   </w:style>
-  <w:style w:type="table" w:styleId="825" w:customStyle="1">
+  <w:style w:type="table" w:styleId="873" w:customStyle="1">
     <w:name w:val="List Table 7 Colorful - Accent 2"/>
     <w:uiPriority w:val="99"/>
     <w:pPr>
@@ -26643,7 +26698,7 @@
       </w:tcPr>
     </w:tblStylePr>
   </w:style>
-  <w:style w:type="table" w:styleId="826" w:customStyle="1">
+  <w:style w:type="table" w:styleId="874" w:customStyle="1">
     <w:name w:val="List Table 7 Colorful - Accent 3"/>
     <w:uiPriority w:val="99"/>
     <w:pPr>
@@ -26892,7 +26947,7 @@
       </w:tcPr>
     </w:tblStylePr>
   </w:style>
-  <w:style w:type="table" w:styleId="827" w:customStyle="1">
+  <w:style w:type="table" w:styleId="875" w:customStyle="1">
     <w:name w:val="List Table 7 Colorful - Accent 4"/>
     <w:uiPriority w:val="99"/>
     <w:pPr>
@@ -27141,7 +27196,7 @@
       </w:tcPr>
     </w:tblStylePr>
   </w:style>
-  <w:style w:type="table" w:styleId="828" w:customStyle="1">
+  <w:style w:type="table" w:styleId="876" w:customStyle="1">
     <w:name w:val="List Table 7 Colorful - Accent 5"/>
     <w:uiPriority w:val="99"/>
     <w:pPr>
@@ -27390,7 +27445,7 @@
       </w:tcPr>
     </w:tblStylePr>
   </w:style>
-  <w:style w:type="table" w:styleId="829" w:customStyle="1">
+  <w:style w:type="table" w:styleId="877" w:customStyle="1">
     <w:name w:val="List Table 7 Colorful - Accent 6"/>
     <w:uiPriority w:val="99"/>
     <w:pPr>
@@ -27639,7 +27694,7 @@
       </w:tcPr>
     </w:tblStylePr>
   </w:style>
-  <w:style w:type="table" w:styleId="830" w:customStyle="1">
+  <w:style w:type="table" w:styleId="878" w:customStyle="1">
     <w:name w:val="Lined - Accent"/>
     <w:uiPriority w:val="99"/>
     <w:pPr>
@@ -27875,7 +27930,7 @@
       </w:tcPr>
     </w:tblStylePr>
   </w:style>
-  <w:style w:type="table" w:styleId="831" w:customStyle="1">
+  <w:style w:type="table" w:styleId="879" w:customStyle="1">
     <w:name w:val="Lined - Accent 1"/>
     <w:uiPriority w:val="99"/>
     <w:pPr>
@@ -28111,7 +28166,7 @@
       </w:tcPr>
     </w:tblStylePr>
   </w:style>
-  <w:style w:type="table" w:styleId="832" w:customStyle="1">
+  <w:style w:type="table" w:styleId="880" w:customStyle="1">
     <w:name w:val="Lined - Accent 2"/>
     <w:uiPriority w:val="99"/>
     <w:pPr>
@@ -28347,7 +28402,7 @@
       </w:tcPr>
     </w:tblStylePr>
   </w:style>
-  <w:style w:type="table" w:styleId="833" w:customStyle="1">
+  <w:style w:type="table" w:styleId="881" w:customStyle="1">
     <w:name w:val="Lined - Accent 3"/>
     <w:uiPriority w:val="99"/>
     <w:pPr>
@@ -28583,7 +28638,7 @@
       </w:tcPr>
     </w:tblStylePr>
   </w:style>
-  <w:style w:type="table" w:styleId="834" w:customStyle="1">
+  <w:style w:type="table" w:styleId="882" w:customStyle="1">
     <w:name w:val="Lined - Accent 4"/>
     <w:uiPriority w:val="99"/>
     <w:pPr>
@@ -28819,7 +28874,7 @@
       </w:tcPr>
     </w:tblStylePr>
   </w:style>
-  <w:style w:type="table" w:styleId="835" w:customStyle="1">
+  <w:style w:type="table" w:styleId="883" w:customStyle="1">
     <w:name w:val="Lined - Accent 5"/>
     <w:uiPriority w:val="99"/>
     <w:pPr>
@@ -29055,7 +29110,7 @@
       </w:tcPr>
     </w:tblStylePr>
   </w:style>
-  <w:style w:type="table" w:styleId="836" w:customStyle="1">
+  <w:style w:type="table" w:styleId="884" w:customStyle="1">
     <w:name w:val="Lined - Accent 6"/>
     <w:uiPriority w:val="99"/>
     <w:pPr>
@@ -29291,7 +29346,7 @@
       </w:tcPr>
     </w:tblStylePr>
   </w:style>
-  <w:style w:type="table" w:styleId="837" w:customStyle="1">
+  <w:style w:type="table" w:styleId="885" w:customStyle="1">
     <w:name w:val="Bordered &amp; Lined - Accent"/>
     <w:uiPriority w:val="99"/>
     <w:pPr>
@@ -29534,7 +29589,7 @@
       </w:tcPr>
     </w:tblStylePr>
   </w:style>
-  <w:style w:type="table" w:styleId="838" w:customStyle="1">
+  <w:style w:type="table" w:styleId="886" w:customStyle="1">
     <w:name w:val="Bordered &amp; Lined - Accent 1"/>
     <w:uiPriority w:val="99"/>
     <w:pPr>
@@ -29777,7 +29832,7 @@
       </w:tcPr>
     </w:tblStylePr>
   </w:style>
-  <w:style w:type="table" w:styleId="839" w:customStyle="1">
+  <w:style w:type="table" w:styleId="887" w:customStyle="1">
     <w:name w:val="Bordered &amp; Lined - Accent 2"/>
     <w:uiPriority w:val="99"/>
     <w:pPr>
@@ -30020,7 +30075,7 @@
       </w:tcPr>
     </w:tblStylePr>
   </w:style>
-  <w:style w:type="table" w:styleId="840" w:customStyle="1">
+  <w:style w:type="table" w:styleId="888" w:customStyle="1">
     <w:name w:val="Bordered &amp; Lined - Accent 3"/>
     <w:uiPriority w:val="99"/>
     <w:pPr>
@@ -30263,7 +30318,7 @@
       </w:tcPr>
     </w:tblStylePr>
   </w:style>
-  <w:style w:type="table" w:styleId="841" w:customStyle="1">
+  <w:style w:type="table" w:styleId="889" w:customStyle="1">
     <w:name w:val="Bordered &amp; Lined - Accent 4"/>
     <w:uiPriority w:val="99"/>
     <w:pPr>
@@ -30506,7 +30561,7 @@
       </w:tcPr>
     </w:tblStylePr>
   </w:style>
-  <w:style w:type="table" w:styleId="842" w:customStyle="1">
+  <w:style w:type="table" w:styleId="890" w:customStyle="1">
     <w:name w:val="Bordered &amp; Lined - Accent 5"/>
     <w:uiPriority w:val="99"/>
     <w:pPr>
@@ -30749,7 +30804,7 @@
       </w:tcPr>
     </w:tblStylePr>
   </w:style>
-  <w:style w:type="table" w:styleId="843" w:customStyle="1">
+  <w:style w:type="table" w:styleId="891" w:customStyle="1">
     <w:name w:val="Bordered &amp; Lined - Accent 6"/>
     <w:uiPriority w:val="99"/>
     <w:pPr>
@@ -30992,7 +31047,7 @@
       </w:tcPr>
     </w:tblStylePr>
   </w:style>
-  <w:style w:type="table" w:styleId="844" w:customStyle="1">
+  <w:style w:type="table" w:styleId="892" w:customStyle="1">
     <w:name w:val="Bordered"/>
     <w:uiPriority w:val="99"/>
     <w:pPr>
@@ -31222,7 +31277,7 @@
       </w:tcPr>
     </w:tblStylePr>
   </w:style>
-  <w:style w:type="table" w:styleId="845" w:customStyle="1">
+  <w:style w:type="table" w:styleId="893" w:customStyle="1">
     <w:name w:val="Bordered - Accent 1"/>
     <w:uiPriority w:val="99"/>
     <w:pPr>
@@ -31452,7 +31507,7 @@
       </w:tcPr>
     </w:tblStylePr>
   </w:style>
-  <w:style w:type="table" w:styleId="846" w:customStyle="1">
+  <w:style w:type="table" w:styleId="894" w:customStyle="1">
     <w:name w:val="Bordered - Accent 2"/>
     <w:uiPriority w:val="99"/>
     <w:pPr>
@@ -31682,7 +31737,7 @@
       </w:tcPr>
     </w:tblStylePr>
   </w:style>
-  <w:style w:type="table" w:styleId="847" w:customStyle="1">
+  <w:style w:type="table" w:styleId="895" w:customStyle="1">
     <w:name w:val="Bordered - Accent 3"/>
     <w:uiPriority w:val="99"/>
     <w:pPr>
@@ -31912,7 +31967,7 @@
       </w:tcPr>
     </w:tblStylePr>
   </w:style>
-  <w:style w:type="table" w:styleId="848" w:customStyle="1">
+  <w:style w:type="table" w:styleId="896" w:customStyle="1">
     <w:name w:val="Bordered - Accent 4"/>
     <w:uiPriority w:val="99"/>
     <w:pPr>
@@ -32142,7 +32197,7 @@
       </w:tcPr>
     </w:tblStylePr>
   </w:style>
-  <w:style w:type="table" w:styleId="849" w:customStyle="1">
+  <w:style w:type="table" w:styleId="897" w:customStyle="1">
     <w:name w:val="Bordered - Accent 5"/>
     <w:uiPriority w:val="99"/>
     <w:pPr>
@@ -32372,7 +32427,7 @@
       </w:tcPr>
     </w:tblStylePr>
   </w:style>
-  <w:style w:type="table" w:styleId="850" w:customStyle="1">
+  <w:style w:type="table" w:styleId="898" w:customStyle="1">
     <w:name w:val="Bordered - Accent 6"/>
     <w:uiPriority w:val="99"/>
     <w:pPr>
@@ -32602,9 +32657,9 @@
       </w:tcPr>
     </w:tblStylePr>
   </w:style>
-  <w:style w:type="character" w:styleId="851">
+  <w:style w:type="character" w:styleId="899">
     <w:name w:val="annotation reference"/>
-    <w:basedOn w:val="672"/>
+    <w:basedOn w:val="720"/>
     <w:uiPriority w:val="99"/>
     <w:semiHidden/>
     <w:unhideWhenUsed/>
@@ -32618,10 +32673,10 @@
       <w:szCs w:val="16"/>
     </w:rPr>
   </w:style>
-  <w:style w:type="paragraph" w:styleId="852">
+  <w:style w:type="paragraph" w:styleId="900">
     <w:name w:val="annotation text"/>
-    <w:basedOn w:val="662"/>
-    <w:link w:val="853"/>
+    <w:basedOn w:val="710"/>
+    <w:link w:val="901"/>
     <w:uiPriority w:val="99"/>
     <w:semiHidden/>
     <w:unhideWhenUsed/>
@@ -32635,10 +32690,10 @@
       <w:szCs w:val="20"/>
     </w:rPr>
   </w:style>
-  <w:style w:type="character" w:styleId="853" w:customStyle="1">
+  <w:style w:type="character" w:styleId="901" w:customStyle="1">
     <w:name w:val="Текст примечания Знак"/>
-    <w:basedOn w:val="672"/>
-    <w:link w:val="852"/>
+    <w:basedOn w:val="720"/>
+    <w:link w:val="900"/>
     <w:uiPriority w:val="99"/>
     <w:semiHidden/>
     <w:pPr>
@@ -32653,11 +32708,11 @@
       <w:lang w:val="ru-RU"/>
     </w:rPr>
   </w:style>
-  <w:style w:type="paragraph" w:styleId="854">
+  <w:style w:type="paragraph" w:styleId="902">
     <w:name w:val="annotation subject"/>
-    <w:basedOn w:val="852"/>
-    <w:next w:val="852"/>
-    <w:link w:val="855"/>
+    <w:basedOn w:val="900"/>
+    <w:next w:val="900"/>
+    <w:link w:val="903"/>
     <w:uiPriority w:val="99"/>
     <w:semiHidden/>
     <w:unhideWhenUsed/>
@@ -32671,10 +32726,10 @@
       <w:bCs/>
     </w:rPr>
   </w:style>
-  <w:style w:type="character" w:styleId="855" w:customStyle="1">
+  <w:style w:type="character" w:styleId="903" w:customStyle="1">
     <w:name w:val="Тема примечания Знак"/>
-    <w:basedOn w:val="853"/>
-    <w:link w:val="854"/>
+    <w:basedOn w:val="901"/>
+    <w:link w:val="902"/>
     <w:uiPriority w:val="99"/>
     <w:semiHidden/>
     <w:pPr>

</xml_diff>

<commit_message>
ECOSCRM-54 - Generation of payment documents without multiple VAT rows
</commit_message>
<xml_diff>
--- a/src/main/resources/app/artifacts/transformation/template/act/act-template.docx
+++ b/src/main/resources/app/artifacts/transformation/template/act/act-template.docx
@@ -8,34 +8,46 @@
         <w:pBdr/>
         <w:spacing/>
         <w:ind/>
-        <w:rPr/>
+        <w:rPr>
+          <w:rFonts w:ascii="Times New Roman" w:hAnsi="Times New Roman" w:cs="Times New Roman"/>
+        </w:rPr>
       </w:pPr>
       <w:r>
+        <w:rPr>
+          <w:rFonts w:ascii="Times New Roman" w:hAnsi="Times New Roman" w:eastAsia="Times New Roman" w:cs="Times New Roman"/>
+        </w:rPr>
         <w:t xml:space="preserve">Акт</w:t>
       </w:r>
       <w:r>
         <w:rPr>
+          <w:rFonts w:ascii="Times New Roman" w:hAnsi="Times New Roman" w:eastAsia="Times New Roman" w:cs="Times New Roman"/>
           <w:spacing w:val="-3"/>
         </w:rPr>
         <w:t xml:space="preserve"> </w:t>
       </w:r>
       <w:r>
+        <w:rPr>
+          <w:rFonts w:ascii="Times New Roman" w:hAnsi="Times New Roman" w:eastAsia="Times New Roman" w:cs="Times New Roman"/>
+        </w:rPr>
         <w:t xml:space="preserve">№</w:t>
       </w:r>
       <w:r>
         <w:rPr>
+          <w:rFonts w:ascii="Times New Roman" w:hAnsi="Times New Roman" w:eastAsia="Times New Roman" w:cs="Times New Roman"/>
           <w:spacing w:val="-1"/>
         </w:rPr>
         <w:t xml:space="preserve">__</w:t>
       </w:r>
       <w:r>
         <w:rPr>
+          <w:rFonts w:ascii="Times New Roman" w:hAnsi="Times New Roman" w:eastAsia="Times New Roman" w:cs="Times New Roman"/>
           <w:spacing w:val="-1"/>
         </w:rPr>
         <w:t xml:space="preserve"> от </w:t>
       </w:r>
       <w:r>
         <w:rPr>
+          <w:rFonts w:ascii="Times New Roman" w:hAnsi="Times New Roman" w:eastAsia="Times New Roman" w:cs="Times New Roman"/>
           <w:spacing w:val="-1"/>
         </w:rPr>
         <w:t xml:space="preserve">${date!""}</w:t>
@@ -43,11 +55,16 @@
       <w:r>
         <w:rPr>
           <w:rStyle w:val="899"/>
+          <w:rFonts w:ascii="Times New Roman" w:hAnsi="Times New Roman" w:eastAsia="Times New Roman" w:cs="Times New Roman"/>
           <w:b w:val="0"/>
           <w:bCs w:val="0"/>
         </w:rPr>
       </w:r>
-      <w:r/>
+      <w:r>
+        <w:rPr>
+          <w:rFonts w:ascii="Times New Roman" w:hAnsi="Times New Roman" w:eastAsia="Times New Roman" w:cs="Times New Roman"/>
+        </w:rPr>
+      </w:r>
     </w:p>
     <w:p>
       <w:pPr>
@@ -56,24 +73,28 @@
         <w:spacing w:before="4"/>
         <w:ind/>
         <w:rPr>
+          <w:rFonts w:ascii="Times New Roman" w:hAnsi="Times New Roman" w:cs="Times New Roman"/>
           <w:b/>
           <w:sz w:val="9"/>
         </w:rPr>
       </w:pPr>
       <w:r>
         <w:rPr>
+          <w:rFonts w:ascii="Times New Roman" w:hAnsi="Times New Roman" w:eastAsia="Times New Roman" w:cs="Times New Roman"/>
           <w:b/>
           <w:sz w:val="9"/>
         </w:rPr>
       </w:r>
       <w:r>
         <w:rPr>
+          <w:rFonts w:ascii="Times New Roman" w:hAnsi="Times New Roman" w:eastAsia="Times New Roman" w:cs="Times New Roman"/>
           <w:b/>
           <w:sz w:val="9"/>
         </w:rPr>
       </w:r>
       <w:r>
         <w:rPr>
+          <w:rFonts w:ascii="Times New Roman" w:hAnsi="Times New Roman" w:eastAsia="Times New Roman" w:cs="Times New Roman"/>
           <w:b/>
           <w:sz w:val="9"/>
         </w:rPr>
@@ -86,12 +107,14 @@
         <w:spacing w:before="2"/>
         <w:ind/>
         <w:rPr>
+          <w:rFonts w:ascii="Times New Roman" w:hAnsi="Times New Roman" w:cs="Times New Roman"/>
           <w:b/>
           <w:sz w:val="21"/>
         </w:rPr>
       </w:pPr>
       <w:r>
         <w:rPr>
+          <w:rFonts w:ascii="Times New Roman" w:hAnsi="Times New Roman" w:eastAsia="Times New Roman" w:cs="Times New Roman"/>
           <w:b/>
           <w:sz w:val="9"/>
         </w:rPr>
@@ -189,12 +212,14 @@
       </w:r>
       <w:r>
         <w:rPr>
+          <w:rFonts w:ascii="Times New Roman" w:hAnsi="Times New Roman" w:eastAsia="Times New Roman" w:cs="Times New Roman"/>
           <w:b/>
           <w:sz w:val="21"/>
         </w:rPr>
       </w:r>
       <w:r>
         <w:rPr>
+          <w:rFonts w:ascii="Times New Roman" w:hAnsi="Times New Roman" w:eastAsia="Times New Roman" w:cs="Times New Roman"/>
           <w:b/>
           <w:sz w:val="21"/>
         </w:rPr>
@@ -206,21 +231,34 @@
         <w:pBdr/>
         <w:spacing/>
         <w:ind w:left="115"/>
-        <w:rPr/>
+        <w:rPr>
+          <w:rFonts w:ascii="Times New Roman" w:hAnsi="Times New Roman" w:cs="Times New Roman"/>
+        </w:rPr>
       </w:pPr>
       <w:r>
+        <w:rPr>
+          <w:rFonts w:ascii="Times New Roman" w:hAnsi="Times New Roman" w:eastAsia="Times New Roman" w:cs="Times New Roman"/>
+        </w:rPr>
         <w:t xml:space="preserve">Исполнитель:</w:t>
       </w:r>
       <w:r>
         <w:rPr>
+          <w:rFonts w:ascii="Times New Roman" w:hAnsi="Times New Roman" w:eastAsia="Times New Roman" w:cs="Times New Roman"/>
           <w:spacing w:val="-3"/>
         </w:rPr>
         <w:t xml:space="preserve"> </w:t>
       </w:r>
       <w:r>
+        <w:rPr>
+          <w:rFonts w:ascii="Times New Roman" w:hAnsi="Times New Roman" w:eastAsia="Times New Roman" w:cs="Times New Roman"/>
+        </w:rPr>
         <w:t xml:space="preserve">${legalEntity!""}</w:t>
       </w:r>
-      <w:r/>
+      <w:r>
+        <w:rPr>
+          <w:rFonts w:ascii="Times New Roman" w:hAnsi="Times New Roman" w:eastAsia="Times New Roman" w:cs="Times New Roman"/>
+        </w:rPr>
+      </w:r>
     </w:p>
     <w:p>
       <w:pPr>
@@ -228,21 +266,34 @@
         <w:pBdr/>
         <w:spacing/>
         <w:ind w:left="115"/>
-        <w:rPr/>
+        <w:rPr>
+          <w:rFonts w:ascii="Times New Roman" w:hAnsi="Times New Roman" w:cs="Times New Roman"/>
+        </w:rPr>
       </w:pPr>
       <w:r>
+        <w:rPr>
+          <w:rFonts w:ascii="Times New Roman" w:hAnsi="Times New Roman" w:eastAsia="Times New Roman" w:cs="Times New Roman"/>
+        </w:rPr>
         <w:t xml:space="preserve">Заказчик:</w:t>
       </w:r>
       <w:r>
         <w:rPr>
+          <w:rFonts w:ascii="Times New Roman" w:hAnsi="Times New Roman" w:eastAsia="Times New Roman" w:cs="Times New Roman"/>
           <w:spacing w:val="-5"/>
         </w:rPr>
         <w:t xml:space="preserve"> </w:t>
       </w:r>
       <w:r>
+        <w:rPr>
+          <w:rFonts w:ascii="Times New Roman" w:hAnsi="Times New Roman" w:eastAsia="Times New Roman" w:cs="Times New Roman"/>
+        </w:rPr>
         <w:t xml:space="preserve">${counterparty!""}</w:t>
       </w:r>
-      <w:r/>
+      <w:r>
+        <w:rPr>
+          <w:rFonts w:ascii="Times New Roman" w:hAnsi="Times New Roman" w:eastAsia="Times New Roman" w:cs="Times New Roman"/>
+        </w:rPr>
+      </w:r>
     </w:p>
     <w:p>
       <w:pPr>
@@ -250,10 +301,20 @@
         <w:pBdr/>
         <w:spacing/>
         <w:ind w:left="115"/>
-        <w:rPr/>
-      </w:pPr>
-      <w:r/>
-      <w:r/>
+        <w:rPr>
+          <w:rFonts w:ascii="Times New Roman" w:hAnsi="Times New Roman" w:cs="Times New Roman"/>
+        </w:rPr>
+      </w:pPr>
+      <w:r>
+        <w:rPr>
+          <w:rFonts w:ascii="Times New Roman" w:hAnsi="Times New Roman" w:eastAsia="Times New Roman" w:cs="Times New Roman"/>
+        </w:rPr>
+      </w:r>
+      <w:r>
+        <w:rPr>
+          <w:rFonts w:ascii="Times New Roman" w:hAnsi="Times New Roman" w:eastAsia="Times New Roman" w:cs="Times New Roman"/>
+        </w:rPr>
+      </w:r>
     </w:p>
     <w:tbl>
       <w:tblPr>
@@ -299,22 +360,26 @@
               <w:ind w:right="49"/>
               <w:jc w:val="right"/>
               <w:rPr>
+                <w:rFonts w:ascii="Times New Roman" w:hAnsi="Times New Roman" w:cs="Times New Roman"/>
                 <w:sz w:val="24"/>
               </w:rPr>
             </w:pPr>
             <w:r>
               <w:rPr>
+                <w:rFonts w:ascii="Times New Roman" w:hAnsi="Times New Roman" w:eastAsia="Times New Roman" w:cs="Times New Roman"/>
                 <w:sz w:val="24"/>
               </w:rPr>
               <w:t xml:space="preserve">№</w:t>
             </w:r>
             <w:r>
               <w:rPr>
+                <w:rFonts w:ascii="Times New Roman" w:hAnsi="Times New Roman" w:eastAsia="Times New Roman" w:cs="Times New Roman"/>
                 <w:sz w:val="24"/>
               </w:rPr>
             </w:r>
             <w:r>
               <w:rPr>
+                <w:rFonts w:ascii="Times New Roman" w:hAnsi="Times New Roman" w:eastAsia="Times New Roman" w:cs="Times New Roman"/>
                 <w:sz w:val="24"/>
               </w:rPr>
             </w:r>
@@ -339,17 +404,20 @@
               <w:spacing/>
               <w:ind w:left="1244"/>
               <w:rPr>
+                <w:rFonts w:ascii="Times New Roman" w:hAnsi="Times New Roman" w:cs="Times New Roman"/>
                 <w:sz w:val="24"/>
               </w:rPr>
             </w:pPr>
             <w:r>
               <w:rPr>
+                <w:rFonts w:ascii="Times New Roman" w:hAnsi="Times New Roman" w:eastAsia="Times New Roman" w:cs="Times New Roman"/>
                 <w:sz w:val="24"/>
               </w:rPr>
               <w:t xml:space="preserve">Наименование</w:t>
             </w:r>
             <w:r>
               <w:rPr>
+                <w:rFonts w:ascii="Times New Roman" w:hAnsi="Times New Roman" w:eastAsia="Times New Roman" w:cs="Times New Roman"/>
                 <w:spacing w:val="-11"/>
                 <w:sz w:val="24"/>
               </w:rPr>
@@ -357,12 +425,14 @@
             </w:r>
             <w:r>
               <w:rPr>
+                <w:rFonts w:ascii="Times New Roman" w:hAnsi="Times New Roman" w:eastAsia="Times New Roman" w:cs="Times New Roman"/>
                 <w:sz w:val="24"/>
               </w:rPr>
               <w:t xml:space="preserve">работ,</w:t>
             </w:r>
             <w:r>
               <w:rPr>
+                <w:rFonts w:ascii="Times New Roman" w:hAnsi="Times New Roman" w:eastAsia="Times New Roman" w:cs="Times New Roman"/>
                 <w:spacing w:val="-9"/>
                 <w:sz w:val="24"/>
               </w:rPr>
@@ -370,17 +440,20 @@
             </w:r>
             <w:r>
               <w:rPr>
+                <w:rFonts w:ascii="Times New Roman" w:hAnsi="Times New Roman" w:eastAsia="Times New Roman" w:cs="Times New Roman"/>
                 <w:sz w:val="24"/>
               </w:rPr>
               <w:t xml:space="preserve">услуг</w:t>
             </w:r>
             <w:r>
               <w:rPr>
+                <w:rFonts w:ascii="Times New Roman" w:hAnsi="Times New Roman" w:eastAsia="Times New Roman" w:cs="Times New Roman"/>
                 <w:sz w:val="24"/>
               </w:rPr>
             </w:r>
             <w:r>
               <w:rPr>
+                <w:rFonts w:ascii="Times New Roman" w:hAnsi="Times New Roman" w:eastAsia="Times New Roman" w:cs="Times New Roman"/>
                 <w:sz w:val="24"/>
               </w:rPr>
             </w:r>
@@ -406,22 +479,26 @@
               <w:ind w:right="40"/>
               <w:jc w:val="right"/>
               <w:rPr>
+                <w:rFonts w:ascii="Times New Roman" w:hAnsi="Times New Roman" w:cs="Times New Roman"/>
                 <w:sz w:val="24"/>
               </w:rPr>
             </w:pPr>
             <w:r>
               <w:rPr>
+                <w:rFonts w:ascii="Times New Roman" w:hAnsi="Times New Roman" w:eastAsia="Times New Roman" w:cs="Times New Roman"/>
                 <w:sz w:val="24"/>
               </w:rPr>
               <w:t xml:space="preserve">Кол-во</w:t>
             </w:r>
             <w:r>
               <w:rPr>
+                <w:rFonts w:ascii="Times New Roman" w:hAnsi="Times New Roman" w:eastAsia="Times New Roman" w:cs="Times New Roman"/>
                 <w:sz w:val="24"/>
               </w:rPr>
             </w:r>
             <w:r>
               <w:rPr>
+                <w:rFonts w:ascii="Times New Roman" w:hAnsi="Times New Roman" w:eastAsia="Times New Roman" w:cs="Times New Roman"/>
                 <w:sz w:val="24"/>
               </w:rPr>
             </w:r>
@@ -447,22 +524,26 @@
               <w:ind w:right="25" w:left="30"/>
               <w:jc w:val="center"/>
               <w:rPr>
+                <w:rFonts w:ascii="Times New Roman" w:hAnsi="Times New Roman" w:cs="Times New Roman"/>
                 <w:sz w:val="24"/>
               </w:rPr>
             </w:pPr>
             <w:r>
               <w:rPr>
+                <w:rFonts w:ascii="Times New Roman" w:hAnsi="Times New Roman" w:eastAsia="Times New Roman" w:cs="Times New Roman"/>
                 <w:sz w:val="24"/>
               </w:rPr>
               <w:t xml:space="preserve">Ед.</w:t>
             </w:r>
             <w:r>
               <w:rPr>
+                <w:rFonts w:ascii="Times New Roman" w:hAnsi="Times New Roman" w:eastAsia="Times New Roman" w:cs="Times New Roman"/>
                 <w:sz w:val="24"/>
               </w:rPr>
             </w:r>
             <w:r>
               <w:rPr>
+                <w:rFonts w:ascii="Times New Roman" w:hAnsi="Times New Roman" w:eastAsia="Times New Roman" w:cs="Times New Roman"/>
                 <w:sz w:val="24"/>
               </w:rPr>
             </w:r>
@@ -488,22 +569,26 @@
               <w:ind w:right="606" w:left="612"/>
               <w:jc w:val="center"/>
               <w:rPr>
+                <w:rFonts w:ascii="Times New Roman" w:hAnsi="Times New Roman" w:cs="Times New Roman"/>
                 <w:sz w:val="24"/>
               </w:rPr>
             </w:pPr>
             <w:r>
               <w:rPr>
+                <w:rFonts w:ascii="Times New Roman" w:hAnsi="Times New Roman" w:eastAsia="Times New Roman" w:cs="Times New Roman"/>
                 <w:sz w:val="24"/>
               </w:rPr>
               <w:t xml:space="preserve">Цена</w:t>
             </w:r>
             <w:r>
               <w:rPr>
+                <w:rFonts w:ascii="Times New Roman" w:hAnsi="Times New Roman" w:eastAsia="Times New Roman" w:cs="Times New Roman"/>
                 <w:sz w:val="24"/>
               </w:rPr>
             </w:r>
             <w:r>
               <w:rPr>
+                <w:rFonts w:ascii="Times New Roman" w:hAnsi="Times New Roman" w:eastAsia="Times New Roman" w:cs="Times New Roman"/>
                 <w:sz w:val="24"/>
               </w:rPr>
             </w:r>
@@ -528,22 +613,26 @@
               <w:spacing/>
               <w:ind w:left="594"/>
               <w:rPr>
+                <w:rFonts w:ascii="Times New Roman" w:hAnsi="Times New Roman" w:cs="Times New Roman"/>
                 <w:sz w:val="24"/>
               </w:rPr>
             </w:pPr>
             <w:r>
               <w:rPr>
+                <w:rFonts w:ascii="Times New Roman" w:hAnsi="Times New Roman" w:eastAsia="Times New Roman" w:cs="Times New Roman"/>
                 <w:sz w:val="24"/>
               </w:rPr>
               <w:t xml:space="preserve">Сумма</w:t>
             </w:r>
             <w:r>
               <w:rPr>
+                <w:rFonts w:ascii="Times New Roman" w:hAnsi="Times New Roman" w:eastAsia="Times New Roman" w:cs="Times New Roman"/>
                 <w:sz w:val="24"/>
               </w:rPr>
             </w:r>
             <w:r>
               <w:rPr>
+                <w:rFonts w:ascii="Times New Roman" w:hAnsi="Times New Roman" w:eastAsia="Times New Roman" w:cs="Times New Roman"/>
                 <w:sz w:val="24"/>
               </w:rPr>
             </w:r>
@@ -574,22 +663,26 @@
               <w:ind w:right="104"/>
               <w:jc w:val="right"/>
               <w:rPr>
+                <w:rFonts w:ascii="Times New Roman" w:hAnsi="Times New Roman" w:cs="Times New Roman"/>
                 <w:sz w:val="24"/>
               </w:rPr>
             </w:pPr>
             <w:r>
               <w:rPr>
+                <w:rFonts w:ascii="Times New Roman" w:hAnsi="Times New Roman" w:eastAsia="Times New Roman" w:cs="Times New Roman"/>
                 <w:sz w:val="24"/>
               </w:rPr>
             </w:r>
             <w:r>
               <w:rPr>
+                <w:rFonts w:ascii="Times New Roman" w:hAnsi="Times New Roman" w:eastAsia="Times New Roman" w:cs="Times New Roman"/>
                 <w:sz w:val="24"/>
               </w:rPr>
               <w:t xml:space="preserve">#LIST orders </w:t>
             </w:r>
             <w:r>
               <w:rPr>
+                <w:rFonts w:ascii="Times New Roman" w:hAnsi="Times New Roman" w:eastAsia="Times New Roman" w:cs="Times New Roman"/>
                 <w:sz w:val="24"/>
                 <w:lang w:val="en-US"/>
               </w:rPr>
@@ -597,11 +690,13 @@
             </w:r>
             <w:r>
               <w:rPr>
+                <w:rFonts w:ascii="Times New Roman" w:hAnsi="Times New Roman" w:eastAsia="Times New Roman" w:cs="Times New Roman"/>
                 <w:sz w:val="24"/>
               </w:rPr>
             </w:r>
             <w:r>
               <w:rPr>
+                <w:rFonts w:ascii="Times New Roman" w:hAnsi="Times New Roman" w:eastAsia="Times New Roman" w:cs="Times New Roman"/>
                 <w:sz w:val="24"/>
               </w:rPr>
             </w:r>
@@ -627,17 +722,20 @@
               <w:ind w:right="92" w:left="28"/>
               <w:jc w:val="left"/>
               <w:rPr>
+                <w:rFonts w:ascii="Times New Roman" w:hAnsi="Times New Roman" w:cs="Times New Roman"/>
                 <w:sz w:val="24"/>
               </w:rPr>
             </w:pPr>
             <w:r>
               <w:rPr>
+                <w:rFonts w:ascii="Times New Roman" w:hAnsi="Times New Roman" w:eastAsia="Times New Roman" w:cs="Times New Roman"/>
                 <w:sz w:val="24"/>
                 <w:lang w:val="en-US"/>
               </w:rPr>
             </w:r>
             <w:r>
               <w:rPr>
+                <w:rFonts w:ascii="Times New Roman" w:hAnsi="Times New Roman" w:eastAsia="Times New Roman" w:cs="Times New Roman"/>
                 <w:sz w:val="24"/>
                 <w:lang w:val="en-US"/>
               </w:rPr>
@@ -645,11 +743,13 @@
             </w:r>
             <w:r>
               <w:rPr>
+                <w:rFonts w:ascii="Times New Roman" w:hAnsi="Times New Roman" w:eastAsia="Times New Roman" w:cs="Times New Roman"/>
                 <w:sz w:val="24"/>
               </w:rPr>
             </w:r>
             <w:r>
               <w:rPr>
+                <w:rFonts w:ascii="Times New Roman" w:hAnsi="Times New Roman" w:eastAsia="Times New Roman" w:cs="Times New Roman"/>
                 <w:sz w:val="24"/>
               </w:rPr>
             </w:r>
@@ -675,18 +775,20 @@
               <w:ind w:right="18"/>
               <w:jc w:val="center"/>
               <w:rPr>
+                <w:rFonts w:ascii="Times New Roman" w:hAnsi="Times New Roman" w:cs="Times New Roman"/>
                 <w:sz w:val="24"/>
-                <w:lang w:val="en-US"/>
               </w:rPr>
             </w:pPr>
             <w:r>
               <w:rPr>
+                <w:rFonts w:ascii="Times New Roman" w:hAnsi="Times New Roman" w:eastAsia="Times New Roman" w:cs="Times New Roman"/>
                 <w:sz w:val="24"/>
                 <w:lang w:val="en-US"/>
               </w:rPr>
             </w:r>
             <w:r>
               <w:rPr>
+                <w:rFonts w:ascii="Times New Roman" w:hAnsi="Times New Roman" w:eastAsia="Times New Roman" w:cs="Times New Roman"/>
                 <w:sz w:val="24"/>
                 <w:lang w:val="en-US"/>
               </w:rPr>
@@ -694,12 +796,14 @@
             </w:r>
             <w:r>
               <w:rPr>
+                <w:rFonts w:ascii="Times New Roman" w:hAnsi="Times New Roman" w:eastAsia="Times New Roman" w:cs="Times New Roman"/>
                 <w:sz w:val="24"/>
                 <w:lang w:val="en-US"/>
               </w:rPr>
             </w:r>
             <w:r>
               <w:rPr>
+                <w:rFonts w:ascii="Times New Roman" w:hAnsi="Times New Roman" w:eastAsia="Times New Roman" w:cs="Times New Roman"/>
                 <w:sz w:val="24"/>
                 <w:lang w:val="en-US"/>
               </w:rPr>
@@ -726,18 +830,20 @@
               <w:ind w:right="25" w:left="31"/>
               <w:jc w:val="center"/>
               <w:rPr>
+                <w:rFonts w:ascii="Times New Roman" w:hAnsi="Times New Roman" w:cs="Times New Roman"/>
                 <w:sz w:val="24"/>
-                <w:lang w:val="en-US"/>
               </w:rPr>
             </w:pPr>
             <w:r>
               <w:rPr>
+                <w:rFonts w:ascii="Times New Roman" w:hAnsi="Times New Roman" w:eastAsia="Times New Roman" w:cs="Times New Roman"/>
                 <w:sz w:val="24"/>
                 <w:lang w:val="en-US"/>
               </w:rPr>
             </w:r>
             <w:r>
               <w:rPr>
+                <w:rFonts w:ascii="Times New Roman" w:hAnsi="Times New Roman" w:eastAsia="Times New Roman" w:cs="Times New Roman"/>
                 <w:sz w:val="24"/>
                 <w:lang w:val="en-US"/>
               </w:rPr>
@@ -745,12 +851,14 @@
             </w:r>
             <w:r>
               <w:rPr>
+                <w:rFonts w:ascii="Times New Roman" w:hAnsi="Times New Roman" w:eastAsia="Times New Roman" w:cs="Times New Roman"/>
                 <w:sz w:val="24"/>
                 <w:lang w:val="en-US"/>
               </w:rPr>
             </w:r>
             <w:r>
               <w:rPr>
+                <w:rFonts w:ascii="Times New Roman" w:hAnsi="Times New Roman" w:eastAsia="Times New Roman" w:cs="Times New Roman"/>
                 <w:sz w:val="24"/>
                 <w:lang w:val="en-US"/>
               </w:rPr>
@@ -777,21 +885,25 @@
               <w:ind/>
               <w:jc w:val="right"/>
               <w:rPr>
+                <w:rFonts w:ascii="Times New Roman" w:hAnsi="Times New Roman" w:cs="Times New Roman"/>
                 <w:sz w:val="26"/>
               </w:rPr>
             </w:pPr>
             <w:r>
               <w:rPr>
+                <w:rFonts w:ascii="Times New Roman" w:hAnsi="Times New Roman" w:eastAsia="Times New Roman" w:cs="Times New Roman"/>
                 <w:sz w:val="26"/>
               </w:rPr>
             </w:r>
             <w:r>
               <w:rPr>
+                <w:rFonts w:ascii="Times New Roman" w:hAnsi="Times New Roman" w:eastAsia="Times New Roman" w:cs="Times New Roman"/>
                 <w:sz w:val="26"/>
               </w:rPr>
             </w:r>
             <w:r>
               <w:rPr>
+                <w:rFonts w:ascii="Times New Roman" w:hAnsi="Times New Roman" w:eastAsia="Times New Roman" w:cs="Times New Roman"/>
                 <w:sz w:val="26"/>
               </w:rPr>
             </w:r>
@@ -804,17 +916,20 @@
               <w:ind w:hanging="514" w:left="910"/>
               <w:jc w:val="right"/>
               <w:rPr>
+                <w:rFonts w:ascii="Times New Roman" w:hAnsi="Times New Roman" w:cs="Times New Roman"/>
                 <w:sz w:val="24"/>
               </w:rPr>
             </w:pPr>
             <w:r>
               <w:rPr>
+                <w:rFonts w:ascii="Times New Roman" w:hAnsi="Times New Roman" w:eastAsia="Times New Roman" w:cs="Times New Roman"/>
                 <w:color w:val="000000"/>
                 <w:sz w:val="24"/>
               </w:rPr>
             </w:r>
             <w:r>
               <w:rPr>
+                <w:rFonts w:ascii="Times New Roman" w:hAnsi="Times New Roman" w:eastAsia="Times New Roman" w:cs="Times New Roman"/>
                 <w:color w:val="000000"/>
                 <w:sz w:val="24"/>
               </w:rPr>
@@ -822,11 +937,13 @@
             </w:r>
             <w:r>
               <w:rPr>
+                <w:rFonts w:ascii="Times New Roman" w:hAnsi="Times New Roman" w:eastAsia="Times New Roman" w:cs="Times New Roman"/>
                 <w:sz w:val="24"/>
               </w:rPr>
             </w:r>
             <w:r>
               <w:rPr>
+                <w:rFonts w:ascii="Times New Roman" w:hAnsi="Times New Roman" w:eastAsia="Times New Roman" w:cs="Times New Roman"/>
                 <w:sz w:val="24"/>
               </w:rPr>
             </w:r>
@@ -852,21 +969,25 @@
               <w:ind/>
               <w:jc w:val="right"/>
               <w:rPr>
+                <w:rFonts w:ascii="Times New Roman" w:hAnsi="Times New Roman" w:cs="Times New Roman"/>
                 <w:sz w:val="26"/>
               </w:rPr>
             </w:pPr>
             <w:r>
               <w:rPr>
+                <w:rFonts w:ascii="Times New Roman" w:hAnsi="Times New Roman" w:eastAsia="Times New Roman" w:cs="Times New Roman"/>
                 <w:sz w:val="26"/>
               </w:rPr>
             </w:r>
             <w:r>
               <w:rPr>
+                <w:rFonts w:ascii="Times New Roman" w:hAnsi="Times New Roman" w:eastAsia="Times New Roman" w:cs="Times New Roman"/>
                 <w:sz w:val="26"/>
               </w:rPr>
             </w:r>
             <w:r>
               <w:rPr>
+                <w:rFonts w:ascii="Times New Roman" w:hAnsi="Times New Roman" w:eastAsia="Times New Roman" w:cs="Times New Roman"/>
                 <w:sz w:val="26"/>
               </w:rPr>
             </w:r>
@@ -879,11 +1000,13 @@
               <w:ind w:hanging="291" w:left="760"/>
               <w:jc w:val="right"/>
               <w:rPr>
+                <w:rFonts w:ascii="Times New Roman" w:hAnsi="Times New Roman" w:cs="Times New Roman"/>
                 <w:sz w:val="24"/>
               </w:rPr>
             </w:pPr>
             <w:r>
               <w:rPr>
+                <w:rFonts w:ascii="Times New Roman" w:hAnsi="Times New Roman" w:eastAsia="Times New Roman" w:cs="Times New Roman"/>
                 <w:color w:val="000000"/>
                 <w:sz w:val="24"/>
                 <w:lang w:val="en-US"/>
@@ -891,6 +1014,7 @@
             </w:r>
             <w:r>
               <w:rPr>
+                <w:rFonts w:ascii="Times New Roman" w:hAnsi="Times New Roman" w:eastAsia="Times New Roman" w:cs="Times New Roman"/>
                 <w:color w:val="000000"/>
                 <w:sz w:val="24"/>
                 <w:lang w:val="en-US"/>
@@ -899,11 +1023,13 @@
             </w:r>
             <w:r>
               <w:rPr>
+                <w:rFonts w:ascii="Times New Roman" w:hAnsi="Times New Roman" w:eastAsia="Times New Roman" w:cs="Times New Roman"/>
                 <w:sz w:val="24"/>
               </w:rPr>
             </w:r>
             <w:r>
               <w:rPr>
+                <w:rFonts w:ascii="Times New Roman" w:hAnsi="Times New Roman" w:eastAsia="Times New Roman" w:cs="Times New Roman"/>
                 <w:sz w:val="24"/>
               </w:rPr>
             </w:r>
@@ -911,108 +1037,390 @@
         </w:tc>
       </w:tr>
     </w:tbl>
+    <w:tbl>
+      <w:tblPr>
+        <w:tblW w:w="10623" w:type="dxa"/>
+        <w:tblInd w:w="-5" w:type="dxa"/>
+        <w:tblBorders/>
+        <w:tblLayout w:type="fixed"/>
+        <w:tblCellMar>
+          <w:left w:w="2" w:type="dxa"/>
+          <w:right w:w="2" w:type="dxa"/>
+        </w:tblCellMar>
+        <w:tblLook w:val="01E0" w:firstRow="1" w:lastRow="1" w:firstColumn="1" w:lastColumn="1" w:noHBand="0" w:noVBand="0"/>
+      </w:tblPr>
+      <w:tblGrid>
+        <w:gridCol w:w="6497"/>
+        <w:gridCol w:w="4126"/>
+      </w:tblGrid>
+      <w:tr>
+        <w:trPr>
+          <w:trHeight w:val="584"/>
+        </w:trPr>
+        <w:tc>
+          <w:tcPr>
+            <w:tcBorders>
+              <w:top w:val="single" w:color="000000" w:sz="4" w:space="0"/>
+            </w:tcBorders>
+            <w:tcW w:w="6497" w:type="dxa"/>
+            <w:vAlign w:val="center"/>
+            <w:textDirection w:val="lrTb"/>
+            <w:noWrap w:val="false"/>
+          </w:tcPr>
+          <w:p>
+            <w:pPr>
+              <w:pStyle w:val="772"/>
+              <w:pBdr/>
+              <w:spacing w:before="0"/>
+              <w:ind w:right="113" w:left="396"/>
+              <w:jc w:val="right"/>
+              <w:rPr>
+                <w:color w:val="000000"/>
+                <w:sz w:val="24"/>
+                <w:szCs w:val="24"/>
+              </w:rPr>
+            </w:pPr>
+            <w:r>
+              <w:rPr>
+                <w:color w:val="000000"/>
+                <w:sz w:val="24"/>
+                <w:szCs w:val="24"/>
+              </w:rPr>
+              <w:t xml:space="preserve">Итого:</w:t>
+            </w:r>
+            <w:r>
+              <w:rPr>
+                <w:color w:val="000000"/>
+                <w:sz w:val="24"/>
+                <w:szCs w:val="24"/>
+              </w:rPr>
+            </w:r>
+            <w:r>
+              <w:rPr>
+                <w:color w:val="000000"/>
+                <w:sz w:val="24"/>
+                <w:szCs w:val="24"/>
+              </w:rPr>
+            </w:r>
+          </w:p>
+        </w:tc>
+        <w:tc>
+          <w:tcPr>
+            <w:tcBorders>
+              <w:top w:val="single" w:color="000000" w:sz="4" w:space="0"/>
+            </w:tcBorders>
+            <w:tcW w:w="4126" w:type="dxa"/>
+            <w:vAlign w:val="center"/>
+            <w:textDirection w:val="lrTb"/>
+            <w:noWrap w:val="false"/>
+          </w:tcPr>
+          <w:p>
+            <w:pPr>
+              <w:pStyle w:val="772"/>
+              <w:pBdr/>
+              <w:spacing w:before="0"/>
+              <w:ind w:right="113"/>
+              <w:jc w:val="right"/>
+              <w:rPr>
+                <w:color w:val="000000"/>
+                <w:sz w:val="24"/>
+                <w:szCs w:val="24"/>
+              </w:rPr>
+            </w:pPr>
+            <w:r>
+              <w:rPr>
+                <w:sz w:val="24"/>
+                <w:szCs w:val="24"/>
+              </w:rPr>
+            </w:r>
+            <w:r>
+              <w:rPr>
+                <w:rFonts w:ascii="Times New Roman" w:hAnsi="Times New Roman" w:eastAsia="Times New Roman" w:cs="Times New Roman"/>
+                <w:sz w:val="24"/>
+                <w:szCs w:val="24"/>
+              </w:rPr>
+              <w:t xml:space="preserve"> ${totalAmount!0}</w:t>
+            </w:r>
+            <w:r>
+              <w:rPr>
+                <w:sz w:val="24"/>
+                <w:szCs w:val="24"/>
+              </w:rPr>
+            </w:r>
+            <w:r>
+              <w:rPr>
+                <w:sz w:val="24"/>
+                <w:szCs w:val="24"/>
+              </w:rPr>
+            </w:r>
+            <w:r>
+              <w:rPr>
+                <w:color w:val="000000"/>
+                <w:sz w:val="24"/>
+                <w:szCs w:val="24"/>
+              </w:rPr>
+            </w:r>
+          </w:p>
+        </w:tc>
+      </w:tr>
+      <w:tr>
+        <w:trPr>
+          <w:trHeight w:val="388"/>
+        </w:trPr>
+        <w:tc>
+          <w:tcPr>
+            <w:tcBorders/>
+            <w:tcW w:w="6497" w:type="dxa"/>
+            <w:vAlign w:val="center"/>
+            <w:textDirection w:val="lrTb"/>
+            <w:noWrap w:val="false"/>
+          </w:tcPr>
+          <w:p>
+            <w:pPr>
+              <w:pStyle w:val="772"/>
+              <w:pBdr/>
+              <w:spacing w:before="0"/>
+              <w:ind w:right="113" w:left="396"/>
+              <w:jc w:val="right"/>
+              <w:rPr>
+                <w:color w:val="000000"/>
+                <w:sz w:val="24"/>
+                <w:szCs w:val="24"/>
+              </w:rPr>
+            </w:pPr>
+            <w:r>
+              <w:rPr>
+                <w:color w:val="000000"/>
+                <w:sz w:val="24"/>
+                <w:szCs w:val="24"/>
+              </w:rPr>
+              <w:t xml:space="preserve">НДС</w:t>
+            </w:r>
+            <w:r>
+              <w:rPr>
+                <w:color w:val="000000"/>
+                <w:sz w:val="24"/>
+                <w:szCs w:val="24"/>
+              </w:rPr>
+              <w:t xml:space="preserve">:</w:t>
+            </w:r>
+            <w:r>
+              <w:rPr>
+                <w:color w:val="000000"/>
+                <w:sz w:val="24"/>
+                <w:szCs w:val="24"/>
+              </w:rPr>
+            </w:r>
+            <w:r>
+              <w:rPr>
+                <w:color w:val="000000"/>
+                <w:sz w:val="24"/>
+                <w:szCs w:val="24"/>
+              </w:rPr>
+            </w:r>
+          </w:p>
+        </w:tc>
+        <w:tc>
+          <w:tcPr>
+            <w:tcBorders/>
+            <w:tcW w:w="4126" w:type="dxa"/>
+            <w:vAlign w:val="center"/>
+            <w:textDirection w:val="lrTb"/>
+            <w:noWrap w:val="false"/>
+          </w:tcPr>
+          <w:p>
+            <w:pPr>
+              <w:pStyle w:val="772"/>
+              <w:pBdr/>
+              <w:spacing w:before="0"/>
+              <w:ind w:right="113" w:left="29"/>
+              <w:jc w:val="right"/>
+              <w:rPr>
+                <w:color w:val="000000"/>
+                <w:sz w:val="24"/>
+                <w:szCs w:val="24"/>
+              </w:rPr>
+            </w:pPr>
+            <w:r>
+              <w:rPr>
+                <w:sz w:val="24"/>
+                <w:szCs w:val="24"/>
+              </w:rPr>
+            </w:r>
+            <w:r>
+              <w:rPr>
+                <w:rFonts w:ascii="Times New Roman" w:hAnsi="Times New Roman" w:eastAsia="Times New Roman" w:cs="Times New Roman"/>
+                <w:sz w:val="24"/>
+                <w:szCs w:val="24"/>
+              </w:rPr>
+              <w:t xml:space="preserve">${totalVat!0}</w:t>
+            </w:r>
+            <w:r>
+              <w:rPr>
+                <w:sz w:val="24"/>
+                <w:szCs w:val="24"/>
+              </w:rPr>
+            </w:r>
+            <w:r>
+              <w:rPr>
+                <w:sz w:val="24"/>
+                <w:szCs w:val="24"/>
+              </w:rPr>
+            </w:r>
+            <w:r>
+              <w:rPr>
+                <w:color w:val="000000"/>
+                <w:sz w:val="24"/>
+                <w:szCs w:val="24"/>
+              </w:rPr>
+            </w:r>
+          </w:p>
+        </w:tc>
+      </w:tr>
+      <w:tr>
+        <w:trPr>
+          <w:trHeight w:val="386"/>
+        </w:trPr>
+        <w:tc>
+          <w:tcPr>
+            <w:tcBorders/>
+            <w:tcW w:w="6497" w:type="dxa"/>
+            <w:vAlign w:val="center"/>
+            <w:textDirection w:val="lrTb"/>
+            <w:noWrap w:val="false"/>
+          </w:tcPr>
+          <w:p>
+            <w:pPr>
+              <w:pStyle w:val="772"/>
+              <w:pBdr/>
+              <w:spacing w:before="0"/>
+              <w:ind w:right="113" w:hanging="396" w:left="396"/>
+              <w:jc w:val="right"/>
+              <w:rPr>
+                <w:color w:val="000000"/>
+                <w:sz w:val="24"/>
+                <w:szCs w:val="24"/>
+              </w:rPr>
+            </w:pPr>
+            <w:r>
+              <w:rPr>
+                <w:bCs/>
+                <w:sz w:val="24"/>
+                <w:szCs w:val="24"/>
+              </w:rPr>
+              <w:t xml:space="preserve">Всего по акту</w:t>
+            </w:r>
+            <w:r>
+              <w:rPr>
+                <w:bCs/>
+                <w:sz w:val="24"/>
+                <w:szCs w:val="24"/>
+              </w:rPr>
+              <w:t xml:space="preserve">:</w:t>
+            </w:r>
+            <w:r>
+              <w:rPr>
+                <w:color w:val="000000"/>
+                <w:sz w:val="24"/>
+                <w:szCs w:val="24"/>
+              </w:rPr>
+            </w:r>
+            <w:r>
+              <w:rPr>
+                <w:color w:val="000000"/>
+                <w:sz w:val="24"/>
+                <w:szCs w:val="24"/>
+              </w:rPr>
+            </w:r>
+          </w:p>
+        </w:tc>
+        <w:tc>
+          <w:tcPr>
+            <w:tcBorders/>
+            <w:tcW w:w="4126" w:type="dxa"/>
+            <w:vAlign w:val="center"/>
+            <w:textDirection w:val="lrTb"/>
+            <w:noWrap w:val="false"/>
+          </w:tcPr>
+          <w:p>
+            <w:pPr>
+              <w:pStyle w:val="772"/>
+              <w:pBdr/>
+              <w:spacing w:before="0"/>
+              <w:ind w:right="113"/>
+              <w:jc w:val="right"/>
+              <w:rPr>
+                <w:color w:val="000000"/>
+                <w:sz w:val="24"/>
+                <w:szCs w:val="24"/>
+              </w:rPr>
+            </w:pPr>
+            <w:r>
+              <w:rPr>
+                <w:color w:val="000000"/>
+                <w:sz w:val="24"/>
+                <w:szCs w:val="24"/>
+              </w:rPr>
+            </w:r>
+            <w:r>
+              <w:rPr>
+                <w:rFonts w:ascii="Times New Roman" w:hAnsi="Times New Roman" w:eastAsia="Times New Roman" w:cs="Times New Roman"/>
+                <w:color w:val="000000"/>
+                <w:sz w:val="24"/>
+                <w:szCs w:val="24"/>
+              </w:rPr>
+              <w:t xml:space="preserve">${totalAmountWithVat!0}</w:t>
+            </w:r>
+            <w:r>
+              <w:rPr>
+                <w:sz w:val="24"/>
+                <w:szCs w:val="24"/>
+              </w:rPr>
+            </w:r>
+            <w:r>
+              <w:rPr>
+                <w:color w:val="000000"/>
+                <w:sz w:val="24"/>
+                <w:szCs w:val="24"/>
+              </w:rPr>
+            </w:r>
+            <w:r>
+              <w:rPr>
+                <w:color w:val="000000"/>
+                <w:sz w:val="24"/>
+                <w:szCs w:val="24"/>
+              </w:rPr>
+            </w:r>
+          </w:p>
+        </w:tc>
+      </w:tr>
+    </w:tbl>
     <w:p>
       <w:pPr>
         <w:pStyle w:val="747"/>
         <w:pBdr/>
-        <w:tabs>
-          <w:tab w:val="left" w:leader="none" w:pos="1549"/>
-        </w:tabs>
-        <w:spacing w:after="120" w:before="26"/>
-        <w:ind w:right="130"/>
-        <w:jc w:val="right"/>
-        <w:rPr/>
-      </w:pPr>
-      <w:r>
-        <w:t xml:space="preserve">Итого:</w:t>
-      </w:r>
-      <w:r>
-        <w:t xml:space="preserve">                            ${totalAmount!0}</w:t>
-      </w:r>
-      <w:r/>
-    </w:p>
-    <w:p>
-      <w:pPr>
-        <w:pStyle w:val="747"/>
-        <w:pBdr/>
-        <w:tabs>
-          <w:tab w:val="left" w:leader="none" w:pos="3677"/>
-          <w:tab w:val="left" w:leader="none" w:pos="6480"/>
-        </w:tabs>
-        <w:spacing w:after="120"/>
-        <w:ind w:right="130"/>
-        <w:jc w:val="right"/>
-        <w:rPr/>
-      </w:pPr>
-      <w:r>
-        <w:t xml:space="preserve">            </w:t>
-      </w:r>
-      <w:r>
-        <w:t xml:space="preserve">НДС:</w:t>
-      </w:r>
-      <w:r>
-        <w:t xml:space="preserve">                                     ${totalVat!0}</w:t>
-      </w:r>
+        <w:spacing w:before="6"/>
+        <w:ind/>
+        <w:rPr>
+          <w:rFonts w:ascii="Times New Roman" w:hAnsi="Times New Roman" w:cs="Times New Roman"/>
+          <w:sz w:val="21"/>
+        </w:rPr>
+      </w:pPr>
       <w:r>
         <w:rPr>
-          <w:rStyle w:val="899"/>
-        </w:rPr>
-      </w:r>
-      <w:r/>
-    </w:p>
-    <w:p>
-      <w:pPr>
-        <w:pStyle w:val="747"/>
-        <w:pBdr/>
-        <w:tabs>
-          <w:tab w:val="left" w:leader="none" w:pos="3677"/>
-        </w:tabs>
-        <w:spacing w:after="120"/>
-        <w:ind w:right="130"/>
-        <w:jc w:val="right"/>
-        <w:rPr/>
-      </w:pPr>
-      <w:r>
-        <w:t xml:space="preserve">Всего по </w:t>
-      </w:r>
-      <w:r>
-        <w:t xml:space="preserve">акту: </w:t>
-      </w:r>
-      <w:r>
-        <w:rPr>
-          <w:color w:val="000000"/>
-        </w:rPr>
-        <w:t xml:space="preserve">${totalAmountWithVat!0}</w:t>
-      </w:r>
-      <w:r>
-        <w:rPr>
-          <w:color w:val="000000"/>
-        </w:rPr>
-      </w:r>
-      <w:r/>
-    </w:p>
-    <w:p>
-      <w:pPr>
-        <w:pStyle w:val="747"/>
-        <w:pBdr/>
-        <w:spacing w:before="6"/>
-        <w:ind/>
-        <w:rPr>
-          <w:sz w:val="21"/>
-        </w:rPr>
-      </w:pPr>
-      <w:r>
-        <w:rPr>
+          <w:rFonts w:ascii="Times New Roman" w:hAnsi="Times New Roman" w:eastAsia="Times New Roman" w:cs="Times New Roman"/>
           <w:sz w:val="21"/>
         </w:rPr>
       </w:r>
       <w:r>
         <w:rPr>
+          <w:rFonts w:ascii="Times New Roman" w:hAnsi="Times New Roman" w:eastAsia="Times New Roman" w:cs="Times New Roman"/>
           <w:sz w:val="21"/>
         </w:rPr>
       </w:r>
       <w:r>
         <w:rPr>
+          <w:rFonts w:ascii="Times New Roman" w:hAnsi="Times New Roman" w:eastAsia="Times New Roman" w:cs="Times New Roman"/>
           <w:sz w:val="21"/>
         </w:rPr>
       </w:r>
@@ -1023,12 +1431,14 @@
         <w:spacing/>
         <w:ind w:firstLine="142"/>
         <w:rPr>
+          <w:rFonts w:ascii="Times New Roman" w:hAnsi="Times New Roman" w:cs="Times New Roman"/>
           <w:color w:val="000000"/>
           <w:sz w:val="24"/>
         </w:rPr>
       </w:pPr>
       <w:r>
         <w:rPr>
+          <w:rFonts w:ascii="Times New Roman" w:hAnsi="Times New Roman" w:eastAsia="Times New Roman" w:cs="Times New Roman"/>
           <w:color w:val="000000"/>
           <w:sz w:val="24"/>
         </w:rPr>
@@ -1036,6 +1446,7 @@
       </w:r>
       <w:r>
         <w:rPr>
+          <w:rFonts w:ascii="Times New Roman" w:hAnsi="Times New Roman" w:eastAsia="Times New Roman" w:cs="Times New Roman"/>
           <w:color w:val="000000"/>
           <w:sz w:val="24"/>
         </w:rPr>
@@ -1043,6 +1454,7 @@
       </w:r>
       <w:r>
         <w:rPr>
+          <w:rFonts w:ascii="Times New Roman" w:hAnsi="Times New Roman" w:eastAsia="Times New Roman" w:cs="Times New Roman"/>
           <w:color w:val="000000"/>
           <w:sz w:val="24"/>
         </w:rPr>
@@ -1050,6 +1462,7 @@
       </w:r>
       <w:r>
         <w:rPr>
+          <w:rFonts w:ascii="Times New Roman" w:hAnsi="Times New Roman" w:eastAsia="Times New Roman" w:cs="Times New Roman"/>
           <w:color w:val="000000"/>
           <w:sz w:val="24"/>
         </w:rPr>
@@ -1057,6 +1470,7 @@
       </w:r>
       <w:r>
         <w:rPr>
+          <w:rFonts w:ascii="Times New Roman" w:hAnsi="Times New Roman" w:eastAsia="Times New Roman" w:cs="Times New Roman"/>
           <w:color w:val="000000"/>
           <w:sz w:val="24"/>
         </w:rPr>
@@ -1064,6 +1478,7 @@
       </w:r>
       <w:r>
         <w:rPr>
+          <w:rFonts w:ascii="Times New Roman" w:hAnsi="Times New Roman" w:eastAsia="Times New Roman" w:cs="Times New Roman"/>
           <w:color w:val="000000"/>
           <w:sz w:val="24"/>
         </w:rPr>
@@ -1071,12 +1486,14 @@
       </w:r>
       <w:r>
         <w:rPr>
+          <w:rFonts w:ascii="Times New Roman" w:hAnsi="Times New Roman" w:eastAsia="Times New Roman" w:cs="Times New Roman"/>
           <w:color w:val="000000"/>
           <w:sz w:val="24"/>
         </w:rPr>
       </w:r>
       <w:r>
         <w:rPr>
+          <w:rFonts w:ascii="Times New Roman" w:hAnsi="Times New Roman" w:eastAsia="Times New Roman" w:cs="Times New Roman"/>
           <w:color w:val="000000"/>
           <w:sz w:val="24"/>
         </w:rPr>
@@ -1089,10 +1506,20 @@
         <w:spacing w:before="90"/>
         <w:ind w:left="144"/>
         <w:jc w:val="both"/>
-        <w:rPr/>
-      </w:pPr>
-      <w:r/>
-      <w:r/>
+        <w:rPr>
+          <w:rFonts w:ascii="Times New Roman" w:hAnsi="Times New Roman" w:cs="Times New Roman"/>
+        </w:rPr>
+      </w:pPr>
+      <w:r>
+        <w:rPr>
+          <w:rFonts w:ascii="Times New Roman" w:hAnsi="Times New Roman" w:eastAsia="Times New Roman" w:cs="Times New Roman"/>
+        </w:rPr>
+      </w:r>
+      <w:r>
+        <w:rPr>
+          <w:rFonts w:ascii="Times New Roman" w:hAnsi="Times New Roman" w:eastAsia="Times New Roman" w:cs="Times New Roman"/>
+        </w:rPr>
+      </w:r>
     </w:p>
     <w:p>
       <w:pPr>
@@ -1102,15 +1529,21 @@
         <w:ind w:left="144"/>
         <w:jc w:val="both"/>
         <w:rPr>
+          <w:rFonts w:ascii="Times New Roman" w:hAnsi="Times New Roman" w:cs="Times New Roman"/>
           <w:i/>
           <w:iCs/>
           <w:color w:val="000000"/>
         </w:rPr>
       </w:pPr>
-      <w:r/>
+      <w:r>
+        <w:rPr>
+          <w:rFonts w:ascii="Times New Roman" w:hAnsi="Times New Roman" w:eastAsia="Times New Roman" w:cs="Times New Roman"/>
+        </w:rPr>
+      </w:r>
       <w:bookmarkStart w:id="14" w:name="_Hlk172130346"/>
       <w:r>
         <w:rPr>
+          <w:rFonts w:ascii="Times New Roman" w:hAnsi="Times New Roman" w:eastAsia="Times New Roman" w:cs="Times New Roman"/>
           <w:i/>
           <w:iCs/>
           <w:color w:val="000000"/>
@@ -1119,53 +1552,69 @@
       </w:r>
       <w:r>
         <w:rPr>
+          <w:rFonts w:ascii="Times New Roman" w:hAnsi="Times New Roman" w:eastAsia="Times New Roman" w:cs="Times New Roman"/>
           <w:color w:val="000000"/>
         </w:rPr>
         <w:t xml:space="preserve"> тысячи </w:t>
       </w:r>
       <w:r>
         <w:rPr>
+          <w:rFonts w:ascii="Times New Roman" w:hAnsi="Times New Roman" w:eastAsia="Times New Roman" w:cs="Times New Roman"/>
           <w:color w:val="000000"/>
         </w:rPr>
         <w:t xml:space="preserve">рублей 00 копеек</w:t>
       </w:r>
       <w:r>
         <w:rPr>
+          <w:rFonts w:ascii="Times New Roman" w:hAnsi="Times New Roman" w:eastAsia="Times New Roman" w:cs="Times New Roman"/>
           <w:color w:val="000000"/>
         </w:rPr>
         <w:t xml:space="preserve">, из них </w:t>
       </w:r>
       <w:r>
         <w:rPr>
+          <w:rFonts w:ascii="Times New Roman" w:hAnsi="Times New Roman" w:eastAsia="Times New Roman" w:cs="Times New Roman"/>
           <w:color w:val="000000"/>
         </w:rPr>
         <w:t xml:space="preserve">НДС</w:t>
       </w:r>
       <w:r>
         <w:rPr>
+          <w:rFonts w:ascii="Times New Roman" w:hAnsi="Times New Roman" w:eastAsia="Times New Roman" w:cs="Times New Roman"/>
           <w:color w:val="000000"/>
         </w:rPr>
         <w:t xml:space="preserve">: </w:t>
       </w:r>
       <w:r>
         <w:rPr>
+          <w:rFonts w:ascii="Times New Roman" w:hAnsi="Times New Roman" w:eastAsia="Times New Roman" w:cs="Times New Roman"/>
           <w:i/>
           <w:iCs/>
         </w:rPr>
         <w:t xml:space="preserve">000 000</w:t>
       </w:r>
       <w:r>
+        <w:rPr>
+          <w:rFonts w:ascii="Times New Roman" w:hAnsi="Times New Roman" w:eastAsia="Times New Roman" w:cs="Times New Roman"/>
+        </w:rPr>
         <w:t xml:space="preserve"> тысячи</w:t>
       </w:r>
       <w:r>
+        <w:rPr>
+          <w:rFonts w:ascii="Times New Roman" w:hAnsi="Times New Roman" w:eastAsia="Times New Roman" w:cs="Times New Roman"/>
+        </w:rPr>
         <w:t xml:space="preserve"> рублей 00 копеек</w:t>
       </w:r>
       <w:r>
+        <w:rPr>
+          <w:rFonts w:ascii="Times New Roman" w:hAnsi="Times New Roman" w:eastAsia="Times New Roman" w:cs="Times New Roman"/>
+        </w:rPr>
         <w:t xml:space="preserve">.</w:t>
       </w:r>
       <w:bookmarkEnd w:id="14"/>
       <w:r>
         <w:rPr>
+          <w:rFonts w:ascii="Times New Roman" w:hAnsi="Times New Roman" w:eastAsia="Times New Roman" w:cs="Times New Roman"/>
           <w:i/>
           <w:iCs/>
           <w:color w:val="000000"/>
@@ -1173,6 +1622,7 @@
       </w:r>
       <w:r>
         <w:rPr>
+          <w:rFonts w:ascii="Times New Roman" w:hAnsi="Times New Roman" w:eastAsia="Times New Roman" w:cs="Times New Roman"/>
           <w:i/>
           <w:iCs/>
           <w:color w:val="000000"/>
@@ -1187,24 +1637,28 @@
         <w:ind w:left="144"/>
         <w:jc w:val="both"/>
         <w:rPr>
+          <w:rFonts w:ascii="Times New Roman" w:hAnsi="Times New Roman" w:cs="Times New Roman"/>
           <w:sz w:val="29"/>
           <w:highlight w:val="cyan"/>
         </w:rPr>
       </w:pPr>
       <w:r>
         <w:rPr>
+          <w:rFonts w:ascii="Times New Roman" w:hAnsi="Times New Roman" w:eastAsia="Times New Roman" w:cs="Times New Roman"/>
           <w:sz w:val="29"/>
           <w:highlight w:val="cyan"/>
         </w:rPr>
       </w:r>
       <w:r>
         <w:rPr>
+          <w:rFonts w:ascii="Times New Roman" w:hAnsi="Times New Roman" w:eastAsia="Times New Roman" w:cs="Times New Roman"/>
           <w:sz w:val="29"/>
           <w:highlight w:val="cyan"/>
         </w:rPr>
       </w:r>
       <w:r>
         <w:rPr>
+          <w:rFonts w:ascii="Times New Roman" w:hAnsi="Times New Roman" w:eastAsia="Times New Roman" w:cs="Times New Roman"/>
           <w:sz w:val="29"/>
           <w:highlight w:val="cyan"/>
         </w:rPr>
@@ -1217,138 +1671,203 @@
         <w:spacing/>
         <w:ind w:right="181" w:left="144"/>
         <w:jc w:val="both"/>
-        <w:rPr/>
+        <w:rPr>
+          <w:rFonts w:ascii="Times New Roman" w:hAnsi="Times New Roman" w:cs="Times New Roman"/>
+        </w:rPr>
       </w:pPr>
       <w:r>
+        <w:rPr>
+          <w:rFonts w:ascii="Times New Roman" w:hAnsi="Times New Roman" w:eastAsia="Times New Roman" w:cs="Times New Roman"/>
+        </w:rPr>
         <w:t xml:space="preserve">Вышеперечисленные</w:t>
       </w:r>
       <w:r>
         <w:rPr>
+          <w:rFonts w:ascii="Times New Roman" w:hAnsi="Times New Roman" w:eastAsia="Times New Roman" w:cs="Times New Roman"/>
           <w:spacing w:val="-5"/>
         </w:rPr>
         <w:t xml:space="preserve"> </w:t>
       </w:r>
       <w:r>
+        <w:rPr>
+          <w:rFonts w:ascii="Times New Roman" w:hAnsi="Times New Roman" w:eastAsia="Times New Roman" w:cs="Times New Roman"/>
+        </w:rPr>
         <w:t xml:space="preserve">услуги</w:t>
       </w:r>
       <w:r>
         <w:rPr>
+          <w:rFonts w:ascii="Times New Roman" w:hAnsi="Times New Roman" w:eastAsia="Times New Roman" w:cs="Times New Roman"/>
           <w:spacing w:val="-8"/>
         </w:rPr>
         <w:t xml:space="preserve"> </w:t>
       </w:r>
       <w:r>
+        <w:rPr>
+          <w:rFonts w:ascii="Times New Roman" w:hAnsi="Times New Roman" w:eastAsia="Times New Roman" w:cs="Times New Roman"/>
+        </w:rPr>
         <w:t xml:space="preserve">выполнены</w:t>
       </w:r>
       <w:r>
         <w:rPr>
+          <w:rFonts w:ascii="Times New Roman" w:hAnsi="Times New Roman" w:eastAsia="Times New Roman" w:cs="Times New Roman"/>
           <w:spacing w:val="-6"/>
         </w:rPr>
         <w:t xml:space="preserve"> </w:t>
       </w:r>
       <w:r>
+        <w:rPr>
+          <w:rFonts w:ascii="Times New Roman" w:hAnsi="Times New Roman" w:eastAsia="Times New Roman" w:cs="Times New Roman"/>
+        </w:rPr>
         <w:t xml:space="preserve">полностью</w:t>
       </w:r>
       <w:r>
         <w:rPr>
+          <w:rFonts w:ascii="Times New Roman" w:hAnsi="Times New Roman" w:eastAsia="Times New Roman" w:cs="Times New Roman"/>
           <w:spacing w:val="-6"/>
         </w:rPr>
         <w:t xml:space="preserve"> </w:t>
       </w:r>
       <w:r>
+        <w:rPr>
+          <w:rFonts w:ascii="Times New Roman" w:hAnsi="Times New Roman" w:eastAsia="Times New Roman" w:cs="Times New Roman"/>
+        </w:rPr>
         <w:t xml:space="preserve">и</w:t>
       </w:r>
       <w:r>
         <w:rPr>
+          <w:rFonts w:ascii="Times New Roman" w:hAnsi="Times New Roman" w:eastAsia="Times New Roman" w:cs="Times New Roman"/>
           <w:spacing w:val="-8"/>
         </w:rPr>
         <w:t xml:space="preserve"> </w:t>
       </w:r>
       <w:r>
+        <w:rPr>
+          <w:rFonts w:ascii="Times New Roman" w:hAnsi="Times New Roman" w:eastAsia="Times New Roman" w:cs="Times New Roman"/>
+        </w:rPr>
         <w:t xml:space="preserve">в</w:t>
       </w:r>
       <w:r>
         <w:rPr>
+          <w:rFonts w:ascii="Times New Roman" w:hAnsi="Times New Roman" w:eastAsia="Times New Roman" w:cs="Times New Roman"/>
           <w:spacing w:val="-7"/>
         </w:rPr>
         <w:t xml:space="preserve"> </w:t>
       </w:r>
       <w:r>
+        <w:rPr>
+          <w:rFonts w:ascii="Times New Roman" w:hAnsi="Times New Roman" w:eastAsia="Times New Roman" w:cs="Times New Roman"/>
+        </w:rPr>
         <w:t xml:space="preserve">срок.</w:t>
       </w:r>
       <w:r>
         <w:rPr>
+          <w:rFonts w:ascii="Times New Roman" w:hAnsi="Times New Roman" w:eastAsia="Times New Roman" w:cs="Times New Roman"/>
           <w:spacing w:val="-8"/>
         </w:rPr>
         <w:t xml:space="preserve"> </w:t>
       </w:r>
       <w:r>
+        <w:rPr>
+          <w:rFonts w:ascii="Times New Roman" w:hAnsi="Times New Roman" w:eastAsia="Times New Roman" w:cs="Times New Roman"/>
+        </w:rPr>
         <w:t xml:space="preserve">Заказчик</w:t>
       </w:r>
       <w:r>
         <w:rPr>
+          <w:rFonts w:ascii="Times New Roman" w:hAnsi="Times New Roman" w:eastAsia="Times New Roman" w:cs="Times New Roman"/>
           <w:spacing w:val="-6"/>
         </w:rPr>
         <w:t xml:space="preserve"> </w:t>
       </w:r>
       <w:r>
+        <w:rPr>
+          <w:rFonts w:ascii="Times New Roman" w:hAnsi="Times New Roman" w:eastAsia="Times New Roman" w:cs="Times New Roman"/>
+        </w:rPr>
         <w:t xml:space="preserve">претензий</w:t>
       </w:r>
       <w:r>
         <w:rPr>
+          <w:rFonts w:ascii="Times New Roman" w:hAnsi="Times New Roman" w:eastAsia="Times New Roman" w:cs="Times New Roman"/>
           <w:spacing w:val="-5"/>
         </w:rPr>
         <w:t xml:space="preserve"> </w:t>
       </w:r>
       <w:r>
+        <w:rPr>
+          <w:rFonts w:ascii="Times New Roman" w:hAnsi="Times New Roman" w:eastAsia="Times New Roman" w:cs="Times New Roman"/>
+        </w:rPr>
         <w:t xml:space="preserve">по</w:t>
       </w:r>
       <w:r>
         <w:rPr>
+          <w:rFonts w:ascii="Times New Roman" w:hAnsi="Times New Roman" w:eastAsia="Times New Roman" w:cs="Times New Roman"/>
           <w:spacing w:val="-8"/>
         </w:rPr>
         <w:t xml:space="preserve"> </w:t>
       </w:r>
       <w:r>
+        <w:rPr>
+          <w:rFonts w:ascii="Times New Roman" w:hAnsi="Times New Roman" w:eastAsia="Times New Roman" w:cs="Times New Roman"/>
+        </w:rPr>
         <w:t xml:space="preserve">объему,</w:t>
       </w:r>
       <w:r>
         <w:rPr>
+          <w:rFonts w:ascii="Times New Roman" w:hAnsi="Times New Roman" w:eastAsia="Times New Roman" w:cs="Times New Roman"/>
           <w:spacing w:val="-57"/>
         </w:rPr>
         <w:t xml:space="preserve"> </w:t>
       </w:r>
       <w:r>
+        <w:rPr>
+          <w:rFonts w:ascii="Times New Roman" w:hAnsi="Times New Roman" w:eastAsia="Times New Roman" w:cs="Times New Roman"/>
+        </w:rPr>
         <w:t xml:space="preserve">качеству и</w:t>
       </w:r>
       <w:r>
         <w:rPr>
+          <w:rFonts w:ascii="Times New Roman" w:hAnsi="Times New Roman" w:eastAsia="Times New Roman" w:cs="Times New Roman"/>
           <w:spacing w:val="-2"/>
         </w:rPr>
         <w:t xml:space="preserve"> </w:t>
       </w:r>
       <w:r>
+        <w:rPr>
+          <w:rFonts w:ascii="Times New Roman" w:hAnsi="Times New Roman" w:eastAsia="Times New Roman" w:cs="Times New Roman"/>
+        </w:rPr>
         <w:t xml:space="preserve">срокам</w:t>
       </w:r>
       <w:r>
         <w:rPr>
+          <w:rFonts w:ascii="Times New Roman" w:hAnsi="Times New Roman" w:eastAsia="Times New Roman" w:cs="Times New Roman"/>
           <w:spacing w:val="1"/>
         </w:rPr>
         <w:t xml:space="preserve"> </w:t>
       </w:r>
       <w:r>
+        <w:rPr>
+          <w:rFonts w:ascii="Times New Roman" w:hAnsi="Times New Roman" w:eastAsia="Times New Roman" w:cs="Times New Roman"/>
+        </w:rPr>
         <w:t xml:space="preserve">оказания услуг не</w:t>
       </w:r>
       <w:r>
         <w:rPr>
+          <w:rFonts w:ascii="Times New Roman" w:hAnsi="Times New Roman" w:eastAsia="Times New Roman" w:cs="Times New Roman"/>
           <w:spacing w:val="-1"/>
         </w:rPr>
         <w:t xml:space="preserve"> </w:t>
       </w:r>
       <w:r>
+        <w:rPr>
+          <w:rFonts w:ascii="Times New Roman" w:hAnsi="Times New Roman" w:eastAsia="Times New Roman" w:cs="Times New Roman"/>
+        </w:rPr>
         <w:t xml:space="preserve">имеет.</w:t>
       </w:r>
-      <w:r/>
+      <w:r>
+        <w:rPr>
+          <w:rFonts w:ascii="Times New Roman" w:hAnsi="Times New Roman" w:eastAsia="Times New Roman" w:cs="Times New Roman"/>
+        </w:rPr>
+      </w:r>
     </w:p>
     <w:p>
       <w:pPr>
@@ -1357,10 +1876,20 @@
         <w:spacing/>
         <w:ind w:right="181" w:left="144"/>
         <w:jc w:val="both"/>
-        <w:rPr/>
-      </w:pPr>
-      <w:r/>
-      <w:r/>
+        <w:rPr>
+          <w:rFonts w:ascii="Times New Roman" w:hAnsi="Times New Roman" w:cs="Times New Roman"/>
+        </w:rPr>
+      </w:pPr>
+      <w:r>
+        <w:rPr>
+          <w:rFonts w:ascii="Times New Roman" w:hAnsi="Times New Roman" w:eastAsia="Times New Roman" w:cs="Times New Roman"/>
+        </w:rPr>
+      </w:r>
+      <w:r>
+        <w:rPr>
+          <w:rFonts w:ascii="Times New Roman" w:hAnsi="Times New Roman" w:eastAsia="Times New Roman" w:cs="Times New Roman"/>
+        </w:rPr>
+      </w:r>
     </w:p>
     <w:p>
       <w:pPr>
@@ -1369,10 +1898,20 @@
         <w:spacing/>
         <w:ind w:right="181" w:left="144"/>
         <w:jc w:val="both"/>
-        <w:rPr/>
-      </w:pPr>
-      <w:r/>
-      <w:r/>
+        <w:rPr>
+          <w:rFonts w:ascii="Times New Roman" w:hAnsi="Times New Roman" w:cs="Times New Roman"/>
+        </w:rPr>
+      </w:pPr>
+      <w:r>
+        <w:rPr>
+          <w:rFonts w:ascii="Times New Roman" w:hAnsi="Times New Roman" w:eastAsia="Times New Roman" w:cs="Times New Roman"/>
+        </w:rPr>
+      </w:r>
+      <w:r>
+        <w:rPr>
+          <w:rFonts w:ascii="Times New Roman" w:hAnsi="Times New Roman" w:eastAsia="Times New Roman" w:cs="Times New Roman"/>
+        </w:rPr>
+      </w:r>
     </w:p>
     <w:p>
       <w:pPr>
@@ -1381,11 +1920,13 @@
         <w:spacing w:before="6"/>
         <w:ind/>
         <w:rPr>
+          <w:rFonts w:ascii="Times New Roman" w:hAnsi="Times New Roman" w:cs="Times New Roman"/>
           <w:sz w:val="16"/>
         </w:rPr>
       </w:pPr>
       <w:r>
         <w:rPr>
+          <w:rFonts w:ascii="Times New Roman" w:hAnsi="Times New Roman" w:eastAsia="Times New Roman" w:cs="Times New Roman"/>
           <w:sz w:val="16"/>
         </w:rPr>
         <mc:AlternateContent>
@@ -1482,11 +2023,13 @@
       </w:r>
       <w:r>
         <w:rPr>
+          <w:rFonts w:ascii="Times New Roman" w:hAnsi="Times New Roman" w:eastAsia="Times New Roman" w:cs="Times New Roman"/>
           <w:sz w:val="16"/>
         </w:rPr>
       </w:r>
       <w:r>
         <w:rPr>
+          <w:rFonts w:ascii="Times New Roman" w:hAnsi="Times New Roman" w:eastAsia="Times New Roman" w:cs="Times New Roman"/>
           <w:sz w:val="16"/>
         </w:rPr>
       </w:r>
@@ -1520,15 +2063,27 @@
               <w:pBdr/>
               <w:spacing w:before="9"/>
               <w:ind/>
-              <w:rPr/>
+              <w:rPr>
+                <w:rFonts w:ascii="Times New Roman" w:hAnsi="Times New Roman" w:cs="Times New Roman"/>
+              </w:rPr>
             </w:pPr>
             <w:r>
+              <w:rPr>
+                <w:rFonts w:ascii="Times New Roman" w:hAnsi="Times New Roman" w:eastAsia="Times New Roman" w:cs="Times New Roman"/>
+              </w:rPr>
               <w:t xml:space="preserve">Исполнитель</w:t>
             </w:r>
             <w:r>
+              <w:rPr>
+                <w:rFonts w:ascii="Times New Roman" w:hAnsi="Times New Roman" w:eastAsia="Times New Roman" w:cs="Times New Roman"/>
+              </w:rPr>
               <w:t xml:space="preserve"> ___________________</w:t>
             </w:r>
-            <w:r/>
+            <w:r>
+              <w:rPr>
+                <w:rFonts w:ascii="Times New Roman" w:hAnsi="Times New Roman" w:eastAsia="Times New Roman" w:cs="Times New Roman"/>
+              </w:rPr>
+            </w:r>
           </w:p>
           <w:p>
             <w:pPr>
@@ -1536,10 +2091,20 @@
               <w:pBdr/>
               <w:spacing w:before="9"/>
               <w:ind/>
-              <w:rPr/>
+              <w:rPr>
+                <w:rFonts w:ascii="Times New Roman" w:hAnsi="Times New Roman" w:cs="Times New Roman"/>
+              </w:rPr>
             </w:pPr>
-            <w:r/>
-            <w:r/>
+            <w:r>
+              <w:rPr>
+                <w:rFonts w:ascii="Times New Roman" w:hAnsi="Times New Roman" w:eastAsia="Times New Roman" w:cs="Times New Roman"/>
+              </w:rPr>
+            </w:r>
+            <w:r>
+              <w:rPr>
+                <w:rFonts w:ascii="Times New Roman" w:hAnsi="Times New Roman" w:eastAsia="Times New Roman" w:cs="Times New Roman"/>
+              </w:rPr>
+            </w:r>
           </w:p>
           <w:p>
             <w:pPr>
@@ -1547,10 +2112,20 @@
               <w:pBdr/>
               <w:spacing w:before="9"/>
               <w:ind/>
-              <w:rPr/>
+              <w:rPr>
+                <w:rFonts w:ascii="Times New Roman" w:hAnsi="Times New Roman" w:cs="Times New Roman"/>
+              </w:rPr>
             </w:pPr>
-            <w:r/>
-            <w:r/>
+            <w:r>
+              <w:rPr>
+                <w:rFonts w:ascii="Times New Roman" w:hAnsi="Times New Roman" w:eastAsia="Times New Roman" w:cs="Times New Roman"/>
+              </w:rPr>
+            </w:r>
+            <w:r>
+              <w:rPr>
+                <w:rFonts w:ascii="Times New Roman" w:hAnsi="Times New Roman" w:eastAsia="Times New Roman" w:cs="Times New Roman"/>
+              </w:rPr>
+            </w:r>
           </w:p>
           <w:p>
             <w:pPr>
@@ -1558,10 +2133,20 @@
               <w:pBdr/>
               <w:spacing w:before="9"/>
               <w:ind/>
-              <w:rPr/>
+              <w:rPr>
+                <w:rFonts w:ascii="Times New Roman" w:hAnsi="Times New Roman" w:cs="Times New Roman"/>
+              </w:rPr>
             </w:pPr>
-            <w:r/>
-            <w:r/>
+            <w:r>
+              <w:rPr>
+                <w:rFonts w:ascii="Times New Roman" w:hAnsi="Times New Roman" w:eastAsia="Times New Roman" w:cs="Times New Roman"/>
+              </w:rPr>
+            </w:r>
+            <w:r>
+              <w:rPr>
+                <w:rFonts w:ascii="Times New Roman" w:hAnsi="Times New Roman" w:eastAsia="Times New Roman" w:cs="Times New Roman"/>
+              </w:rPr>
+            </w:r>
           </w:p>
         </w:tc>
         <w:tc>
@@ -1577,15 +2162,27 @@
               <w:pBdr/>
               <w:spacing w:before="9"/>
               <w:ind/>
-              <w:rPr/>
+              <w:rPr>
+                <w:rFonts w:ascii="Times New Roman" w:hAnsi="Times New Roman" w:cs="Times New Roman"/>
+              </w:rPr>
             </w:pPr>
             <w:r>
+              <w:rPr>
+                <w:rFonts w:ascii="Times New Roman" w:hAnsi="Times New Roman" w:eastAsia="Times New Roman" w:cs="Times New Roman"/>
+              </w:rPr>
               <w:t xml:space="preserve">Заказчик</w:t>
             </w:r>
             <w:r>
+              <w:rPr>
+                <w:rFonts w:ascii="Times New Roman" w:hAnsi="Times New Roman" w:eastAsia="Times New Roman" w:cs="Times New Roman"/>
+              </w:rPr>
               <w:t xml:space="preserve"> __________________________</w:t>
             </w:r>
-            <w:r/>
+            <w:r>
+              <w:rPr>
+                <w:rFonts w:ascii="Times New Roman" w:hAnsi="Times New Roman" w:eastAsia="Times New Roman" w:cs="Times New Roman"/>
+              </w:rPr>
+            </w:r>
           </w:p>
           <w:p>
             <w:pPr>
@@ -1593,10 +2190,20 @@
               <w:pBdr/>
               <w:spacing w:before="9"/>
               <w:ind/>
-              <w:rPr/>
+              <w:rPr>
+                <w:rFonts w:ascii="Times New Roman" w:hAnsi="Times New Roman" w:cs="Times New Roman"/>
+              </w:rPr>
             </w:pPr>
-            <w:r/>
-            <w:r/>
+            <w:r>
+              <w:rPr>
+                <w:rFonts w:ascii="Times New Roman" w:hAnsi="Times New Roman" w:eastAsia="Times New Roman" w:cs="Times New Roman"/>
+              </w:rPr>
+            </w:r>
+            <w:r>
+              <w:rPr>
+                <w:rFonts w:ascii="Times New Roman" w:hAnsi="Times New Roman" w:eastAsia="Times New Roman" w:cs="Times New Roman"/>
+              </w:rPr>
+            </w:r>
           </w:p>
           <w:p>
             <w:pPr>
@@ -1604,10 +2211,20 @@
               <w:pBdr/>
               <w:spacing w:before="9"/>
               <w:ind/>
-              <w:rPr/>
+              <w:rPr>
+                <w:rFonts w:ascii="Times New Roman" w:hAnsi="Times New Roman" w:cs="Times New Roman"/>
+              </w:rPr>
             </w:pPr>
-            <w:r/>
-            <w:r/>
+            <w:r>
+              <w:rPr>
+                <w:rFonts w:ascii="Times New Roman" w:hAnsi="Times New Roman" w:eastAsia="Times New Roman" w:cs="Times New Roman"/>
+              </w:rPr>
+            </w:r>
+            <w:r>
+              <w:rPr>
+                <w:rFonts w:ascii="Times New Roman" w:hAnsi="Times New Roman" w:eastAsia="Times New Roman" w:cs="Times New Roman"/>
+              </w:rPr>
+            </w:r>
           </w:p>
         </w:tc>
       </w:tr>
@@ -1619,21 +2236,25 @@
         <w:spacing w:before="9"/>
         <w:ind/>
         <w:rPr>
+          <w:rFonts w:ascii="Times New Roman" w:hAnsi="Times New Roman" w:cs="Times New Roman"/>
           <w:sz w:val="15"/>
         </w:rPr>
       </w:pPr>
       <w:r>
         <w:rPr>
+          <w:rFonts w:ascii="Times New Roman" w:hAnsi="Times New Roman" w:eastAsia="Times New Roman" w:cs="Times New Roman"/>
           <w:sz w:val="15"/>
         </w:rPr>
       </w:r>
       <w:r>
         <w:rPr>
+          <w:rFonts w:ascii="Times New Roman" w:hAnsi="Times New Roman" w:eastAsia="Times New Roman" w:cs="Times New Roman"/>
           <w:sz w:val="15"/>
         </w:rPr>
       </w:r>
       <w:r>
         <w:rPr>
+          <w:rFonts w:ascii="Times New Roman" w:hAnsi="Times New Roman" w:eastAsia="Times New Roman" w:cs="Times New Roman"/>
           <w:sz w:val="15"/>
         </w:rPr>
       </w:r>

</xml_diff>

<commit_message>
ECOSCRM-89 - Translation of numerical amounts into words
</commit_message>
<xml_diff>
--- a/src/main/resources/app/artifacts/transformation/template/act/act-template.docx
+++ b/src/main/resources/app/artifacts/transformation/template/act/act-template.docx
@@ -54,15 +54,12 @@
       </w:r>
       <w:r>
         <w:rPr>
-          <w:rStyle w:val="899"/>
           <w:rFonts w:ascii="Times New Roman" w:hAnsi="Times New Roman" w:eastAsia="Times New Roman" w:cs="Times New Roman"/>
-          <w:b w:val="0"/>
-          <w:bCs w:val="0"/>
         </w:rPr>
       </w:r>
       <w:r>
         <w:rPr>
-          <w:rFonts w:ascii="Times New Roman" w:hAnsi="Times New Roman" w:eastAsia="Times New Roman" w:cs="Times New Roman"/>
+          <w:rFonts w:ascii="Times New Roman" w:hAnsi="Times New Roman" w:cs="Times New Roman"/>
         </w:rPr>
       </w:r>
     </w:p>
@@ -94,7 +91,7 @@
       </w:r>
       <w:r>
         <w:rPr>
-          <w:rFonts w:ascii="Times New Roman" w:hAnsi="Times New Roman" w:eastAsia="Times New Roman" w:cs="Times New Roman"/>
+          <w:rFonts w:ascii="Times New Roman" w:hAnsi="Times New Roman" w:cs="Times New Roman"/>
           <w:b/>
           <w:sz w:val="9"/>
         </w:rPr>
@@ -219,7 +216,7 @@
       </w:r>
       <w:r>
         <w:rPr>
-          <w:rFonts w:ascii="Times New Roman" w:hAnsi="Times New Roman" w:eastAsia="Times New Roman" w:cs="Times New Roman"/>
+          <w:rFonts w:ascii="Times New Roman" w:hAnsi="Times New Roman" w:cs="Times New Roman"/>
           <w:b/>
           <w:sz w:val="21"/>
         </w:rPr>
@@ -259,6 +256,11 @@
           <w:rFonts w:ascii="Times New Roman" w:hAnsi="Times New Roman" w:eastAsia="Times New Roman" w:cs="Times New Roman"/>
         </w:rPr>
       </w:r>
+      <w:r>
+        <w:rPr>
+          <w:rFonts w:ascii="Times New Roman" w:hAnsi="Times New Roman" w:cs="Times New Roman"/>
+        </w:rPr>
+      </w:r>
     </w:p>
     <w:p>
       <w:pPr>
@@ -294,6 +296,11 @@
           <w:rFonts w:ascii="Times New Roman" w:hAnsi="Times New Roman" w:eastAsia="Times New Roman" w:cs="Times New Roman"/>
         </w:rPr>
       </w:r>
+      <w:r>
+        <w:rPr>
+          <w:rFonts w:ascii="Times New Roman" w:hAnsi="Times New Roman" w:cs="Times New Roman"/>
+        </w:rPr>
+      </w:r>
     </w:p>
     <w:p>
       <w:pPr>
@@ -313,6 +320,11 @@
       <w:r>
         <w:rPr>
           <w:rFonts w:ascii="Times New Roman" w:hAnsi="Times New Roman" w:eastAsia="Times New Roman" w:cs="Times New Roman"/>
+        </w:rPr>
+      </w:r>
+      <w:r>
+        <w:rPr>
+          <w:rFonts w:ascii="Times New Roman" w:hAnsi="Times New Roman" w:cs="Times New Roman"/>
         </w:rPr>
       </w:r>
     </w:p>
@@ -379,7 +391,7 @@
             </w:r>
             <w:r>
               <w:rPr>
-                <w:rFonts w:ascii="Times New Roman" w:hAnsi="Times New Roman" w:eastAsia="Times New Roman" w:cs="Times New Roman"/>
+                <w:rFonts w:ascii="Times New Roman" w:hAnsi="Times New Roman" w:cs="Times New Roman"/>
                 <w:sz w:val="24"/>
               </w:rPr>
             </w:r>
@@ -453,7 +465,7 @@
             </w:r>
             <w:r>
               <w:rPr>
-                <w:rFonts w:ascii="Times New Roman" w:hAnsi="Times New Roman" w:eastAsia="Times New Roman" w:cs="Times New Roman"/>
+                <w:rFonts w:ascii="Times New Roman" w:hAnsi="Times New Roman" w:cs="Times New Roman"/>
                 <w:sz w:val="24"/>
               </w:rPr>
             </w:r>
@@ -498,7 +510,7 @@
             </w:r>
             <w:r>
               <w:rPr>
-                <w:rFonts w:ascii="Times New Roman" w:hAnsi="Times New Roman" w:eastAsia="Times New Roman" w:cs="Times New Roman"/>
+                <w:rFonts w:ascii="Times New Roman" w:hAnsi="Times New Roman" w:cs="Times New Roman"/>
                 <w:sz w:val="24"/>
               </w:rPr>
             </w:r>
@@ -543,7 +555,7 @@
             </w:r>
             <w:r>
               <w:rPr>
-                <w:rFonts w:ascii="Times New Roman" w:hAnsi="Times New Roman" w:eastAsia="Times New Roman" w:cs="Times New Roman"/>
+                <w:rFonts w:ascii="Times New Roman" w:hAnsi="Times New Roman" w:cs="Times New Roman"/>
                 <w:sz w:val="24"/>
               </w:rPr>
             </w:r>
@@ -588,7 +600,7 @@
             </w:r>
             <w:r>
               <w:rPr>
-                <w:rFonts w:ascii="Times New Roman" w:hAnsi="Times New Roman" w:eastAsia="Times New Roman" w:cs="Times New Roman"/>
+                <w:rFonts w:ascii="Times New Roman" w:hAnsi="Times New Roman" w:cs="Times New Roman"/>
                 <w:sz w:val="24"/>
               </w:rPr>
             </w:r>
@@ -632,7 +644,7 @@
             </w:r>
             <w:r>
               <w:rPr>
-                <w:rFonts w:ascii="Times New Roman" w:hAnsi="Times New Roman" w:eastAsia="Times New Roman" w:cs="Times New Roman"/>
+                <w:rFonts w:ascii="Times New Roman" w:hAnsi="Times New Roman" w:cs="Times New Roman"/>
                 <w:sz w:val="24"/>
               </w:rPr>
             </w:r>
@@ -696,7 +708,7 @@
             </w:r>
             <w:r>
               <w:rPr>
-                <w:rFonts w:ascii="Times New Roman" w:hAnsi="Times New Roman" w:eastAsia="Times New Roman" w:cs="Times New Roman"/>
+                <w:rFonts w:ascii="Times New Roman" w:hAnsi="Times New Roman" w:cs="Times New Roman"/>
                 <w:sz w:val="24"/>
               </w:rPr>
             </w:r>
@@ -749,7 +761,7 @@
             </w:r>
             <w:r>
               <w:rPr>
-                <w:rFonts w:ascii="Times New Roman" w:hAnsi="Times New Roman" w:eastAsia="Times New Roman" w:cs="Times New Roman"/>
+                <w:rFonts w:ascii="Times New Roman" w:hAnsi="Times New Roman" w:cs="Times New Roman"/>
                 <w:sz w:val="24"/>
               </w:rPr>
             </w:r>
@@ -803,9 +815,8 @@
             </w:r>
             <w:r>
               <w:rPr>
-                <w:rFonts w:ascii="Times New Roman" w:hAnsi="Times New Roman" w:eastAsia="Times New Roman" w:cs="Times New Roman"/>
+                <w:rFonts w:ascii="Times New Roman" w:hAnsi="Times New Roman" w:cs="Times New Roman"/>
                 <w:sz w:val="24"/>
-                <w:lang w:val="en-US"/>
               </w:rPr>
             </w:r>
           </w:p>
@@ -858,9 +869,8 @@
             </w:r>
             <w:r>
               <w:rPr>
-                <w:rFonts w:ascii="Times New Roman" w:hAnsi="Times New Roman" w:eastAsia="Times New Roman" w:cs="Times New Roman"/>
+                <w:rFonts w:ascii="Times New Roman" w:hAnsi="Times New Roman" w:cs="Times New Roman"/>
                 <w:sz w:val="24"/>
-                <w:lang w:val="en-US"/>
               </w:rPr>
             </w:r>
           </w:p>
@@ -903,7 +913,7 @@
             </w:r>
             <w:r>
               <w:rPr>
-                <w:rFonts w:ascii="Times New Roman" w:hAnsi="Times New Roman" w:eastAsia="Times New Roman" w:cs="Times New Roman"/>
+                <w:rFonts w:ascii="Times New Roman" w:hAnsi="Times New Roman" w:cs="Times New Roman"/>
                 <w:sz w:val="26"/>
               </w:rPr>
             </w:r>
@@ -943,7 +953,7 @@
             </w:r>
             <w:r>
               <w:rPr>
-                <w:rFonts w:ascii="Times New Roman" w:hAnsi="Times New Roman" w:eastAsia="Times New Roman" w:cs="Times New Roman"/>
+                <w:rFonts w:ascii="Times New Roman" w:hAnsi="Times New Roman" w:cs="Times New Roman"/>
                 <w:sz w:val="24"/>
               </w:rPr>
             </w:r>
@@ -987,7 +997,7 @@
             </w:r>
             <w:r>
               <w:rPr>
-                <w:rFonts w:ascii="Times New Roman" w:hAnsi="Times New Roman" w:eastAsia="Times New Roman" w:cs="Times New Roman"/>
+                <w:rFonts w:ascii="Times New Roman" w:hAnsi="Times New Roman" w:cs="Times New Roman"/>
                 <w:sz w:val="26"/>
               </w:rPr>
             </w:r>
@@ -1029,7 +1039,7 @@
             </w:r>
             <w:r>
               <w:rPr>
-                <w:rFonts w:ascii="Times New Roman" w:hAnsi="Times New Roman" w:eastAsia="Times New Roman" w:cs="Times New Roman"/>
+                <w:rFonts w:ascii="Times New Roman" w:hAnsi="Times New Roman" w:cs="Times New Roman"/>
                 <w:sz w:val="24"/>
               </w:rPr>
             </w:r>
@@ -1143,12 +1153,7 @@
             </w:r>
             <w:r>
               <w:rPr>
-                <w:sz w:val="24"/>
-                <w:szCs w:val="24"/>
-              </w:rPr>
-            </w:r>
-            <w:r>
-              <w:rPr>
+                <w:color w:val="000000"/>
                 <w:sz w:val="24"/>
                 <w:szCs w:val="24"/>
               </w:rPr>
@@ -1257,12 +1262,7 @@
             </w:r>
             <w:r>
               <w:rPr>
-                <w:sz w:val="24"/>
-                <w:szCs w:val="24"/>
-              </w:rPr>
-            </w:r>
-            <w:r>
-              <w:rPr>
+                <w:color w:val="000000"/>
                 <w:sz w:val="24"/>
                 <w:szCs w:val="24"/>
               </w:rPr>
@@ -1373,12 +1373,6 @@
             </w:r>
             <w:r>
               <w:rPr>
-                <w:sz w:val="24"/>
-                <w:szCs w:val="24"/>
-              </w:rPr>
-            </w:r>
-            <w:r>
-              <w:rPr>
                 <w:color w:val="000000"/>
                 <w:sz w:val="24"/>
                 <w:szCs w:val="24"/>
@@ -1420,7 +1414,7 @@
       </w:r>
       <w:r>
         <w:rPr>
-          <w:rFonts w:ascii="Times New Roman" w:hAnsi="Times New Roman" w:eastAsia="Times New Roman" w:cs="Times New Roman"/>
+          <w:rFonts w:ascii="Times New Roman" w:hAnsi="Times New Roman" w:cs="Times New Roman"/>
           <w:sz w:val="21"/>
         </w:rPr>
       </w:r>
@@ -1493,7 +1487,7 @@
       </w:r>
       <w:r>
         <w:rPr>
-          <w:rFonts w:ascii="Times New Roman" w:hAnsi="Times New Roman" w:eastAsia="Times New Roman" w:cs="Times New Roman"/>
+          <w:rFonts w:ascii="Times New Roman" w:hAnsi="Times New Roman" w:cs="Times New Roman"/>
           <w:color w:val="000000"/>
           <w:sz w:val="24"/>
         </w:rPr>
@@ -1520,6 +1514,11 @@
           <w:rFonts w:ascii="Times New Roman" w:hAnsi="Times New Roman" w:eastAsia="Times New Roman" w:cs="Times New Roman"/>
         </w:rPr>
       </w:r>
+      <w:r>
+        <w:rPr>
+          <w:rFonts w:ascii="Times New Roman" w:hAnsi="Times New Roman" w:cs="Times New Roman"/>
+        </w:rPr>
+      </w:r>
     </w:p>
     <w:p>
       <w:pPr>
@@ -1540,89 +1539,29 @@
           <w:rFonts w:ascii="Times New Roman" w:hAnsi="Times New Roman" w:eastAsia="Times New Roman" w:cs="Times New Roman"/>
         </w:rPr>
       </w:r>
-      <w:bookmarkStart w:id="14" w:name="_Hlk172130346"/>
       <w:r>
         <w:rPr>
           <w:rFonts w:ascii="Times New Roman" w:hAnsi="Times New Roman" w:eastAsia="Times New Roman" w:cs="Times New Roman"/>
-          <w:i/>
-          <w:iCs/>
-          <w:color w:val="000000"/>
         </w:rPr>
-        <w:t xml:space="preserve">000 000</w:t>
-      </w:r>
-      <w:r>
-        <w:rPr>
-          <w:rFonts w:ascii="Times New Roman" w:hAnsi="Times New Roman" w:eastAsia="Times New Roman" w:cs="Times New Roman"/>
-          <w:color w:val="000000"/>
-        </w:rPr>
-        <w:t xml:space="preserve"> тысячи </w:t>
-      </w:r>
-      <w:r>
-        <w:rPr>
-          <w:rFonts w:ascii="Times New Roman" w:hAnsi="Times New Roman" w:eastAsia="Times New Roman" w:cs="Times New Roman"/>
-          <w:color w:val="000000"/>
-        </w:rPr>
-        <w:t xml:space="preserve">рублей 00 копеек</w:t>
-      </w:r>
-      <w:r>
-        <w:rPr>
-          <w:rFonts w:ascii="Times New Roman" w:hAnsi="Times New Roman" w:eastAsia="Times New Roman" w:cs="Times New Roman"/>
-          <w:color w:val="000000"/>
-        </w:rPr>
-        <w:t xml:space="preserve">, из них </w:t>
-      </w:r>
-      <w:r>
-        <w:rPr>
-          <w:rFonts w:ascii="Times New Roman" w:hAnsi="Times New Roman" w:eastAsia="Times New Roman" w:cs="Times New Roman"/>
-          <w:color w:val="000000"/>
-        </w:rPr>
-        <w:t xml:space="preserve">НДС</w:t>
-      </w:r>
-      <w:r>
-        <w:rPr>
-          <w:rFonts w:ascii="Times New Roman" w:hAnsi="Times New Roman" w:eastAsia="Times New Roman" w:cs="Times New Roman"/>
-          <w:color w:val="000000"/>
-        </w:rPr>
-        <w:t xml:space="preserve">: </w:t>
-      </w:r>
-      <w:r>
-        <w:rPr>
-          <w:rFonts w:ascii="Times New Roman" w:hAnsi="Times New Roman" w:eastAsia="Times New Roman" w:cs="Times New Roman"/>
-          <w:i/>
-          <w:iCs/>
-        </w:rPr>
-        <w:t xml:space="preserve">000 000</w:t>
+        <w:t xml:space="preserve">[#[@amountInWords locale="ru" currency="RUB"]${totalAmountWithVat!0}[/@amountInWords], из них НДС: [@amountInWords locale="ru" currency="RUB"]${totalVat!0}[/@amountInWords]#]</w:t>
       </w:r>
       <w:r>
         <w:rPr>
           <w:rFonts w:ascii="Times New Roman" w:hAnsi="Times New Roman" w:eastAsia="Times New Roman" w:cs="Times New Roman"/>
         </w:rPr>
-        <w:t xml:space="preserve"> тысячи</w:t>
       </w:r>
       <w:r>
         <w:rPr>
-          <w:rFonts w:ascii="Times New Roman" w:hAnsi="Times New Roman" w:eastAsia="Times New Roman" w:cs="Times New Roman"/>
-        </w:rPr>
-        <w:t xml:space="preserve"> рублей 00 копеек</w:t>
-      </w:r>
-      <w:r>
-        <w:rPr>
-          <w:rFonts w:ascii="Times New Roman" w:hAnsi="Times New Roman" w:eastAsia="Times New Roman" w:cs="Times New Roman"/>
-        </w:rPr>
-        <w:t xml:space="preserve">.</w:t>
-      </w:r>
-      <w:bookmarkEnd w:id="14"/>
-      <w:r>
-        <w:rPr>
-          <w:rFonts w:ascii="Times New Roman" w:hAnsi="Times New Roman" w:eastAsia="Times New Roman" w:cs="Times New Roman"/>
+          <w:rFonts w:ascii="Times New Roman" w:hAnsi="Times New Roman" w:cs="Times New Roman"/>
           <w:i/>
           <w:iCs/>
           <w:color w:val="000000"/>
         </w:rPr>
+        <w:t xml:space="preserve">.</w:t>
       </w:r>
       <w:r>
         <w:rPr>
-          <w:rFonts w:ascii="Times New Roman" w:hAnsi="Times New Roman" w:eastAsia="Times New Roman" w:cs="Times New Roman"/>
+          <w:rFonts w:ascii="Times New Roman" w:hAnsi="Times New Roman" w:cs="Times New Roman"/>
           <w:i/>
           <w:iCs/>
           <w:color w:val="000000"/>
@@ -1658,7 +1597,7 @@
       </w:r>
       <w:r>
         <w:rPr>
-          <w:rFonts w:ascii="Times New Roman" w:hAnsi="Times New Roman" w:eastAsia="Times New Roman" w:cs="Times New Roman"/>
+          <w:rFonts w:ascii="Times New Roman" w:hAnsi="Times New Roman" w:cs="Times New Roman"/>
           <w:sz w:val="29"/>
           <w:highlight w:val="cyan"/>
         </w:rPr>
@@ -1868,6 +1807,11 @@
           <w:rFonts w:ascii="Times New Roman" w:hAnsi="Times New Roman" w:eastAsia="Times New Roman" w:cs="Times New Roman"/>
         </w:rPr>
       </w:r>
+      <w:r>
+        <w:rPr>
+          <w:rFonts w:ascii="Times New Roman" w:hAnsi="Times New Roman" w:cs="Times New Roman"/>
+        </w:rPr>
+      </w:r>
     </w:p>
     <w:p>
       <w:pPr>
@@ -1890,6 +1834,11 @@
           <w:rFonts w:ascii="Times New Roman" w:hAnsi="Times New Roman" w:eastAsia="Times New Roman" w:cs="Times New Roman"/>
         </w:rPr>
       </w:r>
+      <w:r>
+        <w:rPr>
+          <w:rFonts w:ascii="Times New Roman" w:hAnsi="Times New Roman" w:cs="Times New Roman"/>
+        </w:rPr>
+      </w:r>
     </w:p>
     <w:p>
       <w:pPr>
@@ -1910,6 +1859,11 @@
       <w:r>
         <w:rPr>
           <w:rFonts w:ascii="Times New Roman" w:hAnsi="Times New Roman" w:eastAsia="Times New Roman" w:cs="Times New Roman"/>
+        </w:rPr>
+      </w:r>
+      <w:r>
+        <w:rPr>
+          <w:rFonts w:ascii="Times New Roman" w:hAnsi="Times New Roman" w:cs="Times New Roman"/>
         </w:rPr>
       </w:r>
     </w:p>
@@ -2029,7 +1983,7 @@
       </w:r>
       <w:r>
         <w:rPr>
-          <w:rFonts w:ascii="Times New Roman" w:hAnsi="Times New Roman" w:eastAsia="Times New Roman" w:cs="Times New Roman"/>
+          <w:rFonts w:ascii="Times New Roman" w:hAnsi="Times New Roman" w:cs="Times New Roman"/>
           <w:sz w:val="16"/>
         </w:rPr>
       </w:r>
@@ -2084,25 +2038,9 @@
                 <w:rFonts w:ascii="Times New Roman" w:hAnsi="Times New Roman" w:eastAsia="Times New Roman" w:cs="Times New Roman"/>
               </w:rPr>
             </w:r>
-          </w:p>
-          <w:p>
-            <w:pPr>
-              <w:pStyle w:val="747"/>
-              <w:pBdr/>
-              <w:spacing w:before="9"/>
-              <w:ind/>
+            <w:r>
               <w:rPr>
                 <w:rFonts w:ascii="Times New Roman" w:hAnsi="Times New Roman" w:cs="Times New Roman"/>
-              </w:rPr>
-            </w:pPr>
-            <w:r>
-              <w:rPr>
-                <w:rFonts w:ascii="Times New Roman" w:hAnsi="Times New Roman" w:eastAsia="Times New Roman" w:cs="Times New Roman"/>
-              </w:rPr>
-            </w:r>
-            <w:r>
-              <w:rPr>
-                <w:rFonts w:ascii="Times New Roman" w:hAnsi="Times New Roman" w:eastAsia="Times New Roman" w:cs="Times New Roman"/>
               </w:rPr>
             </w:r>
           </w:p>
@@ -2126,6 +2064,11 @@
                 <w:rFonts w:ascii="Times New Roman" w:hAnsi="Times New Roman" w:eastAsia="Times New Roman" w:cs="Times New Roman"/>
               </w:rPr>
             </w:r>
+            <w:r>
+              <w:rPr>
+                <w:rFonts w:ascii="Times New Roman" w:hAnsi="Times New Roman" w:cs="Times New Roman"/>
+              </w:rPr>
+            </w:r>
           </w:p>
           <w:p>
             <w:pPr>
@@ -2145,6 +2088,37 @@
             <w:r>
               <w:rPr>
                 <w:rFonts w:ascii="Times New Roman" w:hAnsi="Times New Roman" w:eastAsia="Times New Roman" w:cs="Times New Roman"/>
+              </w:rPr>
+            </w:r>
+            <w:r>
+              <w:rPr>
+                <w:rFonts w:ascii="Times New Roman" w:hAnsi="Times New Roman" w:cs="Times New Roman"/>
+              </w:rPr>
+            </w:r>
+          </w:p>
+          <w:p>
+            <w:pPr>
+              <w:pStyle w:val="747"/>
+              <w:pBdr/>
+              <w:spacing w:before="9"/>
+              <w:ind/>
+              <w:rPr>
+                <w:rFonts w:ascii="Times New Roman" w:hAnsi="Times New Roman" w:cs="Times New Roman"/>
+              </w:rPr>
+            </w:pPr>
+            <w:r>
+              <w:rPr>
+                <w:rFonts w:ascii="Times New Roman" w:hAnsi="Times New Roman" w:eastAsia="Times New Roman" w:cs="Times New Roman"/>
+              </w:rPr>
+            </w:r>
+            <w:r>
+              <w:rPr>
+                <w:rFonts w:ascii="Times New Roman" w:hAnsi="Times New Roman" w:eastAsia="Times New Roman" w:cs="Times New Roman"/>
+              </w:rPr>
+            </w:r>
+            <w:r>
+              <w:rPr>
+                <w:rFonts w:ascii="Times New Roman" w:hAnsi="Times New Roman" w:cs="Times New Roman"/>
               </w:rPr>
             </w:r>
           </w:p>
@@ -2183,25 +2157,9 @@
                 <w:rFonts w:ascii="Times New Roman" w:hAnsi="Times New Roman" w:eastAsia="Times New Roman" w:cs="Times New Roman"/>
               </w:rPr>
             </w:r>
-          </w:p>
-          <w:p>
-            <w:pPr>
-              <w:pStyle w:val="747"/>
-              <w:pBdr/>
-              <w:spacing w:before="9"/>
-              <w:ind/>
+            <w:r>
               <w:rPr>
                 <w:rFonts w:ascii="Times New Roman" w:hAnsi="Times New Roman" w:cs="Times New Roman"/>
-              </w:rPr>
-            </w:pPr>
-            <w:r>
-              <w:rPr>
-                <w:rFonts w:ascii="Times New Roman" w:hAnsi="Times New Roman" w:eastAsia="Times New Roman" w:cs="Times New Roman"/>
-              </w:rPr>
-            </w:r>
-            <w:r>
-              <w:rPr>
-                <w:rFonts w:ascii="Times New Roman" w:hAnsi="Times New Roman" w:eastAsia="Times New Roman" w:cs="Times New Roman"/>
               </w:rPr>
             </w:r>
           </w:p>
@@ -2225,6 +2183,37 @@
                 <w:rFonts w:ascii="Times New Roman" w:hAnsi="Times New Roman" w:eastAsia="Times New Roman" w:cs="Times New Roman"/>
               </w:rPr>
             </w:r>
+            <w:r>
+              <w:rPr>
+                <w:rFonts w:ascii="Times New Roman" w:hAnsi="Times New Roman" w:cs="Times New Roman"/>
+              </w:rPr>
+            </w:r>
+          </w:p>
+          <w:p>
+            <w:pPr>
+              <w:pStyle w:val="747"/>
+              <w:pBdr/>
+              <w:spacing w:before="9"/>
+              <w:ind/>
+              <w:rPr>
+                <w:rFonts w:ascii="Times New Roman" w:hAnsi="Times New Roman" w:cs="Times New Roman"/>
+              </w:rPr>
+            </w:pPr>
+            <w:r>
+              <w:rPr>
+                <w:rFonts w:ascii="Times New Roman" w:hAnsi="Times New Roman" w:eastAsia="Times New Roman" w:cs="Times New Roman"/>
+              </w:rPr>
+            </w:r>
+            <w:r>
+              <w:rPr>
+                <w:rFonts w:ascii="Times New Roman" w:hAnsi="Times New Roman" w:eastAsia="Times New Roman" w:cs="Times New Roman"/>
+              </w:rPr>
+            </w:r>
+            <w:r>
+              <w:rPr>
+                <w:rFonts w:ascii="Times New Roman" w:hAnsi="Times New Roman" w:cs="Times New Roman"/>
+              </w:rPr>
+            </w:r>
           </w:p>
         </w:tc>
       </w:tr>
@@ -2254,7 +2243,7 @@
       </w:r>
       <w:r>
         <w:rPr>
-          <w:rFonts w:ascii="Times New Roman" w:hAnsi="Times New Roman" w:eastAsia="Times New Roman" w:cs="Times New Roman"/>
+          <w:rFonts w:ascii="Times New Roman" w:hAnsi="Times New Roman" w:cs="Times New Roman"/>
           <w:sz w:val="15"/>
         </w:rPr>
       </w:r>

</xml_diff>

<commit_message>
ECOSCRM-54 - Generation of payment documents
</commit_message>
<xml_diff>
--- a/src/main/resources/app/artifacts/transformation/template/act/act-template.docx
+++ b/src/main/resources/app/artifacts/transformation/template/act/act-template.docx
@@ -59,7 +59,7 @@
       </w:r>
       <w:r>
         <w:rPr>
-          <w:rFonts w:ascii="Times New Roman" w:hAnsi="Times New Roman" w:cs="Times New Roman"/>
+          <w:rFonts w:ascii="Times New Roman" w:hAnsi="Times New Roman" w:eastAsia="Times New Roman" w:cs="Times New Roman"/>
         </w:rPr>
       </w:r>
     </w:p>
@@ -91,7 +91,7 @@
       </w:r>
       <w:r>
         <w:rPr>
-          <w:rFonts w:ascii="Times New Roman" w:hAnsi="Times New Roman" w:cs="Times New Roman"/>
+          <w:rFonts w:ascii="Times New Roman" w:hAnsi="Times New Roman" w:eastAsia="Times New Roman" w:cs="Times New Roman"/>
           <w:b/>
           <w:sz w:val="9"/>
         </w:rPr>
@@ -216,7 +216,7 @@
       </w:r>
       <w:r>
         <w:rPr>
-          <w:rFonts w:ascii="Times New Roman" w:hAnsi="Times New Roman" w:cs="Times New Roman"/>
+          <w:rFonts w:ascii="Times New Roman" w:hAnsi="Times New Roman" w:eastAsia="Times New Roman" w:cs="Times New Roman"/>
           <w:b/>
           <w:sz w:val="21"/>
         </w:rPr>
@@ -258,7 +258,7 @@
       </w:r>
       <w:r>
         <w:rPr>
-          <w:rFonts w:ascii="Times New Roman" w:hAnsi="Times New Roman" w:cs="Times New Roman"/>
+          <w:rFonts w:ascii="Times New Roman" w:hAnsi="Times New Roman" w:eastAsia="Times New Roman" w:cs="Times New Roman"/>
         </w:rPr>
       </w:r>
     </w:p>
@@ -298,7 +298,7 @@
       </w:r>
       <w:r>
         <w:rPr>
-          <w:rFonts w:ascii="Times New Roman" w:hAnsi="Times New Roman" w:cs="Times New Roman"/>
+          <w:rFonts w:ascii="Times New Roman" w:hAnsi="Times New Roman" w:eastAsia="Times New Roman" w:cs="Times New Roman"/>
         </w:rPr>
       </w:r>
     </w:p>
@@ -324,7 +324,7 @@
       </w:r>
       <w:r>
         <w:rPr>
-          <w:rFonts w:ascii="Times New Roman" w:hAnsi="Times New Roman" w:cs="Times New Roman"/>
+          <w:rFonts w:ascii="Times New Roman" w:hAnsi="Times New Roman" w:eastAsia="Times New Roman" w:cs="Times New Roman"/>
         </w:rPr>
       </w:r>
     </w:p>
@@ -391,7 +391,7 @@
             </w:r>
             <w:r>
               <w:rPr>
-                <w:rFonts w:ascii="Times New Roman" w:hAnsi="Times New Roman" w:cs="Times New Roman"/>
+                <w:rFonts w:ascii="Times New Roman" w:hAnsi="Times New Roman" w:eastAsia="Times New Roman" w:cs="Times New Roman"/>
                 <w:sz w:val="24"/>
               </w:rPr>
             </w:r>
@@ -465,7 +465,7 @@
             </w:r>
             <w:r>
               <w:rPr>
-                <w:rFonts w:ascii="Times New Roman" w:hAnsi="Times New Roman" w:cs="Times New Roman"/>
+                <w:rFonts w:ascii="Times New Roman" w:hAnsi="Times New Roman" w:eastAsia="Times New Roman" w:cs="Times New Roman"/>
                 <w:sz w:val="24"/>
               </w:rPr>
             </w:r>
@@ -510,7 +510,7 @@
             </w:r>
             <w:r>
               <w:rPr>
-                <w:rFonts w:ascii="Times New Roman" w:hAnsi="Times New Roman" w:cs="Times New Roman"/>
+                <w:rFonts w:ascii="Times New Roman" w:hAnsi="Times New Roman" w:eastAsia="Times New Roman" w:cs="Times New Roman"/>
                 <w:sz w:val="24"/>
               </w:rPr>
             </w:r>
@@ -555,7 +555,7 @@
             </w:r>
             <w:r>
               <w:rPr>
-                <w:rFonts w:ascii="Times New Roman" w:hAnsi="Times New Roman" w:cs="Times New Roman"/>
+                <w:rFonts w:ascii="Times New Roman" w:hAnsi="Times New Roman" w:eastAsia="Times New Roman" w:cs="Times New Roman"/>
                 <w:sz w:val="24"/>
               </w:rPr>
             </w:r>
@@ -600,7 +600,7 @@
             </w:r>
             <w:r>
               <w:rPr>
-                <w:rFonts w:ascii="Times New Roman" w:hAnsi="Times New Roman" w:cs="Times New Roman"/>
+                <w:rFonts w:ascii="Times New Roman" w:hAnsi="Times New Roman" w:eastAsia="Times New Roman" w:cs="Times New Roman"/>
                 <w:sz w:val="24"/>
               </w:rPr>
             </w:r>
@@ -644,7 +644,7 @@
             </w:r>
             <w:r>
               <w:rPr>
-                <w:rFonts w:ascii="Times New Roman" w:hAnsi="Times New Roman" w:cs="Times New Roman"/>
+                <w:rFonts w:ascii="Times New Roman" w:hAnsi="Times New Roman" w:eastAsia="Times New Roman" w:cs="Times New Roman"/>
                 <w:sz w:val="24"/>
               </w:rPr>
             </w:r>
@@ -708,7 +708,7 @@
             </w:r>
             <w:r>
               <w:rPr>
-                <w:rFonts w:ascii="Times New Roman" w:hAnsi="Times New Roman" w:cs="Times New Roman"/>
+                <w:rFonts w:ascii="Times New Roman" w:hAnsi="Times New Roman" w:eastAsia="Times New Roman" w:cs="Times New Roman"/>
                 <w:sz w:val="24"/>
               </w:rPr>
             </w:r>
@@ -761,7 +761,7 @@
             </w:r>
             <w:r>
               <w:rPr>
-                <w:rFonts w:ascii="Times New Roman" w:hAnsi="Times New Roman" w:cs="Times New Roman"/>
+                <w:rFonts w:ascii="Times New Roman" w:hAnsi="Times New Roman" w:eastAsia="Times New Roman" w:cs="Times New Roman"/>
                 <w:sz w:val="24"/>
               </w:rPr>
             </w:r>
@@ -810,12 +810,11 @@
               <w:rPr>
                 <w:rFonts w:ascii="Times New Roman" w:hAnsi="Times New Roman" w:eastAsia="Times New Roman" w:cs="Times New Roman"/>
                 <w:sz w:val="24"/>
-                <w:lang w:val="en-US"/>
               </w:rPr>
             </w:r>
             <w:r>
               <w:rPr>
-                <w:rFonts w:ascii="Times New Roman" w:hAnsi="Times New Roman" w:cs="Times New Roman"/>
+                <w:rFonts w:ascii="Times New Roman" w:hAnsi="Times New Roman" w:eastAsia="Times New Roman" w:cs="Times New Roman"/>
                 <w:sz w:val="24"/>
               </w:rPr>
             </w:r>
@@ -864,12 +863,11 @@
               <w:rPr>
                 <w:rFonts w:ascii="Times New Roman" w:hAnsi="Times New Roman" w:eastAsia="Times New Roman" w:cs="Times New Roman"/>
                 <w:sz w:val="24"/>
-                <w:lang w:val="en-US"/>
               </w:rPr>
             </w:r>
             <w:r>
               <w:rPr>
-                <w:rFonts w:ascii="Times New Roman" w:hAnsi="Times New Roman" w:cs="Times New Roman"/>
+                <w:rFonts w:ascii="Times New Roman" w:hAnsi="Times New Roman" w:eastAsia="Times New Roman" w:cs="Times New Roman"/>
                 <w:sz w:val="24"/>
               </w:rPr>
             </w:r>
@@ -913,7 +911,7 @@
             </w:r>
             <w:r>
               <w:rPr>
-                <w:rFonts w:ascii="Times New Roman" w:hAnsi="Times New Roman" w:cs="Times New Roman"/>
+                <w:rFonts w:ascii="Times New Roman" w:hAnsi="Times New Roman" w:eastAsia="Times New Roman" w:cs="Times New Roman"/>
                 <w:sz w:val="26"/>
               </w:rPr>
             </w:r>
@@ -953,7 +951,7 @@
             </w:r>
             <w:r>
               <w:rPr>
-                <w:rFonts w:ascii="Times New Roman" w:hAnsi="Times New Roman" w:cs="Times New Roman"/>
+                <w:rFonts w:ascii="Times New Roman" w:hAnsi="Times New Roman" w:eastAsia="Times New Roman" w:cs="Times New Roman"/>
                 <w:sz w:val="24"/>
               </w:rPr>
             </w:r>
@@ -997,7 +995,7 @@
             </w:r>
             <w:r>
               <w:rPr>
-                <w:rFonts w:ascii="Times New Roman" w:hAnsi="Times New Roman" w:cs="Times New Roman"/>
+                <w:rFonts w:ascii="Times New Roman" w:hAnsi="Times New Roman" w:eastAsia="Times New Roman" w:cs="Times New Roman"/>
                 <w:sz w:val="26"/>
               </w:rPr>
             </w:r>
@@ -1039,7 +1037,7 @@
             </w:r>
             <w:r>
               <w:rPr>
-                <w:rFonts w:ascii="Times New Roman" w:hAnsi="Times New Roman" w:cs="Times New Roman"/>
+                <w:rFonts w:ascii="Times New Roman" w:hAnsi="Times New Roman" w:eastAsia="Times New Roman" w:cs="Times New Roman"/>
                 <w:sz w:val="24"/>
               </w:rPr>
             </w:r>
@@ -1049,8 +1047,8 @@
     </w:tbl>
     <w:tbl>
       <w:tblPr>
-        <w:tblW w:w="10623" w:type="dxa"/>
-        <w:tblInd w:w="-5" w:type="dxa"/>
+        <w:tblW w:w="10502" w:type="dxa"/>
+        <w:tblInd w:w="116" w:type="dxa"/>
         <w:tblBorders/>
         <w:tblLayout w:type="fixed"/>
         <w:tblCellMar>
@@ -1060,20 +1058,22 @@
         <w:tblLook w:val="01E0" w:firstRow="1" w:lastRow="1" w:firstColumn="1" w:lastColumn="1" w:noHBand="0" w:noVBand="0"/>
       </w:tblPr>
       <w:tblGrid>
-        <w:gridCol w:w="6497"/>
-        <w:gridCol w:w="4126"/>
+        <w:gridCol w:w="6518"/>
+        <w:gridCol w:w="3984"/>
       </w:tblGrid>
       <w:tr>
         <w:trPr>
-          <w:trHeight w:val="584"/>
+          <w:trHeight w:val="390"/>
         </w:trPr>
         <w:tc>
           <w:tcPr>
             <w:tcBorders>
-              <w:top w:val="single" w:color="000000" w:sz="4" w:space="0"/>
+              <w:top w:val="single" w:color="7f7f7f" w:sz="2" w:space="0"/>
+              <w:left w:val="single" w:color="7f7f7f" w:sz="2" w:space="0"/>
+              <w:bottom w:val="single" w:color="7f7f7f" w:sz="2" w:space="0"/>
+              <w:right w:val="single" w:color="7f7f7f" w:sz="2" w:space="0"/>
             </w:tcBorders>
-            <w:tcW w:w="6497" w:type="dxa"/>
-            <w:vAlign w:val="center"/>
+            <w:tcW w:w="6518" w:type="dxa"/>
             <w:textDirection w:val="lrTb"/>
             <w:noWrap w:val="false"/>
           </w:tcPr>
@@ -1085,6 +1085,7 @@
               <w:ind w:right="113" w:left="396"/>
               <w:jc w:val="right"/>
               <w:rPr>
+                <w:rFonts w:ascii="Times New Roman" w:hAnsi="Times New Roman" w:cs="Times New Roman"/>
                 <w:color w:val="000000"/>
                 <w:sz w:val="24"/>
                 <w:szCs w:val="24"/>
@@ -1092,6 +1093,7 @@
             </w:pPr>
             <w:r>
               <w:rPr>
+                <w:rFonts w:ascii="Times New Roman" w:hAnsi="Times New Roman" w:eastAsia="Times New Roman" w:cs="Times New Roman"/>
                 <w:color w:val="000000"/>
                 <w:sz w:val="24"/>
                 <w:szCs w:val="24"/>
@@ -1100,6 +1102,7 @@
             </w:r>
             <w:r>
               <w:rPr>
+                <w:rFonts w:ascii="Times New Roman" w:hAnsi="Times New Roman" w:eastAsia="Times New Roman" w:cs="Times New Roman"/>
                 <w:color w:val="000000"/>
                 <w:sz w:val="24"/>
                 <w:szCs w:val="24"/>
@@ -1107,6 +1110,25 @@
             </w:r>
             <w:r>
               <w:rPr>
+                <w:rFonts w:ascii="Times New Roman" w:hAnsi="Times New Roman" w:eastAsia="Times New Roman" w:cs="Times New Roman"/>
+                <w:color w:val="000000"/>
+                <w:sz w:val="24"/>
+                <w:szCs w:val="24"/>
+              </w:rPr>
+            </w:r>
+            <w:r>
+              <w:rPr>
+                <w:rFonts w:ascii="Times New Roman" w:hAnsi="Times New Roman" w:eastAsia="Times New Roman" w:cs="Times New Roman"/>
+              </w:rPr>
+            </w:r>
+            <w:r>
+              <w:rPr>
+                <w:rFonts w:ascii="Times New Roman" w:hAnsi="Times New Roman" w:eastAsia="Times New Roman" w:cs="Times New Roman"/>
+              </w:rPr>
+            </w:r>
+            <w:r>
+              <w:rPr>
+                <w:rFonts w:ascii="Times New Roman" w:hAnsi="Times New Roman" w:eastAsia="Times New Roman" w:cs="Times New Roman"/>
                 <w:color w:val="000000"/>
                 <w:sz w:val="24"/>
                 <w:szCs w:val="24"/>
@@ -1117,10 +1139,12 @@
         <w:tc>
           <w:tcPr>
             <w:tcBorders>
-              <w:top w:val="single" w:color="000000" w:sz="4" w:space="0"/>
+              <w:top w:val="single" w:color="7f7f7f" w:sz="2" w:space="0"/>
+              <w:left w:val="single" w:color="7f7f7f" w:sz="2" w:space="0"/>
+              <w:bottom w:val="single" w:color="7f7f7f" w:sz="2" w:space="0"/>
+              <w:right w:val="single" w:color="7f7f7f" w:sz="2" w:space="0"/>
             </w:tcBorders>
-            <w:tcW w:w="4126" w:type="dxa"/>
-            <w:vAlign w:val="center"/>
+            <w:tcW w:w="3984" w:type="dxa"/>
             <w:textDirection w:val="lrTb"/>
             <w:noWrap w:val="false"/>
           </w:tcPr>
@@ -1132,6 +1156,7 @@
               <w:ind w:right="113"/>
               <w:jc w:val="right"/>
               <w:rPr>
+                <w:rFonts w:ascii="Times New Roman" w:hAnsi="Times New Roman" w:cs="Times New Roman"/>
                 <w:color w:val="000000"/>
                 <w:sz w:val="24"/>
                 <w:szCs w:val="24"/>
@@ -1139,6 +1164,7 @@
             </w:pPr>
             <w:r>
               <w:rPr>
+                <w:rFonts w:ascii="Times New Roman" w:hAnsi="Times New Roman" w:eastAsia="Times New Roman" w:cs="Times New Roman"/>
                 <w:sz w:val="24"/>
                 <w:szCs w:val="24"/>
               </w:rPr>
@@ -1153,6 +1179,7 @@
             </w:r>
             <w:r>
               <w:rPr>
+                <w:rFonts w:ascii="Times New Roman" w:hAnsi="Times New Roman" w:eastAsia="Times New Roman" w:cs="Times New Roman"/>
                 <w:color w:val="000000"/>
                 <w:sz w:val="24"/>
                 <w:szCs w:val="24"/>
@@ -1160,6 +1187,30 @@
             </w:r>
             <w:r>
               <w:rPr>
+                <w:rFonts w:ascii="Times New Roman" w:hAnsi="Times New Roman" w:eastAsia="Times New Roman" w:cs="Times New Roman"/>
+                <w:color w:val="000000"/>
+                <w:sz w:val="24"/>
+                <w:szCs w:val="24"/>
+              </w:rPr>
+            </w:r>
+            <w:r>
+              <w:rPr>
+                <w:rFonts w:ascii="Times New Roman" w:hAnsi="Times New Roman" w:eastAsia="Times New Roman" w:cs="Times New Roman"/>
+              </w:rPr>
+            </w:r>
+            <w:r>
+              <w:rPr>
+                <w:rFonts w:ascii="Times New Roman" w:hAnsi="Times New Roman" w:eastAsia="Times New Roman" w:cs="Times New Roman"/>
+              </w:rPr>
+            </w:r>
+            <w:r>
+              <w:rPr>
+                <w:rFonts w:ascii="Times New Roman" w:hAnsi="Times New Roman" w:eastAsia="Times New Roman" w:cs="Times New Roman"/>
+              </w:rPr>
+            </w:r>
+            <w:r>
+              <w:rPr>
+                <w:rFonts w:ascii="Times New Roman" w:hAnsi="Times New Roman" w:eastAsia="Times New Roman" w:cs="Times New Roman"/>
                 <w:color w:val="000000"/>
                 <w:sz w:val="24"/>
                 <w:szCs w:val="24"/>
@@ -1170,13 +1221,17 @@
       </w:tr>
       <w:tr>
         <w:trPr>
-          <w:trHeight w:val="388"/>
+          <w:trHeight w:val="345"/>
         </w:trPr>
         <w:tc>
           <w:tcPr>
-            <w:tcBorders/>
-            <w:tcW w:w="6497" w:type="dxa"/>
-            <w:vAlign w:val="center"/>
+            <w:tcBorders>
+              <w:top w:val="single" w:color="7f7f7f" w:sz="2" w:space="0"/>
+              <w:left w:val="single" w:color="7f7f7f" w:sz="2" w:space="0"/>
+              <w:bottom w:val="single" w:color="7f7f7f" w:sz="2" w:space="0"/>
+              <w:right w:val="single" w:color="7f7f7f" w:sz="2" w:space="0"/>
+            </w:tcBorders>
+            <w:tcW w:w="6518" w:type="dxa"/>
             <w:textDirection w:val="lrTb"/>
             <w:noWrap w:val="false"/>
           </w:tcPr>
@@ -1185,51 +1240,104 @@
               <w:pStyle w:val="772"/>
               <w:pBdr/>
               <w:spacing w:before="0"/>
-              <w:ind w:right="113" w:left="396"/>
+              <w:ind w:right="104"/>
               <w:jc w:val="right"/>
               <w:rPr>
-                <w:color w:val="000000"/>
+                <w:rFonts w:ascii="Times New Roman" w:hAnsi="Times New Roman" w:cs="Times New Roman"/>
                 <w:sz w:val="24"/>
-                <w:szCs w:val="24"/>
               </w:rPr>
             </w:pPr>
             <w:r>
               <w:rPr>
-                <w:color w:val="000000"/>
+                <w:rFonts w:ascii="Times New Roman" w:hAnsi="Times New Roman" w:eastAsia="Times New Roman" w:cs="Times New Roman"/>
                 <w:sz w:val="24"/>
-                <w:szCs w:val="24"/>
-              </w:rPr>
-              <w:t xml:space="preserve">НДС</w:t>
-            </w:r>
-            <w:r>
-              <w:rPr>
-                <w:color w:val="000000"/>
-                <w:sz w:val="24"/>
-                <w:szCs w:val="24"/>
-              </w:rPr>
-              <w:t xml:space="preserve">:</w:t>
-            </w:r>
-            <w:r>
-              <w:rPr>
-                <w:color w:val="000000"/>
-                <w:sz w:val="24"/>
-                <w:szCs w:val="24"/>
               </w:rPr>
             </w:r>
             <w:r>
               <w:rPr>
-                <w:color w:val="000000"/>
+                <w:rFonts w:ascii="Times New Roman" w:hAnsi="Times New Roman" w:eastAsia="Times New Roman" w:cs="Times New Roman"/>
                 <w:sz w:val="24"/>
-                <w:szCs w:val="24"/>
+              </w:rPr>
+              <w:t xml:space="preserve">#LIST vatList </w:t>
+            </w:r>
+            <w:r>
+              <w:rPr>
+                <w:rFonts w:ascii="Times New Roman" w:hAnsi="Times New Roman" w:eastAsia="Times New Roman" w:cs="Times New Roman"/>
+                <w:sz w:val="24"/>
+                <w:lang w:val="en-US"/>
+              </w:rPr>
+              <w:t xml:space="preserve">${vatList.name!""} НДС </w:t>
+            </w:r>
+            <w:r>
+              <w:rPr>
+                <w:rFonts w:ascii="Times New Roman" w:hAnsi="Times New Roman" w:eastAsia="Times New Roman" w:cs="Times New Roman"/>
+                <w:sz w:val="24"/>
+              </w:rPr>
+            </w:r>
+            <w:r>
+              <w:rPr>
+                <w:rFonts w:ascii="Times New Roman" w:hAnsi="Times New Roman" w:eastAsia="Times New Roman" w:cs="Times New Roman"/>
+                <w:sz w:val="24"/>
+                <w:lang w:val="en-US"/>
+              </w:rPr>
+              <w:t xml:space="preserve">${vatList.rate!""}%</w:t>
+            </w:r>
+            <w:r/>
+            <w:r>
+              <w:rPr>
+                <w:rFonts w:ascii="Times New Roman" w:hAnsi="Times New Roman" w:eastAsia="Times New Roman" w:cs="Times New Roman"/>
+                <w:sz w:val="24"/>
+                <w:lang w:val="en-US"/>
+              </w:rPr>
+            </w:r>
+            <w:r>
+              <w:rPr>
+                <w:rFonts w:ascii="Times New Roman" w:hAnsi="Times New Roman" w:eastAsia="Times New Roman" w:cs="Times New Roman"/>
+                <w:sz w:val="24"/>
+              </w:rPr>
+            </w:r>
+            <w:r>
+              <w:rPr>
+                <w:rFonts w:ascii="Times New Roman" w:hAnsi="Times New Roman" w:eastAsia="Times New Roman" w:cs="Times New Roman"/>
+                <w:sz w:val="24"/>
+              </w:rPr>
+            </w:r>
+            <w:r>
+              <w:rPr>
+                <w:rFonts w:ascii="Times New Roman" w:hAnsi="Times New Roman" w:eastAsia="Times New Roman" w:cs="Times New Roman"/>
+                <w:sz w:val="24"/>
+                <w:lang w:val="en-US"/>
+              </w:rPr>
+            </w:r>
+            <w:r>
+              <w:rPr>
+                <w:rFonts w:ascii="Times New Roman" w:hAnsi="Times New Roman" w:eastAsia="Times New Roman" w:cs="Times New Roman"/>
+                <w:sz w:val="24"/>
+              </w:rPr>
+            </w:r>
+            <w:r>
+              <w:rPr>
+                <w:rFonts w:ascii="Times New Roman" w:hAnsi="Times New Roman" w:eastAsia="Times New Roman" w:cs="Times New Roman"/>
+                <w:sz w:val="24"/>
+              </w:rPr>
+            </w:r>
+            <w:r>
+              <w:rPr>
+                <w:rFonts w:ascii="Times New Roman" w:hAnsi="Times New Roman" w:eastAsia="Times New Roman" w:cs="Times New Roman"/>
+                <w:sz w:val="24"/>
               </w:rPr>
             </w:r>
           </w:p>
         </w:tc>
         <w:tc>
           <w:tcPr>
-            <w:tcBorders/>
-            <w:tcW w:w="4126" w:type="dxa"/>
-            <w:vAlign w:val="center"/>
+            <w:tcBorders>
+              <w:top w:val="single" w:color="7f7f7f" w:sz="2" w:space="0"/>
+              <w:left w:val="single" w:color="7f7f7f" w:sz="2" w:space="0"/>
+              <w:bottom w:val="single" w:color="7f7f7f" w:sz="2" w:space="0"/>
+              <w:right w:val="single" w:color="7f7f7f" w:sz="2" w:space="0"/>
+            </w:tcBorders>
+            <w:tcW w:w="3984" w:type="dxa"/>
             <w:textDirection w:val="lrTb"/>
             <w:noWrap w:val="false"/>
           </w:tcPr>
@@ -1238,40 +1346,77 @@
               <w:pStyle w:val="772"/>
               <w:pBdr/>
               <w:spacing w:before="0"/>
-              <w:ind w:right="113" w:left="29"/>
+              <w:ind w:hanging="291" w:left="760"/>
               <w:jc w:val="right"/>
               <w:rPr>
-                <w:color w:val="000000"/>
+                <w:rFonts w:ascii="Times New Roman" w:hAnsi="Times New Roman" w:cs="Times New Roman"/>
                 <w:sz w:val="24"/>
-                <w:szCs w:val="24"/>
               </w:rPr>
             </w:pPr>
             <w:r>
               <w:rPr>
+                <w:rFonts w:ascii="Times New Roman" w:hAnsi="Times New Roman" w:eastAsia="Times New Roman" w:cs="Times New Roman"/>
+                <w:color w:val="000000"/>
                 <w:sz w:val="24"/>
-                <w:szCs w:val="24"/>
+                <w:lang w:val="en-US"/>
+              </w:rPr>
+            </w:r>
+            <w:r>
+              <w:rPr>
+                <w:rFonts w:ascii="Times New Roman" w:hAnsi="Times New Roman" w:eastAsia="Times New Roman" w:cs="Times New Roman"/>
+                <w:color w:val="000000"/>
+                <w:sz w:val="24"/>
+                <w:lang w:val="en-US"/>
+              </w:rPr>
+              <w:t xml:space="preserve">${</w:t>
+            </w:r>
+            <w:r>
+              <w:rPr>
+                <w:rFonts w:ascii="Times New Roman" w:hAnsi="Times New Roman" w:eastAsia="Times New Roman" w:cs="Times New Roman"/>
+                <w:sz w:val="24"/>
+                <w:lang w:val="en-US"/>
+              </w:rPr>
+              <w:t xml:space="preserve">vatList</w:t>
+            </w:r>
+            <w:r>
+              <w:rPr>
+                <w:rFonts w:ascii="Times New Roman" w:hAnsi="Times New Roman" w:eastAsia="Times New Roman" w:cs="Times New Roman"/>
+                <w:color w:val="000000"/>
+                <w:sz w:val="24"/>
+                <w:lang w:val="en-US"/>
+              </w:rPr>
+              <w:t xml:space="preserve">.amount!""} #END</w:t>
+            </w:r>
+            <w:r>
+              <w:rPr>
+                <w:rFonts w:ascii="Times New Roman" w:hAnsi="Times New Roman" w:eastAsia="Times New Roman" w:cs="Times New Roman"/>
+                <w:sz w:val="24"/>
               </w:rPr>
             </w:r>
             <w:r>
               <w:rPr>
                 <w:rFonts w:ascii="Times New Roman" w:hAnsi="Times New Roman" w:eastAsia="Times New Roman" w:cs="Times New Roman"/>
                 <w:sz w:val="24"/>
-                <w:szCs w:val="24"/>
-              </w:rPr>
-              <w:t xml:space="preserve">${totalVat!0}</w:t>
-            </w:r>
-            <w:r>
-              <w:rPr>
-                <w:color w:val="000000"/>
-                <w:sz w:val="24"/>
-                <w:szCs w:val="24"/>
               </w:rPr>
             </w:r>
             <w:r>
               <w:rPr>
+                <w:rFonts w:ascii="Times New Roman" w:hAnsi="Times New Roman" w:eastAsia="Times New Roman" w:cs="Times New Roman"/>
                 <w:color w:val="000000"/>
                 <w:sz w:val="24"/>
-                <w:szCs w:val="24"/>
+                <w:lang w:val="en-US"/>
+              </w:rPr>
+            </w:r>
+            <w:r>
+              <w:rPr>
+                <w:rFonts w:ascii="Times New Roman" w:hAnsi="Times New Roman" w:eastAsia="Times New Roman" w:cs="Times New Roman"/>
+                <w:sz w:val="24"/>
+              </w:rPr>
+            </w:r>
+            <w:r>
+              <w:rPr>
+                <w:rFonts w:ascii="Times New Roman" w:hAnsi="Times New Roman" w:eastAsia="Times New Roman" w:cs="Times New Roman"/>
+                <w:sz w:val="24"/>
               </w:rPr>
             </w:r>
           </w:p>
@@ -1279,13 +1424,18 @@
       </w:tr>
       <w:tr>
         <w:trPr>
-          <w:trHeight w:val="386"/>
+          <w:trHeight w:val="345"/>
         </w:trPr>
         <w:tc>
           <w:tcPr>
-            <w:tcBorders/>
-            <w:tcW w:w="6497" w:type="dxa"/>
-            <w:vAlign w:val="center"/>
+            <w:tcBorders>
+              <w:top w:val="single" w:color="7f7f7f" w:sz="2" w:space="0"/>
+              <w:left w:val="single" w:color="7f7f7f" w:sz="2" w:space="0"/>
+              <w:bottom w:val="single" w:color="7f7f7f" w:sz="2" w:space="0"/>
+              <w:right w:val="single" w:color="7f7f7f" w:sz="2" w:space="0"/>
+            </w:tcBorders>
+            <w:tcW w:w="6518" w:type="dxa"/>
+            <w:vMerge w:val="restart"/>
             <w:textDirection w:val="lrTb"/>
             <w:noWrap w:val="false"/>
           </w:tcPr>
@@ -1297,6 +1447,7 @@
               <w:ind w:right="113" w:hanging="396" w:left="396"/>
               <w:jc w:val="right"/>
               <w:rPr>
+                <w:rFonts w:ascii="Times New Roman" w:hAnsi="Times New Roman" w:cs="Times New Roman"/>
                 <w:color w:val="000000"/>
                 <w:sz w:val="24"/>
                 <w:szCs w:val="24"/>
@@ -1304,6 +1455,7 @@
             </w:pPr>
             <w:r>
               <w:rPr>
+                <w:rFonts w:ascii="Times New Roman" w:hAnsi="Times New Roman" w:eastAsia="Times New Roman" w:cs="Times New Roman"/>
                 <w:bCs/>
                 <w:sz w:val="24"/>
                 <w:szCs w:val="24"/>
@@ -1312,6 +1464,7 @@
             </w:r>
             <w:r>
               <w:rPr>
+                <w:rFonts w:ascii="Times New Roman" w:hAnsi="Times New Roman" w:eastAsia="Times New Roman" w:cs="Times New Roman"/>
                 <w:bCs/>
                 <w:sz w:val="24"/>
                 <w:szCs w:val="24"/>
@@ -1320,6 +1473,7 @@
             </w:r>
             <w:r>
               <w:rPr>
+                <w:rFonts w:ascii="Times New Roman" w:hAnsi="Times New Roman" w:eastAsia="Times New Roman" w:cs="Times New Roman"/>
                 <w:color w:val="000000"/>
                 <w:sz w:val="24"/>
                 <w:szCs w:val="24"/>
@@ -1327,6 +1481,7 @@
             </w:r>
             <w:r>
               <w:rPr>
+                <w:rFonts w:ascii="Times New Roman" w:hAnsi="Times New Roman" w:eastAsia="Times New Roman" w:cs="Times New Roman"/>
                 <w:color w:val="000000"/>
                 <w:sz w:val="24"/>
                 <w:szCs w:val="24"/>
@@ -1336,9 +1491,14 @@
         </w:tc>
         <w:tc>
           <w:tcPr>
-            <w:tcBorders/>
-            <w:tcW w:w="4126" w:type="dxa"/>
-            <w:vAlign w:val="center"/>
+            <w:tcBorders>
+              <w:top w:val="single" w:color="7f7f7f" w:sz="2" w:space="0"/>
+              <w:left w:val="single" w:color="7f7f7f" w:sz="2" w:space="0"/>
+              <w:bottom w:val="single" w:color="7f7f7f" w:sz="2" w:space="0"/>
+              <w:right w:val="single" w:color="7f7f7f" w:sz="2" w:space="0"/>
+            </w:tcBorders>
+            <w:tcW w:w="3984" w:type="dxa"/>
+            <w:vMerge w:val="restart"/>
             <w:textDirection w:val="lrTb"/>
             <w:noWrap w:val="false"/>
           </w:tcPr>
@@ -1350,13 +1510,16 @@
               <w:ind w:right="113"/>
               <w:jc w:val="right"/>
               <w:rPr>
+                <w:rFonts w:ascii="Times New Roman" w:hAnsi="Times New Roman" w:cs="Times New Roman"/>
                 <w:color w:val="000000"/>
                 <w:sz w:val="24"/>
                 <w:szCs w:val="24"/>
+                <w:highlight w:val="none"/>
               </w:rPr>
             </w:pPr>
             <w:r>
               <w:rPr>
+                <w:rFonts w:ascii="Times New Roman" w:hAnsi="Times New Roman" w:eastAsia="Times New Roman" w:cs="Times New Roman"/>
                 <w:color w:val="000000"/>
                 <w:sz w:val="24"/>
                 <w:szCs w:val="24"/>
@@ -1373,16 +1536,45 @@
             </w:r>
             <w:r>
               <w:rPr>
+                <w:rFonts w:ascii="Times New Roman" w:hAnsi="Times New Roman" w:eastAsia="Times New Roman" w:cs="Times New Roman"/>
                 <w:color w:val="000000"/>
                 <w:sz w:val="24"/>
                 <w:szCs w:val="24"/>
+                <w:highlight w:val="none"/>
               </w:rPr>
             </w:r>
             <w:r>
               <w:rPr>
+                <w:rFonts w:ascii="Times New Roman" w:hAnsi="Times New Roman" w:eastAsia="Times New Roman" w:cs="Times New Roman"/>
                 <w:color w:val="000000"/>
                 <w:sz w:val="24"/>
                 <w:szCs w:val="24"/>
+                <w:highlight w:val="none"/>
+              </w:rPr>
+            </w:r>
+            <w:r>
+              <w:rPr>
+                <w:rFonts w:ascii="Times New Roman" w:hAnsi="Times New Roman" w:eastAsia="Times New Roman" w:cs="Times New Roman"/>
+                <w:color w:val="000000"/>
+                <w:sz w:val="24"/>
+                <w:lang w:val="en-US"/>
+              </w:rPr>
+            </w:r>
+            <w:r>
+              <w:rPr>
+                <w:rFonts w:ascii="Times New Roman" w:hAnsi="Times New Roman" w:eastAsia="Times New Roman" w:cs="Times New Roman"/>
+                <w:color w:val="000000"/>
+                <w:sz w:val="24"/>
+                <w:lang w:val="en-US"/>
+              </w:rPr>
+            </w:r>
+            <w:r>
+              <w:rPr>
+                <w:rFonts w:ascii="Times New Roman" w:hAnsi="Times New Roman" w:eastAsia="Times New Roman" w:cs="Times New Roman"/>
+                <w:color w:val="000000"/>
+                <w:sz w:val="24"/>
+                <w:szCs w:val="24"/>
+                <w:highlight w:val="none"/>
               </w:rPr>
             </w:r>
           </w:p>
@@ -1414,7 +1606,7 @@
       </w:r>
       <w:r>
         <w:rPr>
-          <w:rFonts w:ascii="Times New Roman" w:hAnsi="Times New Roman" w:cs="Times New Roman"/>
+          <w:rFonts w:ascii="Times New Roman" w:hAnsi="Times New Roman" w:eastAsia="Times New Roman" w:cs="Times New Roman"/>
           <w:sz w:val="21"/>
         </w:rPr>
       </w:r>
@@ -1428,6 +1620,45 @@
           <w:rFonts w:ascii="Times New Roman" w:hAnsi="Times New Roman" w:cs="Times New Roman"/>
           <w:color w:val="000000"/>
           <w:sz w:val="24"/>
+          <w:szCs w:val="24"/>
+        </w:rPr>
+      </w:pPr>
+      <w:r>
+        <w:rPr>
+          <w:rFonts w:ascii="Times New Roman" w:hAnsi="Times New Roman" w:eastAsia="Times New Roman" w:cs="Times New Roman"/>
+          <w:color w:val="000000"/>
+          <w:sz w:val="24"/>
+          <w:highlight w:val="none"/>
+        </w:rPr>
+      </w:r>
+      <w:r>
+        <w:rPr>
+          <w:rFonts w:ascii="Times New Roman" w:hAnsi="Times New Roman" w:eastAsia="Times New Roman" w:cs="Times New Roman"/>
+          <w:color w:val="000000"/>
+          <w:sz w:val="24"/>
+          <w:szCs w:val="24"/>
+        </w:rPr>
+      </w:r>
+      <w:r>
+        <w:rPr>
+          <w:rFonts w:ascii="Times New Roman" w:hAnsi="Times New Roman" w:eastAsia="Times New Roman" w:cs="Times New Roman"/>
+          <w:color w:val="000000"/>
+          <w:sz w:val="24"/>
+          <w:szCs w:val="24"/>
+        </w:rPr>
+      </w:r>
+    </w:p>
+    <w:p>
+      <w:pPr>
+        <w:pBdr/>
+        <w:spacing/>
+        <w:ind w:firstLine="142"/>
+        <w:rPr>
+          <w:rFonts w:ascii="Times New Roman" w:hAnsi="Times New Roman" w:cs="Times New Roman"/>
+          <w:color w:val="000000"/>
+          <w:sz w:val="24"/>
+          <w:szCs w:val="24"/>
+          <w:highlight w:val="none"/>
         </w:rPr>
       </w:pPr>
       <w:r>
@@ -1483,13 +1714,17 @@
           <w:rFonts w:ascii="Times New Roman" w:hAnsi="Times New Roman" w:eastAsia="Times New Roman" w:cs="Times New Roman"/>
           <w:color w:val="000000"/>
           <w:sz w:val="24"/>
+          <w:szCs w:val="24"/>
+          <w:highlight w:val="none"/>
         </w:rPr>
       </w:r>
       <w:r>
         <w:rPr>
-          <w:rFonts w:ascii="Times New Roman" w:hAnsi="Times New Roman" w:cs="Times New Roman"/>
+          <w:rFonts w:ascii="Times New Roman" w:hAnsi="Times New Roman" w:eastAsia="Times New Roman" w:cs="Times New Roman"/>
           <w:color w:val="000000"/>
           <w:sz w:val="24"/>
+          <w:szCs w:val="24"/>
+          <w:highlight w:val="none"/>
         </w:rPr>
       </w:r>
     </w:p>
@@ -1516,7 +1751,7 @@
       </w:r>
       <w:r>
         <w:rPr>
-          <w:rFonts w:ascii="Times New Roman" w:hAnsi="Times New Roman" w:cs="Times New Roman"/>
+          <w:rFonts w:ascii="Times New Roman" w:hAnsi="Times New Roman" w:eastAsia="Times New Roman" w:cs="Times New Roman"/>
         </w:rPr>
       </w:r>
     </w:p>
@@ -1548,11 +1783,6 @@
       <w:r>
         <w:rPr>
           <w:rFonts w:ascii="Times New Roman" w:hAnsi="Times New Roman" w:eastAsia="Times New Roman" w:cs="Times New Roman"/>
-        </w:rPr>
-      </w:r>
-      <w:r>
-        <w:rPr>
-          <w:rFonts w:ascii="Times New Roman" w:hAnsi="Times New Roman" w:cs="Times New Roman"/>
           <w:i/>
           <w:iCs/>
           <w:color w:val="000000"/>
@@ -1561,7 +1791,15 @@
       </w:r>
       <w:r>
         <w:rPr>
-          <w:rFonts w:ascii="Times New Roman" w:hAnsi="Times New Roman" w:cs="Times New Roman"/>
+          <w:rFonts w:ascii="Times New Roman" w:hAnsi="Times New Roman" w:eastAsia="Times New Roman" w:cs="Times New Roman"/>
+          <w:i/>
+          <w:iCs/>
+          <w:color w:val="000000"/>
+        </w:rPr>
+      </w:r>
+      <w:r>
+        <w:rPr>
+          <w:rFonts w:ascii="Times New Roman" w:hAnsi="Times New Roman" w:eastAsia="Times New Roman" w:cs="Times New Roman"/>
           <w:i/>
           <w:iCs/>
           <w:color w:val="000000"/>
@@ -1597,7 +1835,7 @@
       </w:r>
       <w:r>
         <w:rPr>
-          <w:rFonts w:ascii="Times New Roman" w:hAnsi="Times New Roman" w:cs="Times New Roman"/>
+          <w:rFonts w:ascii="Times New Roman" w:hAnsi="Times New Roman" w:eastAsia="Times New Roman" w:cs="Times New Roman"/>
           <w:sz w:val="29"/>
           <w:highlight w:val="cyan"/>
         </w:rPr>
@@ -1809,7 +2047,7 @@
       </w:r>
       <w:r>
         <w:rPr>
-          <w:rFonts w:ascii="Times New Roman" w:hAnsi="Times New Roman" w:cs="Times New Roman"/>
+          <w:rFonts w:ascii="Times New Roman" w:hAnsi="Times New Roman" w:eastAsia="Times New Roman" w:cs="Times New Roman"/>
         </w:rPr>
       </w:r>
     </w:p>
@@ -1836,7 +2074,7 @@
       </w:r>
       <w:r>
         <w:rPr>
-          <w:rFonts w:ascii="Times New Roman" w:hAnsi="Times New Roman" w:cs="Times New Roman"/>
+          <w:rFonts w:ascii="Times New Roman" w:hAnsi="Times New Roman" w:eastAsia="Times New Roman" w:cs="Times New Roman"/>
         </w:rPr>
       </w:r>
     </w:p>
@@ -1863,7 +2101,7 @@
       </w:r>
       <w:r>
         <w:rPr>
-          <w:rFonts w:ascii="Times New Roman" w:hAnsi="Times New Roman" w:cs="Times New Roman"/>
+          <w:rFonts w:ascii="Times New Roman" w:hAnsi="Times New Roman" w:eastAsia="Times New Roman" w:cs="Times New Roman"/>
         </w:rPr>
       </w:r>
     </w:p>
@@ -1983,7 +2221,7 @@
       </w:r>
       <w:r>
         <w:rPr>
-          <w:rFonts w:ascii="Times New Roman" w:hAnsi="Times New Roman" w:cs="Times New Roman"/>
+          <w:rFonts w:ascii="Times New Roman" w:hAnsi="Times New Roman" w:eastAsia="Times New Roman" w:cs="Times New Roman"/>
           <w:sz w:val="16"/>
         </w:rPr>
       </w:r>
@@ -2040,7 +2278,7 @@
             </w:r>
             <w:r>
               <w:rPr>
-                <w:rFonts w:ascii="Times New Roman" w:hAnsi="Times New Roman" w:cs="Times New Roman"/>
+                <w:rFonts w:ascii="Times New Roman" w:hAnsi="Times New Roman" w:eastAsia="Times New Roman" w:cs="Times New Roman"/>
               </w:rPr>
             </w:r>
           </w:p>
@@ -2066,7 +2304,7 @@
             </w:r>
             <w:r>
               <w:rPr>
-                <w:rFonts w:ascii="Times New Roman" w:hAnsi="Times New Roman" w:cs="Times New Roman"/>
+                <w:rFonts w:ascii="Times New Roman" w:hAnsi="Times New Roman" w:eastAsia="Times New Roman" w:cs="Times New Roman"/>
               </w:rPr>
             </w:r>
           </w:p>
@@ -2092,7 +2330,7 @@
             </w:r>
             <w:r>
               <w:rPr>
-                <w:rFonts w:ascii="Times New Roman" w:hAnsi="Times New Roman" w:cs="Times New Roman"/>
+                <w:rFonts w:ascii="Times New Roman" w:hAnsi="Times New Roman" w:eastAsia="Times New Roman" w:cs="Times New Roman"/>
               </w:rPr>
             </w:r>
           </w:p>
@@ -2118,7 +2356,7 @@
             </w:r>
             <w:r>
               <w:rPr>
-                <w:rFonts w:ascii="Times New Roman" w:hAnsi="Times New Roman" w:cs="Times New Roman"/>
+                <w:rFonts w:ascii="Times New Roman" w:hAnsi="Times New Roman" w:eastAsia="Times New Roman" w:cs="Times New Roman"/>
               </w:rPr>
             </w:r>
           </w:p>
@@ -2159,7 +2397,7 @@
             </w:r>
             <w:r>
               <w:rPr>
-                <w:rFonts w:ascii="Times New Roman" w:hAnsi="Times New Roman" w:cs="Times New Roman"/>
+                <w:rFonts w:ascii="Times New Roman" w:hAnsi="Times New Roman" w:eastAsia="Times New Roman" w:cs="Times New Roman"/>
               </w:rPr>
             </w:r>
           </w:p>
@@ -2185,7 +2423,7 @@
             </w:r>
             <w:r>
               <w:rPr>
-                <w:rFonts w:ascii="Times New Roman" w:hAnsi="Times New Roman" w:cs="Times New Roman"/>
+                <w:rFonts w:ascii="Times New Roman" w:hAnsi="Times New Roman" w:eastAsia="Times New Roman" w:cs="Times New Roman"/>
               </w:rPr>
             </w:r>
           </w:p>
@@ -2211,7 +2449,7 @@
             </w:r>
             <w:r>
               <w:rPr>
-                <w:rFonts w:ascii="Times New Roman" w:hAnsi="Times New Roman" w:cs="Times New Roman"/>
+                <w:rFonts w:ascii="Times New Roman" w:hAnsi="Times New Roman" w:eastAsia="Times New Roman" w:cs="Times New Roman"/>
               </w:rPr>
             </w:r>
           </w:p>
@@ -2243,7 +2481,7 @@
       </w:r>
       <w:r>
         <w:rPr>
-          <w:rFonts w:ascii="Times New Roman" w:hAnsi="Times New Roman" w:cs="Times New Roman"/>
+          <w:rFonts w:ascii="Times New Roman" w:hAnsi="Times New Roman" w:eastAsia="Times New Roman" w:cs="Times New Roman"/>
           <w:sz w:val="15"/>
         </w:rPr>
       </w:r>

</xml_diff>

<commit_message>
ECOSCRM-96 - Specific form for payment documents deppending on VAT for Ent
</commit_message>
<xml_diff>
--- a/src/main/resources/app/artifacts/transformation/template/act/act-template.docx
+++ b/src/main/resources/app/artifacts/transformation/template/act/act-template.docx
@@ -54,7 +54,7 @@
       </w:r>
       <w:r>
         <w:rPr>
-          <w:rFonts w:ascii="Times New Roman" w:hAnsi="Times New Roman" w:eastAsia="Times New Roman" w:cs="Times New Roman"/>
+          <w:rFonts w:ascii="Times New Roman" w:hAnsi="Times New Roman" w:cs="Times New Roman"/>
         </w:rPr>
       </w:r>
       <w:r>
@@ -84,7 +84,7 @@
       </w:r>
       <w:r>
         <w:rPr>
-          <w:rFonts w:ascii="Times New Roman" w:hAnsi="Times New Roman" w:eastAsia="Times New Roman" w:cs="Times New Roman"/>
+          <w:rFonts w:ascii="Times New Roman" w:hAnsi="Times New Roman" w:cs="Times New Roman"/>
           <w:b/>
           <w:sz w:val="9"/>
         </w:rPr>
@@ -209,7 +209,7 @@
       </w:r>
       <w:r>
         <w:rPr>
-          <w:rFonts w:ascii="Times New Roman" w:hAnsi="Times New Roman" w:eastAsia="Times New Roman" w:cs="Times New Roman"/>
+          <w:rFonts w:ascii="Times New Roman" w:hAnsi="Times New Roman" w:cs="Times New Roman"/>
           <w:b/>
           <w:sz w:val="21"/>
         </w:rPr>
@@ -253,7 +253,7 @@
       </w:r>
       <w:r>
         <w:rPr>
-          <w:rFonts w:ascii="Times New Roman" w:hAnsi="Times New Roman" w:eastAsia="Times New Roman" w:cs="Times New Roman"/>
+          <w:rFonts w:ascii="Times New Roman" w:hAnsi="Times New Roman" w:cs="Times New Roman"/>
         </w:rPr>
       </w:r>
       <w:r>
@@ -293,7 +293,7 @@
       </w:r>
       <w:r>
         <w:rPr>
-          <w:rFonts w:ascii="Times New Roman" w:hAnsi="Times New Roman" w:eastAsia="Times New Roman" w:cs="Times New Roman"/>
+          <w:rFonts w:ascii="Times New Roman" w:hAnsi="Times New Roman" w:cs="Times New Roman"/>
         </w:rPr>
       </w:r>
       <w:r>
@@ -319,7 +319,7 @@
       </w:r>
       <w:r>
         <w:rPr>
-          <w:rFonts w:ascii="Times New Roman" w:hAnsi="Times New Roman" w:eastAsia="Times New Roman" w:cs="Times New Roman"/>
+          <w:rFonts w:ascii="Times New Roman" w:hAnsi="Times New Roman" w:cs="Times New Roman"/>
         </w:rPr>
       </w:r>
       <w:r>
@@ -385,7 +385,7 @@
             </w:r>
             <w:r>
               <w:rPr>
-                <w:rFonts w:ascii="Times New Roman" w:hAnsi="Times New Roman" w:eastAsia="Times New Roman" w:cs="Times New Roman"/>
+                <w:rFonts w:ascii="Times New Roman" w:hAnsi="Times New Roman" w:cs="Times New Roman"/>
                 <w:sz w:val="24"/>
               </w:rPr>
             </w:r>
@@ -459,7 +459,7 @@
             </w:r>
             <w:r>
               <w:rPr>
-                <w:rFonts w:ascii="Times New Roman" w:hAnsi="Times New Roman" w:eastAsia="Times New Roman" w:cs="Times New Roman"/>
+                <w:rFonts w:ascii="Times New Roman" w:hAnsi="Times New Roman" w:cs="Times New Roman"/>
                 <w:sz w:val="24"/>
               </w:rPr>
             </w:r>
@@ -504,7 +504,7 @@
             </w:r>
             <w:r>
               <w:rPr>
-                <w:rFonts w:ascii="Times New Roman" w:hAnsi="Times New Roman" w:eastAsia="Times New Roman" w:cs="Times New Roman"/>
+                <w:rFonts w:ascii="Times New Roman" w:hAnsi="Times New Roman" w:cs="Times New Roman"/>
                 <w:sz w:val="24"/>
               </w:rPr>
             </w:r>
@@ -549,7 +549,7 @@
             </w:r>
             <w:r>
               <w:rPr>
-                <w:rFonts w:ascii="Times New Roman" w:hAnsi="Times New Roman" w:eastAsia="Times New Roman" w:cs="Times New Roman"/>
+                <w:rFonts w:ascii="Times New Roman" w:hAnsi="Times New Roman" w:cs="Times New Roman"/>
                 <w:sz w:val="24"/>
               </w:rPr>
             </w:r>
@@ -594,7 +594,7 @@
             </w:r>
             <w:r>
               <w:rPr>
-                <w:rFonts w:ascii="Times New Roman" w:hAnsi="Times New Roman" w:eastAsia="Times New Roman" w:cs="Times New Roman"/>
+                <w:rFonts w:ascii="Times New Roman" w:hAnsi="Times New Roman" w:cs="Times New Roman"/>
                 <w:sz w:val="24"/>
               </w:rPr>
             </w:r>
@@ -638,7 +638,7 @@
             </w:r>
             <w:r>
               <w:rPr>
-                <w:rFonts w:ascii="Times New Roman" w:hAnsi="Times New Roman" w:eastAsia="Times New Roman" w:cs="Times New Roman"/>
+                <w:rFonts w:ascii="Times New Roman" w:hAnsi="Times New Roman" w:cs="Times New Roman"/>
                 <w:sz w:val="24"/>
               </w:rPr>
             </w:r>
@@ -702,7 +702,7 @@
             </w:r>
             <w:r>
               <w:rPr>
-                <w:rFonts w:ascii="Times New Roman" w:hAnsi="Times New Roman" w:eastAsia="Times New Roman" w:cs="Times New Roman"/>
+                <w:rFonts w:ascii="Times New Roman" w:hAnsi="Times New Roman" w:cs="Times New Roman"/>
                 <w:sz w:val="24"/>
               </w:rPr>
             </w:r>
@@ -755,7 +755,7 @@
             </w:r>
             <w:r>
               <w:rPr>
-                <w:rFonts w:ascii="Times New Roman" w:hAnsi="Times New Roman" w:eastAsia="Times New Roman" w:cs="Times New Roman"/>
+                <w:rFonts w:ascii="Times New Roman" w:hAnsi="Times New Roman" w:cs="Times New Roman"/>
                 <w:sz w:val="24"/>
               </w:rPr>
             </w:r>
@@ -808,9 +808,8 @@
             </w:r>
             <w:r>
               <w:rPr>
-                <w:rFonts w:ascii="Times New Roman" w:hAnsi="Times New Roman" w:eastAsia="Times New Roman" w:cs="Times New Roman"/>
+                <w:rFonts w:ascii="Times New Roman" w:hAnsi="Times New Roman" w:cs="Times New Roman"/>
                 <w:sz w:val="24"/>
-                <w:lang w:val="en-US"/>
               </w:rPr>
             </w:r>
             <w:r>
@@ -862,9 +861,8 @@
             </w:r>
             <w:r>
               <w:rPr>
-                <w:rFonts w:ascii="Times New Roman" w:hAnsi="Times New Roman" w:eastAsia="Times New Roman" w:cs="Times New Roman"/>
+                <w:rFonts w:ascii="Times New Roman" w:hAnsi="Times New Roman" w:cs="Times New Roman"/>
                 <w:sz w:val="24"/>
-                <w:lang w:val="en-US"/>
               </w:rPr>
             </w:r>
             <w:r>
@@ -907,7 +905,7 @@
             </w:r>
             <w:r>
               <w:rPr>
-                <w:rFonts w:ascii="Times New Roman" w:hAnsi="Times New Roman" w:eastAsia="Times New Roman" w:cs="Times New Roman"/>
+                <w:rFonts w:ascii="Times New Roman" w:hAnsi="Times New Roman" w:cs="Times New Roman"/>
                 <w:sz w:val="26"/>
               </w:rPr>
             </w:r>
@@ -947,7 +945,7 @@
             </w:r>
             <w:r>
               <w:rPr>
-                <w:rFonts w:ascii="Times New Roman" w:hAnsi="Times New Roman" w:eastAsia="Times New Roman" w:cs="Times New Roman"/>
+                <w:rFonts w:ascii="Times New Roman" w:hAnsi="Times New Roman" w:cs="Times New Roman"/>
                 <w:sz w:val="24"/>
               </w:rPr>
             </w:r>
@@ -991,7 +989,7 @@
             </w:r>
             <w:r>
               <w:rPr>
-                <w:rFonts w:ascii="Times New Roman" w:hAnsi="Times New Roman" w:eastAsia="Times New Roman" w:cs="Times New Roman"/>
+                <w:rFonts w:ascii="Times New Roman" w:hAnsi="Times New Roman" w:cs="Times New Roman"/>
                 <w:sz w:val="26"/>
               </w:rPr>
             </w:r>
@@ -1033,7 +1031,7 @@
             </w:r>
             <w:r>
               <w:rPr>
-                <w:rFonts w:ascii="Times New Roman" w:hAnsi="Times New Roman" w:eastAsia="Times New Roman" w:cs="Times New Roman"/>
+                <w:rFonts w:ascii="Times New Roman" w:hAnsi="Times New Roman" w:cs="Times New Roman"/>
                 <w:sz w:val="24"/>
               </w:rPr>
             </w:r>
@@ -1049,8 +1047,8 @@
     </w:tbl>
     <w:tbl>
       <w:tblPr>
-        <w:tblW w:w="10623" w:type="dxa"/>
-        <w:tblInd w:w="-5" w:type="dxa"/>
+        <w:tblW w:w="10502" w:type="dxa"/>
+        <w:tblInd w:w="116" w:type="dxa"/>
         <w:tblBorders/>
         <w:tblLayout w:type="fixed"/>
         <w:tblCellMar>
@@ -1060,20 +1058,22 @@
         <w:tblLook w:val="01E0" w:firstRow="1" w:lastRow="1" w:firstColumn="1" w:lastColumn="1" w:noHBand="0" w:noVBand="0"/>
       </w:tblPr>
       <w:tblGrid>
-        <w:gridCol w:w="6497"/>
-        <w:gridCol w:w="4126"/>
+        <w:gridCol w:w="6518"/>
+        <w:gridCol w:w="3984"/>
       </w:tblGrid>
       <w:tr>
         <w:trPr>
-          <w:trHeight w:val="584"/>
+          <w:trHeight w:val="195"/>
         </w:trPr>
         <w:tc>
           <w:tcPr>
             <w:tcBorders>
-              <w:top w:val="single" w:color="000000" w:sz="4" w:space="0"/>
+              <w:top w:val="single" w:color="7f7f7f" w:sz="2" w:space="0"/>
+              <w:left w:val="single" w:color="7f7f7f" w:sz="2" w:space="0"/>
+              <w:bottom w:val="single" w:color="7f7f7f" w:sz="2" w:space="0"/>
+              <w:right w:val="single" w:color="7f7f7f" w:sz="2" w:space="0"/>
             </w:tcBorders>
-            <w:tcW w:w="6497" w:type="dxa"/>
-            <w:vAlign w:val="center"/>
+            <w:tcW w:w="6518" w:type="dxa"/>
             <w:textDirection w:val="lrTb"/>
             <w:noWrap w:val="false"/>
           </w:tcPr>
@@ -1082,9 +1082,10 @@
               <w:pStyle w:val="772"/>
               <w:pBdr/>
               <w:spacing w:before="0"/>
-              <w:ind w:right="113" w:left="396"/>
+              <w:ind w:right="124" w:firstLine="0" w:left="396"/>
               <w:jc w:val="right"/>
               <w:rPr>
+                <w:rFonts w:ascii="Times New Roman" w:hAnsi="Times New Roman" w:cs="Times New Roman"/>
                 <w:color w:val="000000"/>
                 <w:sz w:val="24"/>
                 <w:szCs w:val="24"/>
@@ -1092,6 +1093,7 @@
             </w:pPr>
             <w:r>
               <w:rPr>
+                <w:rFonts w:ascii="Times New Roman" w:hAnsi="Times New Roman" w:eastAsia="Times New Roman" w:cs="Times New Roman"/>
                 <w:color w:val="000000"/>
                 <w:sz w:val="24"/>
                 <w:szCs w:val="24"/>
@@ -1100,6 +1102,7 @@
             </w:r>
             <w:r>
               <w:rPr>
+                <w:rFonts w:ascii="Times New Roman" w:hAnsi="Times New Roman" w:cs="Times New Roman"/>
                 <w:color w:val="000000"/>
                 <w:sz w:val="24"/>
                 <w:szCs w:val="24"/>
@@ -1107,6 +1110,7 @@
             </w:r>
             <w:r>
               <w:rPr>
+                <w:rFonts w:ascii="Times New Roman" w:hAnsi="Times New Roman" w:cs="Times New Roman"/>
                 <w:color w:val="000000"/>
                 <w:sz w:val="24"/>
                 <w:szCs w:val="24"/>
@@ -1117,10 +1121,12 @@
         <w:tc>
           <w:tcPr>
             <w:tcBorders>
-              <w:top w:val="single" w:color="000000" w:sz="4" w:space="0"/>
+              <w:top w:val="single" w:color="7f7f7f" w:sz="2" w:space="0"/>
+              <w:left w:val="single" w:color="7f7f7f" w:sz="2" w:space="0"/>
+              <w:bottom w:val="single" w:color="7f7f7f" w:sz="2" w:space="0"/>
+              <w:right w:val="single" w:color="7f7f7f" w:sz="2" w:space="0"/>
             </w:tcBorders>
-            <w:tcW w:w="4126" w:type="dxa"/>
-            <w:vAlign w:val="center"/>
+            <w:tcW w:w="3984" w:type="dxa"/>
             <w:textDirection w:val="lrTb"/>
             <w:noWrap w:val="false"/>
           </w:tcPr>
@@ -1132,6 +1138,7 @@
               <w:ind w:right="113"/>
               <w:jc w:val="right"/>
               <w:rPr>
+                <w:rFonts w:ascii="Times New Roman" w:hAnsi="Times New Roman" w:cs="Times New Roman"/>
                 <w:color w:val="000000"/>
                 <w:sz w:val="24"/>
                 <w:szCs w:val="24"/>
@@ -1139,6 +1146,7 @@
             </w:pPr>
             <w:r>
               <w:rPr>
+                <w:rFonts w:ascii="Times New Roman" w:hAnsi="Times New Roman" w:eastAsia="Times New Roman" w:cs="Times New Roman"/>
                 <w:sz w:val="24"/>
                 <w:szCs w:val="24"/>
               </w:rPr>
@@ -1153,6 +1161,7 @@
             </w:r>
             <w:r>
               <w:rPr>
+                <w:rFonts w:ascii="Times New Roman" w:hAnsi="Times New Roman" w:cs="Times New Roman"/>
                 <w:color w:val="000000"/>
                 <w:sz w:val="24"/>
                 <w:szCs w:val="24"/>
@@ -1160,6 +1169,7 @@
             </w:r>
             <w:r>
               <w:rPr>
+                <w:rFonts w:ascii="Times New Roman" w:hAnsi="Times New Roman" w:cs="Times New Roman"/>
                 <w:color w:val="000000"/>
                 <w:sz w:val="24"/>
                 <w:szCs w:val="24"/>
@@ -1170,13 +1180,17 @@
       </w:tr>
       <w:tr>
         <w:trPr>
-          <w:trHeight w:val="388"/>
+          <w:trHeight w:val="198"/>
         </w:trPr>
         <w:tc>
           <w:tcPr>
-            <w:tcBorders/>
-            <w:tcW w:w="6497" w:type="dxa"/>
-            <w:vAlign w:val="center"/>
+            <w:tcBorders>
+              <w:top w:val="single" w:color="7f7f7f" w:sz="2" w:space="0"/>
+              <w:left w:val="single" w:color="7f7f7f" w:sz="2" w:space="0"/>
+              <w:bottom w:val="single" w:color="7f7f7f" w:sz="2" w:space="0"/>
+              <w:right w:val="single" w:color="7f7f7f" w:sz="2" w:space="0"/>
+            </w:tcBorders>
+            <w:tcW w:w="6518" w:type="dxa"/>
             <w:textDirection w:val="lrTb"/>
             <w:noWrap w:val="false"/>
           </w:tcPr>
@@ -1185,9 +1199,219 @@
               <w:pStyle w:val="772"/>
               <w:pBdr/>
               <w:spacing w:before="0"/>
-              <w:ind w:right="113" w:left="396"/>
+              <w:ind w:right="124" w:firstLine="0" w:left="0"/>
               <w:jc w:val="right"/>
               <w:rPr>
+                <w:rFonts w:ascii="Times New Roman" w:hAnsi="Times New Roman" w:cs="Times New Roman"/>
+                <w:sz w:val="24"/>
+              </w:rPr>
+            </w:pPr>
+            <w:r>
+              <w:rPr>
+                <w:rFonts w:ascii="Times New Roman" w:hAnsi="Times New Roman" w:eastAsia="Times New Roman" w:cs="Times New Roman"/>
+                <w:sz w:val="24"/>
+              </w:rPr>
+            </w:r>
+            <w:r>
+              <w:rPr>
+                <w:rFonts w:ascii="Times New Roman" w:hAnsi="Times New Roman" w:eastAsia="Times New Roman" w:cs="Times New Roman"/>
+                <w:sz w:val="24"/>
+              </w:rPr>
+              <w:t xml:space="preserve">#LIST vatList</w:t>
+            </w:r>
+            <w:r>
+              <w:rPr>
+                <w:rFonts w:ascii="Times New Roman" w:hAnsi="Times New Roman" w:eastAsia="Times New Roman" w:cs="Times New Roman"/>
+                <w:sz w:val="24"/>
+                <w:lang w:val="en-US"/>
+              </w:rPr>
+              <w:t xml:space="preserve"> НДС [#[#if </w:t>
+            </w:r>
+            <w:r>
+              <w:rPr>
+                <w:rFonts w:ascii="Times New Roman" w:hAnsi="Times New Roman" w:eastAsia="Times New Roman" w:cs="Times New Roman"/>
+                <w:sz w:val="24"/>
+                <w:lang w:val="en-US"/>
+              </w:rPr>
+              <w:t xml:space="preserve">vatList</w:t>
+            </w:r>
+            <w:r>
+              <w:rPr>
+                <w:rFonts w:ascii="Times New Roman" w:hAnsi="Times New Roman" w:eastAsia="Times New Roman" w:cs="Times New Roman"/>
+                <w:sz w:val="24"/>
+                <w:lang w:val="en-US"/>
+              </w:rPr>
+              <w:t xml:space="preserve">.name!=</w:t>
+            </w:r>
+            <w:r>
+              <w:rPr>
+                <w:rFonts w:ascii="Times New Roman" w:hAnsi="Times New Roman" w:eastAsia="Times New Roman" w:cs="Times New Roman"/>
+                <w:sz w:val="24"/>
+                <w:lang w:val="en-US"/>
+              </w:rPr>
+              <w:t xml:space="preserve">"Без НДС"</w:t>
+            </w:r>
+            <w:r>
+              <w:rPr>
+                <w:rFonts w:ascii="Times New Roman" w:hAnsi="Times New Roman" w:eastAsia="Times New Roman" w:cs="Times New Roman"/>
+                <w:sz w:val="24"/>
+                <w:lang w:val="en-US"/>
+              </w:rPr>
+            </w:r>
+            <w:r>
+              <w:rPr>
+                <w:rFonts w:ascii="Times New Roman" w:hAnsi="Times New Roman" w:eastAsia="Times New Roman" w:cs="Times New Roman"/>
+                <w:sz w:val="24"/>
+                <w:lang w:val="en-US"/>
+              </w:rPr>
+            </w:r>
+            <w:r>
+              <w:rPr>
+                <w:rFonts w:ascii="Times New Roman" w:hAnsi="Times New Roman" w:eastAsia="Times New Roman" w:cs="Times New Roman"/>
+                <w:sz w:val="24"/>
+                <w:lang w:val="en-US"/>
+              </w:rPr>
+              <w:t xml:space="preserve">](</w:t>
+            </w:r>
+            <w:r>
+              <w:rPr>
+                <w:rFonts w:ascii="Times New Roman" w:hAnsi="Times New Roman" w:eastAsia="Times New Roman" w:cs="Times New Roman"/>
+                <w:sz w:val="24"/>
+                <w:lang w:val="en-US"/>
+              </w:rPr>
+              <w:t xml:space="preserve">${vatList.rate!""}%)[/#if]#]</w:t>
+            </w:r>
+            <w:r>
+              <w:rPr>
+                <w:rFonts w:ascii="Times New Roman" w:hAnsi="Times New Roman" w:cs="Times New Roman"/>
+                <w:sz w:val="24"/>
+              </w:rPr>
+            </w:r>
+            <w:r>
+              <w:rPr>
+                <w:rFonts w:ascii="Times New Roman" w:hAnsi="Times New Roman" w:cs="Times New Roman"/>
+                <w:sz w:val="24"/>
+              </w:rPr>
+            </w:r>
+          </w:p>
+        </w:tc>
+        <w:tc>
+          <w:tcPr>
+            <w:tcBorders>
+              <w:top w:val="single" w:color="7f7f7f" w:sz="2" w:space="0"/>
+              <w:left w:val="single" w:color="7f7f7f" w:sz="2" w:space="0"/>
+              <w:bottom w:val="single" w:color="7f7f7f" w:sz="2" w:space="0"/>
+              <w:right w:val="single" w:color="7f7f7f" w:sz="2" w:space="0"/>
+            </w:tcBorders>
+            <w:tcW w:w="3984" w:type="dxa"/>
+            <w:textDirection w:val="lrTb"/>
+            <w:noWrap w:val="false"/>
+          </w:tcPr>
+          <w:p>
+            <w:pPr>
+              <w:pStyle w:val="772"/>
+              <w:pBdr/>
+              <w:spacing w:before="0"/>
+              <w:ind w:right="110" w:hanging="291" w:left="760"/>
+              <w:jc w:val="right"/>
+              <w:rPr>
+                <w:rFonts w:ascii="Times New Roman" w:hAnsi="Times New Roman" w:cs="Times New Roman"/>
+                <w:sz w:val="24"/>
+              </w:rPr>
+            </w:pPr>
+            <w:r>
+              <w:rPr>
+                <w:rFonts w:ascii="Times New Roman" w:hAnsi="Times New Roman" w:eastAsia="Times New Roman" w:cs="Times New Roman"/>
+                <w:color w:val="000000"/>
+                <w:sz w:val="24"/>
+                <w:lang w:val="en-US"/>
+              </w:rPr>
+              <w:t xml:space="preserve">[#[#if vatList.name==</w:t>
+            </w:r>
+            <w:r>
+              <w:rPr>
+                <w:rFonts w:ascii="Times New Roman" w:hAnsi="Times New Roman" w:eastAsia="Times New Roman" w:cs="Times New Roman"/>
+                <w:sz w:val="24"/>
+                <w:lang w:val="en-US"/>
+              </w:rPr>
+              <w:t xml:space="preserve">"Без НДС"</w:t>
+            </w:r>
+            <w:r>
+              <w:rPr>
+                <w:rFonts w:ascii="Times New Roman" w:hAnsi="Times New Roman" w:eastAsia="Times New Roman" w:cs="Times New Roman"/>
+                <w:color w:val="000000"/>
+                <w:sz w:val="24"/>
+                <w:lang w:val="en-US"/>
+              </w:rPr>
+              <w:t xml:space="preserve">]Без НДС[#else]</w:t>
+            </w:r>
+            <w:r>
+              <w:rPr>
+                <w:rFonts w:ascii="Times New Roman" w:hAnsi="Times New Roman" w:eastAsia="Times New Roman" w:cs="Times New Roman"/>
+                <w:color w:val="000000"/>
+                <w:sz w:val="24"/>
+                <w:lang w:val="en-US"/>
+              </w:rPr>
+              <w:t xml:space="preserve">${</w:t>
+            </w:r>
+            <w:r>
+              <w:rPr>
+                <w:rFonts w:ascii="Times New Roman" w:hAnsi="Times New Roman" w:eastAsia="Times New Roman" w:cs="Times New Roman"/>
+                <w:sz w:val="24"/>
+                <w:lang w:val="en-US"/>
+              </w:rPr>
+              <w:t xml:space="preserve">vatList</w:t>
+            </w:r>
+            <w:r>
+              <w:rPr>
+                <w:rFonts w:ascii="Times New Roman" w:hAnsi="Times New Roman" w:eastAsia="Times New Roman" w:cs="Times New Roman"/>
+                <w:color w:val="000000"/>
+                <w:sz w:val="24"/>
+                <w:lang w:val="en-US"/>
+              </w:rPr>
+              <w:t xml:space="preserve">.amount!""}[/#if]#] #END</w:t>
+            </w:r>
+            <w:r>
+              <w:rPr>
+                <w:rFonts w:ascii="Times New Roman" w:hAnsi="Times New Roman" w:cs="Times New Roman"/>
+                <w:sz w:val="24"/>
+              </w:rPr>
+            </w:r>
+            <w:r>
+              <w:rPr>
+                <w:rFonts w:ascii="Times New Roman" w:hAnsi="Times New Roman" w:cs="Times New Roman"/>
+                <w:sz w:val="24"/>
+              </w:rPr>
+            </w:r>
+          </w:p>
+        </w:tc>
+      </w:tr>
+      <w:tr>
+        <w:trPr>
+          <w:trHeight w:val="200"/>
+        </w:trPr>
+        <w:tc>
+          <w:tcPr>
+            <w:tcBorders>
+              <w:top w:val="single" w:color="7f7f7f" w:sz="2" w:space="0"/>
+              <w:left w:val="single" w:color="7f7f7f" w:sz="2" w:space="0"/>
+              <w:bottom w:val="single" w:color="7f7f7f" w:sz="2" w:space="0"/>
+              <w:right w:val="single" w:color="7f7f7f" w:sz="2" w:space="0"/>
+            </w:tcBorders>
+            <w:tcW w:w="6518" w:type="dxa"/>
+            <w:vMerge w:val="restart"/>
+            <w:textDirection w:val="lrTb"/>
+            <w:noWrap w:val="false"/>
+          </w:tcPr>
+          <w:p>
+            <w:pPr>
+              <w:pStyle w:val="772"/>
+              <w:pBdr/>
+              <w:spacing w:before="0"/>
+              <w:ind w:right="124" w:hanging="396" w:left="396"/>
+              <w:jc w:val="right"/>
+              <w:rPr>
+                <w:rFonts w:ascii="Times New Roman" w:hAnsi="Times New Roman" w:cs="Times New Roman"/>
                 <w:color w:val="000000"/>
                 <w:sz w:val="24"/>
                 <w:szCs w:val="24"/>
@@ -1195,15 +1419,17 @@
             </w:pPr>
             <w:r>
               <w:rPr>
-                <w:color w:val="000000"/>
+                <w:rFonts w:ascii="Times New Roman" w:hAnsi="Times New Roman" w:eastAsia="Times New Roman" w:cs="Times New Roman"/>
+                <w:bCs/>
                 <w:sz w:val="24"/>
                 <w:szCs w:val="24"/>
               </w:rPr>
-              <w:t xml:space="preserve">НДС</w:t>
+              <w:t xml:space="preserve">Всего по акту</w:t>
             </w:r>
             <w:r>
               <w:rPr>
-                <w:color w:val="000000"/>
+                <w:rFonts w:ascii="Times New Roman" w:hAnsi="Times New Roman" w:eastAsia="Times New Roman" w:cs="Times New Roman"/>
+                <w:bCs/>
                 <w:sz w:val="24"/>
                 <w:szCs w:val="24"/>
               </w:rPr>
@@ -1211,6 +1437,7 @@
             </w:r>
             <w:r>
               <w:rPr>
+                <w:rFonts w:ascii="Times New Roman" w:hAnsi="Times New Roman" w:cs="Times New Roman"/>
                 <w:color w:val="000000"/>
                 <w:sz w:val="24"/>
                 <w:szCs w:val="24"/>
@@ -1218,6 +1445,7 @@
             </w:r>
             <w:r>
               <w:rPr>
+                <w:rFonts w:ascii="Times New Roman" w:hAnsi="Times New Roman" w:cs="Times New Roman"/>
                 <w:color w:val="000000"/>
                 <w:sz w:val="24"/>
                 <w:szCs w:val="24"/>
@@ -1227,118 +1455,14 @@
         </w:tc>
         <w:tc>
           <w:tcPr>
-            <w:tcBorders/>
-            <w:tcW w:w="4126" w:type="dxa"/>
-            <w:vAlign w:val="center"/>
-            <w:textDirection w:val="lrTb"/>
-            <w:noWrap w:val="false"/>
-          </w:tcPr>
-          <w:p>
-            <w:pPr>
-              <w:pStyle w:val="772"/>
-              <w:pBdr/>
-              <w:spacing w:before="0"/>
-              <w:ind w:right="113" w:left="29"/>
-              <w:jc w:val="right"/>
-              <w:rPr>
-                <w:color w:val="000000"/>
-                <w:sz w:val="24"/>
-                <w:szCs w:val="24"/>
-              </w:rPr>
-            </w:pPr>
-            <w:r>
-              <w:rPr>
-                <w:sz w:val="24"/>
-                <w:szCs w:val="24"/>
-              </w:rPr>
-            </w:r>
-            <w:r>
-              <w:rPr>
-                <w:rFonts w:ascii="Times New Roman" w:hAnsi="Times New Roman" w:eastAsia="Times New Roman" w:cs="Times New Roman"/>
-                <w:sz w:val="24"/>
-                <w:szCs w:val="24"/>
-              </w:rPr>
-              <w:t xml:space="preserve">${totalVat!0}</w:t>
-            </w:r>
-            <w:r>
-              <w:rPr>
-                <w:color w:val="000000"/>
-                <w:sz w:val="24"/>
-                <w:szCs w:val="24"/>
-              </w:rPr>
-            </w:r>
-            <w:r>
-              <w:rPr>
-                <w:color w:val="000000"/>
-                <w:sz w:val="24"/>
-                <w:szCs w:val="24"/>
-              </w:rPr>
-            </w:r>
-          </w:p>
-        </w:tc>
-      </w:tr>
-      <w:tr>
-        <w:trPr>
-          <w:trHeight w:val="386"/>
-        </w:trPr>
-        <w:tc>
-          <w:tcPr>
-            <w:tcBorders/>
-            <w:tcW w:w="6497" w:type="dxa"/>
-            <w:vAlign w:val="center"/>
-            <w:textDirection w:val="lrTb"/>
-            <w:noWrap w:val="false"/>
-          </w:tcPr>
-          <w:p>
-            <w:pPr>
-              <w:pStyle w:val="772"/>
-              <w:pBdr/>
-              <w:spacing w:before="0"/>
-              <w:ind w:right="113" w:hanging="396" w:left="396"/>
-              <w:jc w:val="right"/>
-              <w:rPr>
-                <w:color w:val="000000"/>
-                <w:sz w:val="24"/>
-                <w:szCs w:val="24"/>
-              </w:rPr>
-            </w:pPr>
-            <w:r>
-              <w:rPr>
-                <w:bCs/>
-                <w:sz w:val="24"/>
-                <w:szCs w:val="24"/>
-              </w:rPr>
-              <w:t xml:space="preserve">Всего по акту</w:t>
-            </w:r>
-            <w:r>
-              <w:rPr>
-                <w:bCs/>
-                <w:sz w:val="24"/>
-                <w:szCs w:val="24"/>
-              </w:rPr>
-              <w:t xml:space="preserve">:</w:t>
-            </w:r>
-            <w:r>
-              <w:rPr>
-                <w:color w:val="000000"/>
-                <w:sz w:val="24"/>
-                <w:szCs w:val="24"/>
-              </w:rPr>
-            </w:r>
-            <w:r>
-              <w:rPr>
-                <w:color w:val="000000"/>
-                <w:sz w:val="24"/>
-                <w:szCs w:val="24"/>
-              </w:rPr>
-            </w:r>
-          </w:p>
-        </w:tc>
-        <w:tc>
-          <w:tcPr>
-            <w:tcBorders/>
-            <w:tcW w:w="4126" w:type="dxa"/>
-            <w:vAlign w:val="center"/>
+            <w:tcBorders>
+              <w:top w:val="single" w:color="7f7f7f" w:sz="2" w:space="0"/>
+              <w:left w:val="single" w:color="7f7f7f" w:sz="2" w:space="0"/>
+              <w:bottom w:val="single" w:color="7f7f7f" w:sz="2" w:space="0"/>
+              <w:right w:val="single" w:color="7f7f7f" w:sz="2" w:space="0"/>
+            </w:tcBorders>
+            <w:tcW w:w="3984" w:type="dxa"/>
+            <w:vMerge w:val="restart"/>
             <w:textDirection w:val="lrTb"/>
             <w:noWrap w:val="false"/>
           </w:tcPr>
@@ -1350,13 +1474,16 @@
               <w:ind w:right="113"/>
               <w:jc w:val="right"/>
               <w:rPr>
+                <w:rFonts w:ascii="Times New Roman" w:hAnsi="Times New Roman" w:cs="Times New Roman"/>
                 <w:color w:val="000000"/>
                 <w:sz w:val="24"/>
                 <w:szCs w:val="24"/>
+                <w:highlight w:val="none"/>
               </w:rPr>
             </w:pPr>
             <w:r>
               <w:rPr>
+                <w:rFonts w:ascii="Times New Roman" w:hAnsi="Times New Roman" w:eastAsia="Times New Roman" w:cs="Times New Roman"/>
                 <w:color w:val="000000"/>
                 <w:sz w:val="24"/>
                 <w:szCs w:val="24"/>
@@ -1373,16 +1500,20 @@
             </w:r>
             <w:r>
               <w:rPr>
+                <w:rFonts w:ascii="Times New Roman" w:hAnsi="Times New Roman" w:cs="Times New Roman"/>
                 <w:color w:val="000000"/>
                 <w:sz w:val="24"/>
                 <w:szCs w:val="24"/>
+                <w:highlight w:val="none"/>
               </w:rPr>
             </w:r>
             <w:r>
               <w:rPr>
+                <w:rFonts w:ascii="Times New Roman" w:hAnsi="Times New Roman" w:cs="Times New Roman"/>
                 <w:color w:val="000000"/>
                 <w:sz w:val="24"/>
                 <w:szCs w:val="24"/>
+                <w:highlight w:val="none"/>
               </w:rPr>
             </w:r>
           </w:p>
@@ -1400,12 +1531,6 @@
           <w:sz w:val="21"/>
         </w:rPr>
       </w:pPr>
-      <w:r>
-        <w:rPr>
-          <w:rFonts w:ascii="Times New Roman" w:hAnsi="Times New Roman" w:eastAsia="Times New Roman" w:cs="Times New Roman"/>
-          <w:sz w:val="21"/>
-        </w:rPr>
-      </w:r>
       <w:r>
         <w:rPr>
           <w:rFonts w:ascii="Times New Roman" w:hAnsi="Times New Roman" w:eastAsia="Times New Roman" w:cs="Times New Roman"/>
@@ -1418,6 +1543,12 @@
           <w:sz w:val="21"/>
         </w:rPr>
       </w:r>
+      <w:r>
+        <w:rPr>
+          <w:rFonts w:ascii="Times New Roman" w:hAnsi="Times New Roman" w:cs="Times New Roman"/>
+          <w:sz w:val="21"/>
+        </w:rPr>
+      </w:r>
     </w:p>
     <w:p>
       <w:pPr>
@@ -1428,6 +1559,45 @@
           <w:rFonts w:ascii="Times New Roman" w:hAnsi="Times New Roman" w:cs="Times New Roman"/>
           <w:color w:val="000000"/>
           <w:sz w:val="24"/>
+          <w:szCs w:val="24"/>
+        </w:rPr>
+      </w:pPr>
+      <w:r>
+        <w:rPr>
+          <w:rFonts w:ascii="Times New Roman" w:hAnsi="Times New Roman" w:eastAsia="Times New Roman" w:cs="Times New Roman"/>
+          <w:color w:val="000000"/>
+          <w:sz w:val="24"/>
+          <w:highlight w:val="none"/>
+        </w:rPr>
+      </w:r>
+      <w:r>
+        <w:rPr>
+          <w:rFonts w:ascii="Times New Roman" w:hAnsi="Times New Roman" w:cs="Times New Roman"/>
+          <w:color w:val="000000"/>
+          <w:sz w:val="24"/>
+          <w:szCs w:val="24"/>
+        </w:rPr>
+      </w:r>
+      <w:r>
+        <w:rPr>
+          <w:rFonts w:ascii="Times New Roman" w:hAnsi="Times New Roman" w:cs="Times New Roman"/>
+          <w:color w:val="000000"/>
+          <w:sz w:val="24"/>
+          <w:szCs w:val="24"/>
+        </w:rPr>
+      </w:r>
+    </w:p>
+    <w:p>
+      <w:pPr>
+        <w:pBdr/>
+        <w:spacing/>
+        <w:ind w:firstLine="142"/>
+        <w:rPr>
+          <w:rFonts w:ascii="Times New Roman" w:hAnsi="Times New Roman" w:cs="Times New Roman"/>
+          <w:color w:val="000000"/>
+          <w:sz w:val="24"/>
+          <w:szCs w:val="24"/>
+          <w:highlight w:val="none"/>
         </w:rPr>
       </w:pPr>
       <w:r>
@@ -1480,9 +1650,11 @@
       </w:r>
       <w:r>
         <w:rPr>
-          <w:rFonts w:ascii="Times New Roman" w:hAnsi="Times New Roman" w:eastAsia="Times New Roman" w:cs="Times New Roman"/>
+          <w:rFonts w:ascii="Times New Roman" w:hAnsi="Times New Roman" w:cs="Times New Roman"/>
           <w:color w:val="000000"/>
           <w:sz w:val="24"/>
+          <w:szCs w:val="24"/>
+          <w:highlight w:val="none"/>
         </w:rPr>
       </w:r>
       <w:r>
@@ -1490,6 +1662,8 @@
           <w:rFonts w:ascii="Times New Roman" w:hAnsi="Times New Roman" w:cs="Times New Roman"/>
           <w:color w:val="000000"/>
           <w:sz w:val="24"/>
+          <w:szCs w:val="24"/>
+          <w:highlight w:val="none"/>
         </w:rPr>
       </w:r>
     </w:p>
@@ -1504,11 +1678,6 @@
           <w:rFonts w:ascii="Times New Roman" w:hAnsi="Times New Roman" w:cs="Times New Roman"/>
         </w:rPr>
       </w:pPr>
-      <w:r>
-        <w:rPr>
-          <w:rFonts w:ascii="Times New Roman" w:hAnsi="Times New Roman" w:eastAsia="Times New Roman" w:cs="Times New Roman"/>
-        </w:rPr>
-      </w:r>
       <w:r>
         <w:rPr>
           <w:rFonts w:ascii="Times New Roman" w:hAnsi="Times New Roman" w:eastAsia="Times New Roman" w:cs="Times New Roman"/>
@@ -1519,6 +1688,11 @@
           <w:rFonts w:ascii="Times New Roman" w:hAnsi="Times New Roman" w:cs="Times New Roman"/>
         </w:rPr>
       </w:r>
+      <w:r>
+        <w:rPr>
+          <w:rFonts w:ascii="Times New Roman" w:hAnsi="Times New Roman" w:cs="Times New Roman"/>
+        </w:rPr>
+      </w:r>
     </w:p>
     <w:p>
       <w:pPr>
@@ -1543,7 +1717,13 @@
         <w:rPr>
           <w:rFonts w:ascii="Times New Roman" w:hAnsi="Times New Roman" w:eastAsia="Times New Roman" w:cs="Times New Roman"/>
         </w:rPr>
-        <w:t xml:space="preserve">[#[@amountInWords locale="ru" currency="RUB"]${totalAmountWithVat!0}[/@amountInWords], из них НДС: [@amountInWords locale="ru" currency="RUB"]${totalVat!0}[/@amountInWords]#]</w:t>
+        <w:t xml:space="preserve">[@amountInWords locale="ru" currency="RUB"]${totalAmountWithVatNotFormatted!0}[/@amountInWords][#[#if vatList[0]?? &amp;&amp; (vatList[0]?eval_json).name=="Без НДС"] (НДС не облагается в соответствии с п. 2, ст. 149 НК РФ).[#elseif vatList[0]?? &amp;&amp; (vatList[0]?eval</w:t>
+      </w:r>
+      <w:r>
+        <w:rPr>
+          <w:rFonts w:ascii="Times New Roman" w:hAnsi="Times New Roman" w:eastAsia="Times New Roman" w:cs="Times New Roman"/>
+        </w:rPr>
+        <w:t xml:space="preserve">_json).name=="Нулевая"] (НДС не облагается на основании п. 1 ст. 164 НК РФ).[#else], из них НДС: [@amountInWords locale="ru" currency="RUB"]${totalVatNotFormatted!0}[/@amountInWords].[/#if]#]</w:t>
       </w:r>
       <w:r>
         <w:rPr>
@@ -1557,15 +1737,6 @@
           <w:iCs/>
           <w:color w:val="000000"/>
         </w:rPr>
-        <w:t xml:space="preserve">.</w:t>
-      </w:r>
-      <w:r>
-        <w:rPr>
-          <w:rFonts w:ascii="Times New Roman" w:hAnsi="Times New Roman" w:cs="Times New Roman"/>
-          <w:i/>
-          <w:iCs/>
-          <w:color w:val="000000"/>
-        </w:rPr>
       </w:r>
     </w:p>
     <w:p>
@@ -1590,7 +1761,7 @@
       </w:r>
       <w:r>
         <w:rPr>
-          <w:rFonts w:ascii="Times New Roman" w:hAnsi="Times New Roman" w:eastAsia="Times New Roman" w:cs="Times New Roman"/>
+          <w:rFonts w:ascii="Times New Roman" w:hAnsi="Times New Roman" w:cs="Times New Roman"/>
           <w:sz w:val="29"/>
           <w:highlight w:val="cyan"/>
         </w:rPr>
@@ -1804,7 +1975,7 @@
       </w:r>
       <w:r>
         <w:rPr>
-          <w:rFonts w:ascii="Times New Roman" w:hAnsi="Times New Roman" w:eastAsia="Times New Roman" w:cs="Times New Roman"/>
+          <w:rFonts w:ascii="Times New Roman" w:hAnsi="Times New Roman" w:cs="Times New Roman"/>
         </w:rPr>
       </w:r>
       <w:r>
@@ -1824,11 +1995,6 @@
           <w:rFonts w:ascii="Times New Roman" w:hAnsi="Times New Roman" w:cs="Times New Roman"/>
         </w:rPr>
       </w:pPr>
-      <w:r>
-        <w:rPr>
-          <w:rFonts w:ascii="Times New Roman" w:hAnsi="Times New Roman" w:eastAsia="Times New Roman" w:cs="Times New Roman"/>
-        </w:rPr>
-      </w:r>
       <w:r>
         <w:rPr>
           <w:rFonts w:ascii="Times New Roman" w:hAnsi="Times New Roman" w:eastAsia="Times New Roman" w:cs="Times New Roman"/>
@@ -1839,6 +2005,11 @@
           <w:rFonts w:ascii="Times New Roman" w:hAnsi="Times New Roman" w:cs="Times New Roman"/>
         </w:rPr>
       </w:r>
+      <w:r>
+        <w:rPr>
+          <w:rFonts w:ascii="Times New Roman" w:hAnsi="Times New Roman" w:cs="Times New Roman"/>
+        </w:rPr>
+      </w:r>
     </w:p>
     <w:p>
       <w:pPr>
@@ -1858,7 +2029,7 @@
       </w:r>
       <w:r>
         <w:rPr>
-          <w:rFonts w:ascii="Times New Roman" w:hAnsi="Times New Roman" w:eastAsia="Times New Roman" w:cs="Times New Roman"/>
+          <w:rFonts w:ascii="Times New Roman" w:hAnsi="Times New Roman" w:cs="Times New Roman"/>
         </w:rPr>
       </w:r>
       <w:r>
@@ -1977,7 +2148,7 @@
       </w:r>
       <w:r>
         <w:rPr>
-          <w:rFonts w:ascii="Times New Roman" w:hAnsi="Times New Roman" w:eastAsia="Times New Roman" w:cs="Times New Roman"/>
+          <w:rFonts w:ascii="Times New Roman" w:hAnsi="Times New Roman" w:cs="Times New Roman"/>
           <w:sz w:val="16"/>
         </w:rPr>
       </w:r>
@@ -2035,7 +2206,7 @@
             </w:r>
             <w:r>
               <w:rPr>
-                <w:rFonts w:ascii="Times New Roman" w:hAnsi="Times New Roman" w:eastAsia="Times New Roman" w:cs="Times New Roman"/>
+                <w:rFonts w:ascii="Times New Roman" w:hAnsi="Times New Roman" w:cs="Times New Roman"/>
               </w:rPr>
             </w:r>
             <w:r>
@@ -2061,7 +2232,7 @@
             </w:r>
             <w:r>
               <w:rPr>
-                <w:rFonts w:ascii="Times New Roman" w:hAnsi="Times New Roman" w:eastAsia="Times New Roman" w:cs="Times New Roman"/>
+                <w:rFonts w:ascii="Times New Roman" w:hAnsi="Times New Roman" w:cs="Times New Roman"/>
               </w:rPr>
             </w:r>
             <w:r>
@@ -2087,7 +2258,7 @@
             </w:r>
             <w:r>
               <w:rPr>
-                <w:rFonts w:ascii="Times New Roman" w:hAnsi="Times New Roman" w:eastAsia="Times New Roman" w:cs="Times New Roman"/>
+                <w:rFonts w:ascii="Times New Roman" w:hAnsi="Times New Roman" w:cs="Times New Roman"/>
               </w:rPr>
             </w:r>
             <w:r>
@@ -2113,7 +2284,7 @@
             </w:r>
             <w:r>
               <w:rPr>
-                <w:rFonts w:ascii="Times New Roman" w:hAnsi="Times New Roman" w:eastAsia="Times New Roman" w:cs="Times New Roman"/>
+                <w:rFonts w:ascii="Times New Roman" w:hAnsi="Times New Roman" w:cs="Times New Roman"/>
               </w:rPr>
             </w:r>
             <w:r>
@@ -2154,7 +2325,7 @@
             </w:r>
             <w:r>
               <w:rPr>
-                <w:rFonts w:ascii="Times New Roman" w:hAnsi="Times New Roman" w:eastAsia="Times New Roman" w:cs="Times New Roman"/>
+                <w:rFonts w:ascii="Times New Roman" w:hAnsi="Times New Roman" w:cs="Times New Roman"/>
               </w:rPr>
             </w:r>
             <w:r>
@@ -2180,7 +2351,7 @@
             </w:r>
             <w:r>
               <w:rPr>
-                <w:rFonts w:ascii="Times New Roman" w:hAnsi="Times New Roman" w:eastAsia="Times New Roman" w:cs="Times New Roman"/>
+                <w:rFonts w:ascii="Times New Roman" w:hAnsi="Times New Roman" w:cs="Times New Roman"/>
               </w:rPr>
             </w:r>
             <w:r>
@@ -2206,7 +2377,7 @@
             </w:r>
             <w:r>
               <w:rPr>
-                <w:rFonts w:ascii="Times New Roman" w:hAnsi="Times New Roman" w:eastAsia="Times New Roman" w:cs="Times New Roman"/>
+                <w:rFonts w:ascii="Times New Roman" w:hAnsi="Times New Roman" w:cs="Times New Roman"/>
               </w:rPr>
             </w:r>
             <w:r>
@@ -2237,7 +2408,7 @@
       </w:r>
       <w:r>
         <w:rPr>
-          <w:rFonts w:ascii="Times New Roman" w:hAnsi="Times New Roman" w:eastAsia="Times New Roman" w:cs="Times New Roman"/>
+          <w:rFonts w:ascii="Times New Roman" w:hAnsi="Times New Roman" w:cs="Times New Roman"/>
           <w:sz w:val="15"/>
         </w:rPr>
       </w:r>

</xml_diff>